<commit_message>
Need to add 4 screenshot
</commit_message>
<xml_diff>
--- a/Lab-1 ANSW EC-2022-053 GALKOTUWA KSB.docx
+++ b/Lab-1 ANSW EC-2022-053 GALKOTUWA KSB.docx
@@ -4425,6 +4425,40 @@
     </w:p>
     <w:p>
       <w:pPr>
+        <w:pBdr>
+          <w:top w:val="single" w:sz="4" w:space="1" w:color="auto"/>
+          <w:left w:val="single" w:sz="4" w:space="4" w:color="auto"/>
+          <w:bottom w:val="single" w:sz="4" w:space="1" w:color="auto"/>
+          <w:right w:val="single" w:sz="4" w:space="4" w:color="auto"/>
+          <w:between w:val="single" w:sz="4" w:space="1" w:color="auto"/>
+          <w:bar w:val="single" w:sz="4" w:color="auto"/>
+        </w:pBdr>
+        <w:rPr>
+          <w:rFonts w:ascii="Source Code Pro" w:hAnsi="Source Code Pro"/>
+        </w:rPr>
+      </w:pPr>
+      <w:r>
+        <w:rPr>
+          <w:rFonts w:ascii="Source Code Pro" w:hAnsi="Source Code Pro"/>
+        </w:rPr>
+        <w:lastRenderedPageBreak/>
+        <w:t>Question 0</w:t>
+      </w:r>
+      <w:r>
+        <w:rPr>
+          <w:rFonts w:ascii="Source Code Pro" w:hAnsi="Source Code Pro"/>
+        </w:rPr>
+        <w:t>4</w:t>
+      </w:r>
+      <w:r>
+        <w:rPr>
+          <w:rFonts w:ascii="Source Code Pro" w:hAnsi="Source Code Pro"/>
+        </w:rPr>
+        <w:t>.</w:t>
+      </w:r>
+    </w:p>
+    <w:p>
+      <w:pPr>
         <w:tabs>
           <w:tab w:val="left" w:pos="3053"/>
         </w:tabs>
@@ -4432,10 +4466,4811 @@
           <w:rFonts w:ascii="Source Code Pro" w:hAnsi="Source Code Pro"/>
         </w:rPr>
       </w:pPr>
+      <w:r>
+        <w:rPr>
+          <w:rFonts w:ascii="Source Code Pro" w:hAnsi="Source Code Pro"/>
+        </w:rPr>
+        <w:t>package Question04;</w:t>
+      </w:r>
+      <w:r>
+        <w:rPr>
+          <w:rFonts w:ascii="Source Code Pro" w:hAnsi="Source Code Pro"/>
+        </w:rPr>
+        <w:br/>
+        <w:t>public class Stack {</w:t>
+      </w:r>
+      <w:r>
+        <w:rPr>
+          <w:rFonts w:ascii="Source Code Pro" w:hAnsi="Source Code Pro"/>
+        </w:rPr>
+        <w:br/>
+        <w:t xml:space="preserve">    private int top;</w:t>
+      </w:r>
+      <w:r>
+        <w:rPr>
+          <w:rFonts w:ascii="Source Code Pro" w:hAnsi="Source Code Pro"/>
+        </w:rPr>
+        <w:br/>
+        <w:t xml:space="preserve">    private int </w:t>
+      </w:r>
+      <w:proofErr w:type="spellStart"/>
+      <w:r>
+        <w:rPr>
+          <w:rFonts w:ascii="Source Code Pro" w:hAnsi="Source Code Pro"/>
+        </w:rPr>
+        <w:t>maxSize</w:t>
+      </w:r>
+      <w:proofErr w:type="spellEnd"/>
+      <w:r>
+        <w:rPr>
+          <w:rFonts w:ascii="Source Code Pro" w:hAnsi="Source Code Pro"/>
+        </w:rPr>
+        <w:t>;</w:t>
+      </w:r>
+      <w:r>
+        <w:rPr>
+          <w:rFonts w:ascii="Source Code Pro" w:hAnsi="Source Code Pro"/>
+        </w:rPr>
+        <w:br/>
+        <w:t xml:space="preserve">    private char[] </w:t>
+      </w:r>
+      <w:proofErr w:type="spellStart"/>
+      <w:r>
+        <w:rPr>
+          <w:rFonts w:ascii="Source Code Pro" w:hAnsi="Source Code Pro"/>
+        </w:rPr>
+        <w:t>charArr</w:t>
+      </w:r>
+      <w:proofErr w:type="spellEnd"/>
+      <w:r>
+        <w:rPr>
+          <w:rFonts w:ascii="Source Code Pro" w:hAnsi="Source Code Pro"/>
+        </w:rPr>
+        <w:t>;</w:t>
+      </w:r>
+      <w:r>
+        <w:rPr>
+          <w:rFonts w:ascii="Source Code Pro" w:hAnsi="Source Code Pro"/>
+        </w:rPr>
+        <w:br/>
+      </w:r>
+      <w:r>
+        <w:rPr>
+          <w:rFonts w:ascii="Source Code Pro" w:hAnsi="Source Code Pro"/>
+        </w:rPr>
+        <w:br/>
+        <w:t xml:space="preserve">    public Stack(int size) {</w:t>
+      </w:r>
+      <w:r>
+        <w:rPr>
+          <w:rFonts w:ascii="Source Code Pro" w:hAnsi="Source Code Pro"/>
+        </w:rPr>
+        <w:br/>
+        <w:t xml:space="preserve">        </w:t>
+      </w:r>
+      <w:proofErr w:type="spellStart"/>
+      <w:r>
+        <w:rPr>
+          <w:rFonts w:ascii="Source Code Pro" w:hAnsi="Source Code Pro"/>
+        </w:rPr>
+        <w:t>this.maxSize</w:t>
+      </w:r>
+      <w:proofErr w:type="spellEnd"/>
+      <w:r>
+        <w:rPr>
+          <w:rFonts w:ascii="Source Code Pro" w:hAnsi="Source Code Pro"/>
+        </w:rPr>
+        <w:t xml:space="preserve"> = size;</w:t>
+      </w:r>
+      <w:r>
+        <w:rPr>
+          <w:rFonts w:ascii="Source Code Pro" w:hAnsi="Source Code Pro"/>
+        </w:rPr>
+        <w:br/>
+        <w:t xml:space="preserve">        </w:t>
+      </w:r>
+      <w:proofErr w:type="spellStart"/>
+      <w:r>
+        <w:rPr>
+          <w:rFonts w:ascii="Source Code Pro" w:hAnsi="Source Code Pro"/>
+        </w:rPr>
+        <w:t>charArr</w:t>
+      </w:r>
+      <w:proofErr w:type="spellEnd"/>
+      <w:r>
+        <w:rPr>
+          <w:rFonts w:ascii="Source Code Pro" w:hAnsi="Source Code Pro"/>
+        </w:rPr>
+        <w:t xml:space="preserve"> = new char[</w:t>
+      </w:r>
+      <w:proofErr w:type="spellStart"/>
+      <w:r>
+        <w:rPr>
+          <w:rFonts w:ascii="Source Code Pro" w:hAnsi="Source Code Pro"/>
+        </w:rPr>
+        <w:t>maxSize</w:t>
+      </w:r>
+      <w:proofErr w:type="spellEnd"/>
+      <w:r>
+        <w:rPr>
+          <w:rFonts w:ascii="Source Code Pro" w:hAnsi="Source Code Pro"/>
+        </w:rPr>
+        <w:t>];</w:t>
+      </w:r>
+      <w:r>
+        <w:rPr>
+          <w:rFonts w:ascii="Source Code Pro" w:hAnsi="Source Code Pro"/>
+        </w:rPr>
+        <w:br/>
+        <w:t xml:space="preserve">        top = -1;</w:t>
+      </w:r>
+      <w:r>
+        <w:rPr>
+          <w:rFonts w:ascii="Source Code Pro" w:hAnsi="Source Code Pro"/>
+        </w:rPr>
+        <w:br/>
+        <w:t xml:space="preserve">    }</w:t>
+      </w:r>
+      <w:r>
+        <w:rPr>
+          <w:rFonts w:ascii="Source Code Pro" w:hAnsi="Source Code Pro"/>
+        </w:rPr>
+        <w:br/>
+      </w:r>
+      <w:r>
+        <w:rPr>
+          <w:rFonts w:ascii="Source Code Pro" w:hAnsi="Source Code Pro"/>
+        </w:rPr>
+        <w:br/>
+        <w:t xml:space="preserve">    public </w:t>
+      </w:r>
+      <w:proofErr w:type="spellStart"/>
+      <w:r>
+        <w:rPr>
+          <w:rFonts w:ascii="Source Code Pro" w:hAnsi="Source Code Pro"/>
+        </w:rPr>
+        <w:t>boolean</w:t>
+      </w:r>
+      <w:proofErr w:type="spellEnd"/>
+      <w:r>
+        <w:rPr>
+          <w:rFonts w:ascii="Source Code Pro" w:hAnsi="Source Code Pro"/>
+        </w:rPr>
+        <w:t xml:space="preserve"> </w:t>
+      </w:r>
+      <w:proofErr w:type="spellStart"/>
+      <w:r>
+        <w:rPr>
+          <w:rFonts w:ascii="Source Code Pro" w:hAnsi="Source Code Pro"/>
+        </w:rPr>
+        <w:t>isStackEmpty</w:t>
+      </w:r>
+      <w:proofErr w:type="spellEnd"/>
+      <w:r>
+        <w:rPr>
+          <w:rFonts w:ascii="Source Code Pro" w:hAnsi="Source Code Pro"/>
+        </w:rPr>
+        <w:t>() {</w:t>
+      </w:r>
+      <w:r>
+        <w:rPr>
+          <w:rFonts w:ascii="Source Code Pro" w:hAnsi="Source Code Pro"/>
+        </w:rPr>
+        <w:br/>
+        <w:t xml:space="preserve">        return top == -1;</w:t>
+      </w:r>
+      <w:r>
+        <w:rPr>
+          <w:rFonts w:ascii="Source Code Pro" w:hAnsi="Source Code Pro"/>
+        </w:rPr>
+        <w:br/>
+        <w:t xml:space="preserve">    }</w:t>
+      </w:r>
+      <w:r>
+        <w:rPr>
+          <w:rFonts w:ascii="Source Code Pro" w:hAnsi="Source Code Pro"/>
+        </w:rPr>
+        <w:br/>
+      </w:r>
+      <w:r>
+        <w:rPr>
+          <w:rFonts w:ascii="Source Code Pro" w:hAnsi="Source Code Pro"/>
+        </w:rPr>
+        <w:br/>
+        <w:t xml:space="preserve">    public </w:t>
+      </w:r>
+      <w:proofErr w:type="spellStart"/>
+      <w:r>
+        <w:rPr>
+          <w:rFonts w:ascii="Source Code Pro" w:hAnsi="Source Code Pro"/>
+        </w:rPr>
+        <w:t>boolean</w:t>
+      </w:r>
+      <w:proofErr w:type="spellEnd"/>
+      <w:r>
+        <w:rPr>
+          <w:rFonts w:ascii="Source Code Pro" w:hAnsi="Source Code Pro"/>
+        </w:rPr>
+        <w:t xml:space="preserve"> </w:t>
+      </w:r>
+      <w:proofErr w:type="spellStart"/>
+      <w:r>
+        <w:rPr>
+          <w:rFonts w:ascii="Source Code Pro" w:hAnsi="Source Code Pro"/>
+        </w:rPr>
+        <w:t>isStackFull</w:t>
+      </w:r>
+      <w:proofErr w:type="spellEnd"/>
+      <w:r>
+        <w:rPr>
+          <w:rFonts w:ascii="Source Code Pro" w:hAnsi="Source Code Pro"/>
+        </w:rPr>
+        <w:t>() {</w:t>
+      </w:r>
+      <w:r>
+        <w:rPr>
+          <w:rFonts w:ascii="Source Code Pro" w:hAnsi="Source Code Pro"/>
+        </w:rPr>
+        <w:br/>
+        <w:t xml:space="preserve">        return top == </w:t>
+      </w:r>
+      <w:proofErr w:type="spellStart"/>
+      <w:r>
+        <w:rPr>
+          <w:rFonts w:ascii="Source Code Pro" w:hAnsi="Source Code Pro"/>
+        </w:rPr>
+        <w:t>maxSize</w:t>
+      </w:r>
+      <w:proofErr w:type="spellEnd"/>
+      <w:r>
+        <w:rPr>
+          <w:rFonts w:ascii="Source Code Pro" w:hAnsi="Source Code Pro"/>
+        </w:rPr>
+        <w:t xml:space="preserve"> - 1;</w:t>
+      </w:r>
+      <w:r>
+        <w:rPr>
+          <w:rFonts w:ascii="Source Code Pro" w:hAnsi="Source Code Pro"/>
+        </w:rPr>
+        <w:br/>
+        <w:t xml:space="preserve">    }</w:t>
+      </w:r>
+      <w:r>
+        <w:rPr>
+          <w:rFonts w:ascii="Source Code Pro" w:hAnsi="Source Code Pro"/>
+        </w:rPr>
+        <w:br/>
+      </w:r>
+      <w:r>
+        <w:rPr>
+          <w:rFonts w:ascii="Source Code Pro" w:hAnsi="Source Code Pro"/>
+        </w:rPr>
+        <w:br/>
+        <w:t xml:space="preserve">    public int </w:t>
+      </w:r>
+      <w:proofErr w:type="spellStart"/>
+      <w:r>
+        <w:rPr>
+          <w:rFonts w:ascii="Source Code Pro" w:hAnsi="Source Code Pro"/>
+        </w:rPr>
+        <w:t>getTop</w:t>
+      </w:r>
+      <w:proofErr w:type="spellEnd"/>
+      <w:r>
+        <w:rPr>
+          <w:rFonts w:ascii="Source Code Pro" w:hAnsi="Source Code Pro"/>
+        </w:rPr>
+        <w:t>() {</w:t>
+      </w:r>
+      <w:r>
+        <w:rPr>
+          <w:rFonts w:ascii="Source Code Pro" w:hAnsi="Source Code Pro"/>
+        </w:rPr>
+        <w:br/>
+        <w:t xml:space="preserve">        return top;</w:t>
+      </w:r>
+      <w:r>
+        <w:rPr>
+          <w:rFonts w:ascii="Source Code Pro" w:hAnsi="Source Code Pro"/>
+        </w:rPr>
+        <w:br/>
+        <w:t xml:space="preserve">    }</w:t>
+      </w:r>
+      <w:r>
+        <w:rPr>
+          <w:rFonts w:ascii="Source Code Pro" w:hAnsi="Source Code Pro"/>
+        </w:rPr>
+        <w:br/>
+      </w:r>
+      <w:r>
+        <w:rPr>
+          <w:rFonts w:ascii="Source Code Pro" w:hAnsi="Source Code Pro"/>
+        </w:rPr>
+        <w:br/>
+        <w:t xml:space="preserve">    public void push(char </w:t>
+      </w:r>
+      <w:proofErr w:type="spellStart"/>
+      <w:r>
+        <w:rPr>
+          <w:rFonts w:ascii="Source Code Pro" w:hAnsi="Source Code Pro"/>
+        </w:rPr>
+        <w:t>newValue</w:t>
+      </w:r>
+      <w:proofErr w:type="spellEnd"/>
+      <w:r>
+        <w:rPr>
+          <w:rFonts w:ascii="Source Code Pro" w:hAnsi="Source Code Pro"/>
+        </w:rPr>
+        <w:t>) {</w:t>
+      </w:r>
+      <w:r>
+        <w:rPr>
+          <w:rFonts w:ascii="Source Code Pro" w:hAnsi="Source Code Pro"/>
+        </w:rPr>
+        <w:br/>
+        <w:t xml:space="preserve">        if (</w:t>
+      </w:r>
+      <w:proofErr w:type="spellStart"/>
+      <w:r>
+        <w:rPr>
+          <w:rFonts w:ascii="Source Code Pro" w:hAnsi="Source Code Pro"/>
+        </w:rPr>
+        <w:t>isStackFull</w:t>
+      </w:r>
+      <w:proofErr w:type="spellEnd"/>
+      <w:r>
+        <w:rPr>
+          <w:rFonts w:ascii="Source Code Pro" w:hAnsi="Source Code Pro"/>
+        </w:rPr>
+        <w:t>()) {</w:t>
+      </w:r>
+      <w:r>
+        <w:rPr>
+          <w:rFonts w:ascii="Source Code Pro" w:hAnsi="Source Code Pro"/>
+        </w:rPr>
+        <w:br/>
+        <w:t xml:space="preserve">            </w:t>
+      </w:r>
+      <w:proofErr w:type="spellStart"/>
+      <w:r>
+        <w:rPr>
+          <w:rFonts w:ascii="Source Code Pro" w:hAnsi="Source Code Pro"/>
+        </w:rPr>
+        <w:t>System.</w:t>
+      </w:r>
+      <w:r>
+        <w:rPr>
+          <w:rFonts w:ascii="Source Code Pro" w:hAnsi="Source Code Pro"/>
+          <w:i/>
+          <w:iCs/>
+        </w:rPr>
+        <w:t>out</w:t>
+      </w:r>
+      <w:r>
+        <w:rPr>
+          <w:rFonts w:ascii="Source Code Pro" w:hAnsi="Source Code Pro"/>
+        </w:rPr>
+        <w:t>.println</w:t>
+      </w:r>
+      <w:proofErr w:type="spellEnd"/>
+      <w:r>
+        <w:rPr>
+          <w:rFonts w:ascii="Source Code Pro" w:hAnsi="Source Code Pro"/>
+        </w:rPr>
+        <w:t>("Stack Already Full");</w:t>
+      </w:r>
+      <w:r>
+        <w:rPr>
+          <w:rFonts w:ascii="Source Code Pro" w:hAnsi="Source Code Pro"/>
+        </w:rPr>
+        <w:br/>
+        <w:t xml:space="preserve">        } else {</w:t>
+      </w:r>
+      <w:r>
+        <w:rPr>
+          <w:rFonts w:ascii="Source Code Pro" w:hAnsi="Source Code Pro"/>
+        </w:rPr>
+        <w:br/>
+        <w:t xml:space="preserve">            // </w:t>
+      </w:r>
+      <w:proofErr w:type="spellStart"/>
+      <w:r>
+        <w:rPr>
+          <w:rFonts w:ascii="Source Code Pro" w:hAnsi="Source Code Pro"/>
+        </w:rPr>
+        <w:t>System.out.println</w:t>
+      </w:r>
+      <w:proofErr w:type="spellEnd"/>
+      <w:r>
+        <w:rPr>
+          <w:rFonts w:ascii="Source Code Pro" w:hAnsi="Source Code Pro"/>
+        </w:rPr>
+        <w:t>("Inserting "+</w:t>
+      </w:r>
+      <w:proofErr w:type="spellStart"/>
+      <w:r>
+        <w:rPr>
+          <w:rFonts w:ascii="Source Code Pro" w:hAnsi="Source Code Pro"/>
+        </w:rPr>
+        <w:t>newValue</w:t>
+      </w:r>
+      <w:proofErr w:type="spellEnd"/>
+      <w:r>
+        <w:rPr>
+          <w:rFonts w:ascii="Source Code Pro" w:hAnsi="Source Code Pro"/>
+        </w:rPr>
+        <w:t>);</w:t>
+      </w:r>
+      <w:r>
+        <w:rPr>
+          <w:rFonts w:ascii="Source Code Pro" w:hAnsi="Source Code Pro"/>
+        </w:rPr>
+        <w:br/>
+        <w:t xml:space="preserve">            </w:t>
+      </w:r>
+      <w:proofErr w:type="spellStart"/>
+      <w:r>
+        <w:rPr>
+          <w:rFonts w:ascii="Source Code Pro" w:hAnsi="Source Code Pro"/>
+        </w:rPr>
+        <w:t>charArr</w:t>
+      </w:r>
+      <w:proofErr w:type="spellEnd"/>
+      <w:r>
+        <w:rPr>
+          <w:rFonts w:ascii="Source Code Pro" w:hAnsi="Source Code Pro"/>
+        </w:rPr>
+        <w:t xml:space="preserve">[++top] = </w:t>
+      </w:r>
+      <w:proofErr w:type="spellStart"/>
+      <w:r>
+        <w:rPr>
+          <w:rFonts w:ascii="Source Code Pro" w:hAnsi="Source Code Pro"/>
+        </w:rPr>
+        <w:t>newValue</w:t>
+      </w:r>
+      <w:proofErr w:type="spellEnd"/>
+      <w:r>
+        <w:rPr>
+          <w:rFonts w:ascii="Source Code Pro" w:hAnsi="Source Code Pro"/>
+        </w:rPr>
+        <w:t>;</w:t>
+      </w:r>
+      <w:r>
+        <w:rPr>
+          <w:rFonts w:ascii="Source Code Pro" w:hAnsi="Source Code Pro"/>
+        </w:rPr>
+        <w:br/>
+        <w:t xml:space="preserve">        }</w:t>
+      </w:r>
+      <w:r>
+        <w:rPr>
+          <w:rFonts w:ascii="Source Code Pro" w:hAnsi="Source Code Pro"/>
+        </w:rPr>
+        <w:br/>
+        <w:t xml:space="preserve">    }</w:t>
+      </w:r>
+      <w:r>
+        <w:rPr>
+          <w:rFonts w:ascii="Source Code Pro" w:hAnsi="Source Code Pro"/>
+        </w:rPr>
+        <w:br/>
+        <w:t xml:space="preserve">    @Override</w:t>
+      </w:r>
+      <w:r>
+        <w:rPr>
+          <w:rFonts w:ascii="Source Code Pro" w:hAnsi="Source Code Pro"/>
+        </w:rPr>
+        <w:br/>
+        <w:t xml:space="preserve">    public String </w:t>
+      </w:r>
+      <w:proofErr w:type="spellStart"/>
+      <w:r>
+        <w:rPr>
+          <w:rFonts w:ascii="Source Code Pro" w:hAnsi="Source Code Pro"/>
+        </w:rPr>
+        <w:t>toString</w:t>
+      </w:r>
+      <w:proofErr w:type="spellEnd"/>
+      <w:r>
+        <w:rPr>
+          <w:rFonts w:ascii="Source Code Pro" w:hAnsi="Source Code Pro"/>
+        </w:rPr>
+        <w:t>() {</w:t>
+      </w:r>
+      <w:r>
+        <w:rPr>
+          <w:rFonts w:ascii="Source Code Pro" w:hAnsi="Source Code Pro"/>
+        </w:rPr>
+        <w:br/>
+        <w:t xml:space="preserve">        </w:t>
+      </w:r>
+      <w:proofErr w:type="spellStart"/>
+      <w:r>
+        <w:rPr>
+          <w:rFonts w:ascii="Source Code Pro" w:hAnsi="Source Code Pro"/>
+        </w:rPr>
+        <w:t>System.</w:t>
+      </w:r>
+      <w:r>
+        <w:rPr>
+          <w:rFonts w:ascii="Source Code Pro" w:hAnsi="Source Code Pro"/>
+          <w:i/>
+          <w:iCs/>
+        </w:rPr>
+        <w:t>out</w:t>
+      </w:r>
+      <w:r>
+        <w:rPr>
+          <w:rFonts w:ascii="Source Code Pro" w:hAnsi="Source Code Pro"/>
+        </w:rPr>
+        <w:t>.println</w:t>
+      </w:r>
+      <w:proofErr w:type="spellEnd"/>
+      <w:r>
+        <w:rPr>
+          <w:rFonts w:ascii="Source Code Pro" w:hAnsi="Source Code Pro"/>
+        </w:rPr>
+        <w:t>(</w:t>
+      </w:r>
+      <w:proofErr w:type="spellStart"/>
+      <w:r>
+        <w:rPr>
+          <w:rFonts w:ascii="Source Code Pro" w:hAnsi="Source Code Pro"/>
+        </w:rPr>
+        <w:t>charArr</w:t>
+      </w:r>
+      <w:proofErr w:type="spellEnd"/>
+      <w:r>
+        <w:rPr>
+          <w:rFonts w:ascii="Source Code Pro" w:hAnsi="Source Code Pro"/>
+        </w:rPr>
+        <w:t>);</w:t>
+      </w:r>
+      <w:r>
+        <w:rPr>
+          <w:rFonts w:ascii="Source Code Pro" w:hAnsi="Source Code Pro"/>
+        </w:rPr>
+        <w:br/>
+        <w:t xml:space="preserve">        return </w:t>
+      </w:r>
+      <w:proofErr w:type="spellStart"/>
+      <w:r>
+        <w:rPr>
+          <w:rFonts w:ascii="Source Code Pro" w:hAnsi="Source Code Pro"/>
+        </w:rPr>
+        <w:t>charArr.toString</w:t>
+      </w:r>
+      <w:proofErr w:type="spellEnd"/>
+      <w:r>
+        <w:rPr>
+          <w:rFonts w:ascii="Source Code Pro" w:hAnsi="Source Code Pro"/>
+        </w:rPr>
+        <w:t>();</w:t>
+      </w:r>
+      <w:r>
+        <w:rPr>
+          <w:rFonts w:ascii="Source Code Pro" w:hAnsi="Source Code Pro"/>
+        </w:rPr>
+        <w:br/>
+        <w:t xml:space="preserve">    }</w:t>
+      </w:r>
+      <w:r>
+        <w:rPr>
+          <w:rFonts w:ascii="Source Code Pro" w:hAnsi="Source Code Pro"/>
+        </w:rPr>
+        <w:br/>
+        <w:t xml:space="preserve">    public char pop() {</w:t>
+      </w:r>
+      <w:r>
+        <w:rPr>
+          <w:rFonts w:ascii="Source Code Pro" w:hAnsi="Source Code Pro"/>
+        </w:rPr>
+        <w:br/>
+        <w:t xml:space="preserve">        if (</w:t>
+      </w:r>
+      <w:proofErr w:type="spellStart"/>
+      <w:r>
+        <w:rPr>
+          <w:rFonts w:ascii="Source Code Pro" w:hAnsi="Source Code Pro"/>
+        </w:rPr>
+        <w:t>isStackEmpty</w:t>
+      </w:r>
+      <w:proofErr w:type="spellEnd"/>
+      <w:r>
+        <w:rPr>
+          <w:rFonts w:ascii="Source Code Pro" w:hAnsi="Source Code Pro"/>
+        </w:rPr>
+        <w:t>()) {</w:t>
+      </w:r>
+      <w:r>
+        <w:rPr>
+          <w:rFonts w:ascii="Source Code Pro" w:hAnsi="Source Code Pro"/>
+        </w:rPr>
+        <w:br/>
+        <w:t xml:space="preserve">            </w:t>
+      </w:r>
+      <w:proofErr w:type="spellStart"/>
+      <w:r>
+        <w:rPr>
+          <w:rFonts w:ascii="Source Code Pro" w:hAnsi="Source Code Pro"/>
+        </w:rPr>
+        <w:t>System.</w:t>
+      </w:r>
+      <w:r>
+        <w:rPr>
+          <w:rFonts w:ascii="Source Code Pro" w:hAnsi="Source Code Pro"/>
+          <w:i/>
+          <w:iCs/>
+        </w:rPr>
+        <w:t>out</w:t>
+      </w:r>
+      <w:r>
+        <w:rPr>
+          <w:rFonts w:ascii="Source Code Pro" w:hAnsi="Source Code Pro"/>
+        </w:rPr>
+        <w:t>.println</w:t>
+      </w:r>
+      <w:proofErr w:type="spellEnd"/>
+      <w:r>
+        <w:rPr>
+          <w:rFonts w:ascii="Source Code Pro" w:hAnsi="Source Code Pro"/>
+        </w:rPr>
+        <w:t>("Stack is Already Empty");</w:t>
+      </w:r>
+      <w:r>
+        <w:rPr>
+          <w:rFonts w:ascii="Source Code Pro" w:hAnsi="Source Code Pro"/>
+        </w:rPr>
+        <w:br/>
+        <w:t xml:space="preserve">            return </w:t>
+      </w:r>
+      <w:proofErr w:type="spellStart"/>
+      <w:r>
+        <w:rPr>
+          <w:rFonts w:ascii="Source Code Pro" w:hAnsi="Source Code Pro"/>
+        </w:rPr>
+        <w:t>charArr</w:t>
+      </w:r>
+      <w:proofErr w:type="spellEnd"/>
+      <w:r>
+        <w:rPr>
+          <w:rFonts w:ascii="Source Code Pro" w:hAnsi="Source Code Pro"/>
+        </w:rPr>
+        <w:t>[top];</w:t>
+      </w:r>
+      <w:r>
+        <w:rPr>
+          <w:rFonts w:ascii="Source Code Pro" w:hAnsi="Source Code Pro"/>
+        </w:rPr>
+        <w:br/>
+        <w:t xml:space="preserve">        } else {</w:t>
+      </w:r>
+      <w:r>
+        <w:rPr>
+          <w:rFonts w:ascii="Source Code Pro" w:hAnsi="Source Code Pro"/>
+        </w:rPr>
+        <w:br/>
+        <w:t xml:space="preserve">            // </w:t>
+      </w:r>
+      <w:proofErr w:type="spellStart"/>
+      <w:r>
+        <w:rPr>
+          <w:rFonts w:ascii="Source Code Pro" w:hAnsi="Source Code Pro"/>
+        </w:rPr>
+        <w:t>System.out.println</w:t>
+      </w:r>
+      <w:proofErr w:type="spellEnd"/>
+      <w:r>
+        <w:rPr>
+          <w:rFonts w:ascii="Source Code Pro" w:hAnsi="Source Code Pro"/>
+        </w:rPr>
+        <w:t>("Retrieving Value");</w:t>
+      </w:r>
+      <w:r>
+        <w:rPr>
+          <w:rFonts w:ascii="Source Code Pro" w:hAnsi="Source Code Pro"/>
+        </w:rPr>
+        <w:br/>
+        <w:t xml:space="preserve">            return </w:t>
+      </w:r>
+      <w:proofErr w:type="spellStart"/>
+      <w:r>
+        <w:rPr>
+          <w:rFonts w:ascii="Source Code Pro" w:hAnsi="Source Code Pro"/>
+        </w:rPr>
+        <w:t>charArr</w:t>
+      </w:r>
+      <w:proofErr w:type="spellEnd"/>
+      <w:r>
+        <w:rPr>
+          <w:rFonts w:ascii="Source Code Pro" w:hAnsi="Source Code Pro"/>
+        </w:rPr>
+        <w:t>[top--];</w:t>
+      </w:r>
+      <w:r>
+        <w:rPr>
+          <w:rFonts w:ascii="Source Code Pro" w:hAnsi="Source Code Pro"/>
+        </w:rPr>
+        <w:br/>
+        <w:t xml:space="preserve">        }}</w:t>
+      </w:r>
+      <w:r>
+        <w:rPr>
+          <w:rFonts w:ascii="Source Code Pro" w:hAnsi="Source Code Pro"/>
+        </w:rPr>
+        <w:br/>
+        <w:t>}</w:t>
+      </w:r>
+    </w:p>
+    <w:p>
+      <w:pPr>
+        <w:tabs>
+          <w:tab w:val="left" w:pos="3053"/>
+        </w:tabs>
+        <w:rPr>
+          <w:rFonts w:ascii="Source Code Pro" w:hAnsi="Source Code Pro"/>
+        </w:rPr>
+      </w:pPr>
+      <w:r>
+        <w:rPr>
+          <w:rFonts w:ascii="Source Code Pro" w:hAnsi="Source Code Pro"/>
+        </w:rPr>
+        <w:lastRenderedPageBreak/>
+        <w:t>package Question04;</w:t>
+      </w:r>
+      <w:r>
+        <w:rPr>
+          <w:rFonts w:ascii="Source Code Pro" w:hAnsi="Source Code Pro"/>
+        </w:rPr>
+        <w:br/>
+      </w:r>
+      <w:r>
+        <w:rPr>
+          <w:rFonts w:ascii="Source Code Pro" w:hAnsi="Source Code Pro"/>
+        </w:rPr>
+        <w:br/>
+        <w:t xml:space="preserve">import </w:t>
+      </w:r>
+      <w:proofErr w:type="spellStart"/>
+      <w:r>
+        <w:rPr>
+          <w:rFonts w:ascii="Source Code Pro" w:hAnsi="Source Code Pro"/>
+        </w:rPr>
+        <w:t>java.util.ArrayList</w:t>
+      </w:r>
+      <w:proofErr w:type="spellEnd"/>
+      <w:r>
+        <w:rPr>
+          <w:rFonts w:ascii="Source Code Pro" w:hAnsi="Source Code Pro"/>
+        </w:rPr>
+        <w:t>;</w:t>
+      </w:r>
+      <w:r>
+        <w:rPr>
+          <w:rFonts w:ascii="Source Code Pro" w:hAnsi="Source Code Pro"/>
+        </w:rPr>
+        <w:br/>
+        <w:t xml:space="preserve">import </w:t>
+      </w:r>
+      <w:proofErr w:type="spellStart"/>
+      <w:r>
+        <w:rPr>
+          <w:rFonts w:ascii="Source Code Pro" w:hAnsi="Source Code Pro"/>
+        </w:rPr>
+        <w:t>java.util.Collection</w:t>
+      </w:r>
+      <w:proofErr w:type="spellEnd"/>
+      <w:r>
+        <w:rPr>
+          <w:rFonts w:ascii="Source Code Pro" w:hAnsi="Source Code Pro"/>
+        </w:rPr>
+        <w:t>;</w:t>
+      </w:r>
+      <w:r>
+        <w:rPr>
+          <w:rFonts w:ascii="Source Code Pro" w:hAnsi="Source Code Pro"/>
+        </w:rPr>
+        <w:br/>
+      </w:r>
+      <w:r>
+        <w:rPr>
+          <w:rFonts w:ascii="Source Code Pro" w:hAnsi="Source Code Pro"/>
+        </w:rPr>
+        <w:br/>
+        <w:t>public class Question04 {</w:t>
+      </w:r>
+      <w:r>
+        <w:rPr>
+          <w:rFonts w:ascii="Source Code Pro" w:hAnsi="Source Code Pro"/>
+        </w:rPr>
+        <w:br/>
+        <w:t xml:space="preserve">    int </w:t>
+      </w:r>
+      <w:proofErr w:type="spellStart"/>
+      <w:r>
+        <w:rPr>
+          <w:rFonts w:ascii="Source Code Pro" w:hAnsi="Source Code Pro"/>
+        </w:rPr>
+        <w:t>aCount</w:t>
+      </w:r>
+      <w:proofErr w:type="spellEnd"/>
+      <w:r>
+        <w:rPr>
+          <w:rFonts w:ascii="Source Code Pro" w:hAnsi="Source Code Pro"/>
+        </w:rPr>
+        <w:t>=0;</w:t>
+      </w:r>
+      <w:r>
+        <w:rPr>
+          <w:rFonts w:ascii="Source Code Pro" w:hAnsi="Source Code Pro"/>
+        </w:rPr>
+        <w:br/>
+        <w:t xml:space="preserve">    int </w:t>
+      </w:r>
+      <w:proofErr w:type="spellStart"/>
+      <w:r>
+        <w:rPr>
+          <w:rFonts w:ascii="Source Code Pro" w:hAnsi="Source Code Pro"/>
+        </w:rPr>
+        <w:t>eCount</w:t>
+      </w:r>
+      <w:proofErr w:type="spellEnd"/>
+      <w:r>
+        <w:rPr>
+          <w:rFonts w:ascii="Source Code Pro" w:hAnsi="Source Code Pro"/>
+        </w:rPr>
+        <w:t>=0;</w:t>
+      </w:r>
+      <w:r>
+        <w:rPr>
+          <w:rFonts w:ascii="Source Code Pro" w:hAnsi="Source Code Pro"/>
+        </w:rPr>
+        <w:br/>
+        <w:t xml:space="preserve">    int </w:t>
+      </w:r>
+      <w:proofErr w:type="spellStart"/>
+      <w:r>
+        <w:rPr>
+          <w:rFonts w:ascii="Source Code Pro" w:hAnsi="Source Code Pro"/>
+        </w:rPr>
+        <w:t>iCount</w:t>
+      </w:r>
+      <w:proofErr w:type="spellEnd"/>
+      <w:r>
+        <w:rPr>
+          <w:rFonts w:ascii="Source Code Pro" w:hAnsi="Source Code Pro"/>
+        </w:rPr>
+        <w:t>=0;</w:t>
+      </w:r>
+      <w:r>
+        <w:rPr>
+          <w:rFonts w:ascii="Source Code Pro" w:hAnsi="Source Code Pro"/>
+        </w:rPr>
+        <w:br/>
+        <w:t xml:space="preserve">    int </w:t>
+      </w:r>
+      <w:proofErr w:type="spellStart"/>
+      <w:r>
+        <w:rPr>
+          <w:rFonts w:ascii="Source Code Pro" w:hAnsi="Source Code Pro"/>
+        </w:rPr>
+        <w:t>oCount</w:t>
+      </w:r>
+      <w:proofErr w:type="spellEnd"/>
+      <w:r>
+        <w:rPr>
+          <w:rFonts w:ascii="Source Code Pro" w:hAnsi="Source Code Pro"/>
+        </w:rPr>
+        <w:t>=0;</w:t>
+      </w:r>
+      <w:r>
+        <w:rPr>
+          <w:rFonts w:ascii="Source Code Pro" w:hAnsi="Source Code Pro"/>
+        </w:rPr>
+        <w:br/>
+        <w:t xml:space="preserve">    int </w:t>
+      </w:r>
+      <w:proofErr w:type="spellStart"/>
+      <w:r>
+        <w:rPr>
+          <w:rFonts w:ascii="Source Code Pro" w:hAnsi="Source Code Pro"/>
+        </w:rPr>
+        <w:t>uCount</w:t>
+      </w:r>
+      <w:proofErr w:type="spellEnd"/>
+      <w:r>
+        <w:rPr>
+          <w:rFonts w:ascii="Source Code Pro" w:hAnsi="Source Code Pro"/>
+        </w:rPr>
+        <w:t>=0;</w:t>
+      </w:r>
+      <w:r>
+        <w:rPr>
+          <w:rFonts w:ascii="Source Code Pro" w:hAnsi="Source Code Pro"/>
+        </w:rPr>
+        <w:br/>
+      </w:r>
+      <w:r>
+        <w:rPr>
+          <w:rFonts w:ascii="Source Code Pro" w:hAnsi="Source Code Pro"/>
+        </w:rPr>
+        <w:br/>
+        <w:t xml:space="preserve">public void </w:t>
+      </w:r>
+      <w:proofErr w:type="spellStart"/>
+      <w:r>
+        <w:rPr>
+          <w:rFonts w:ascii="Source Code Pro" w:hAnsi="Source Code Pro"/>
+        </w:rPr>
+        <w:t>VowelChecker</w:t>
+      </w:r>
+      <w:proofErr w:type="spellEnd"/>
+      <w:r>
+        <w:rPr>
+          <w:rFonts w:ascii="Source Code Pro" w:hAnsi="Source Code Pro"/>
+        </w:rPr>
+        <w:t xml:space="preserve">(String </w:t>
+      </w:r>
+      <w:proofErr w:type="spellStart"/>
+      <w:r>
+        <w:rPr>
+          <w:rFonts w:ascii="Source Code Pro" w:hAnsi="Source Code Pro"/>
+        </w:rPr>
+        <w:t>inpString</w:t>
+      </w:r>
+      <w:proofErr w:type="spellEnd"/>
+      <w:r>
+        <w:rPr>
+          <w:rFonts w:ascii="Source Code Pro" w:hAnsi="Source Code Pro"/>
+        </w:rPr>
+        <w:t>){</w:t>
+      </w:r>
+      <w:r>
+        <w:rPr>
+          <w:rFonts w:ascii="Source Code Pro" w:hAnsi="Source Code Pro"/>
+        </w:rPr>
+        <w:br/>
+      </w:r>
+      <w:r>
+        <w:rPr>
+          <w:rFonts w:ascii="Source Code Pro" w:hAnsi="Source Code Pro"/>
+        </w:rPr>
+        <w:br/>
+        <w:t xml:space="preserve">    Stack </w:t>
+      </w:r>
+      <w:proofErr w:type="spellStart"/>
+      <w:r>
+        <w:rPr>
+          <w:rFonts w:ascii="Source Code Pro" w:hAnsi="Source Code Pro"/>
+        </w:rPr>
+        <w:t>stackForWord</w:t>
+      </w:r>
+      <w:proofErr w:type="spellEnd"/>
+      <w:r>
+        <w:rPr>
+          <w:rFonts w:ascii="Source Code Pro" w:hAnsi="Source Code Pro"/>
+        </w:rPr>
+        <w:t xml:space="preserve"> = new Stack(</w:t>
+      </w:r>
+      <w:proofErr w:type="spellStart"/>
+      <w:r>
+        <w:rPr>
+          <w:rFonts w:ascii="Source Code Pro" w:hAnsi="Source Code Pro"/>
+        </w:rPr>
+        <w:t>inpString.length</w:t>
+      </w:r>
+      <w:proofErr w:type="spellEnd"/>
+      <w:r>
+        <w:rPr>
+          <w:rFonts w:ascii="Source Code Pro" w:hAnsi="Source Code Pro"/>
+        </w:rPr>
+        <w:t>());</w:t>
+      </w:r>
+      <w:r>
+        <w:rPr>
+          <w:rFonts w:ascii="Source Code Pro" w:hAnsi="Source Code Pro"/>
+        </w:rPr>
+        <w:br/>
+        <w:t xml:space="preserve">    Stack </w:t>
+      </w:r>
+      <w:proofErr w:type="spellStart"/>
+      <w:r>
+        <w:rPr>
+          <w:rFonts w:ascii="Source Code Pro" w:hAnsi="Source Code Pro"/>
+        </w:rPr>
+        <w:t>stackForVowel</w:t>
+      </w:r>
+      <w:proofErr w:type="spellEnd"/>
+      <w:r>
+        <w:rPr>
+          <w:rFonts w:ascii="Source Code Pro" w:hAnsi="Source Code Pro"/>
+        </w:rPr>
+        <w:t xml:space="preserve"> = new Stack(</w:t>
+      </w:r>
+      <w:proofErr w:type="spellStart"/>
+      <w:r>
+        <w:rPr>
+          <w:rFonts w:ascii="Source Code Pro" w:hAnsi="Source Code Pro"/>
+        </w:rPr>
+        <w:t>inpString.length</w:t>
+      </w:r>
+      <w:proofErr w:type="spellEnd"/>
+      <w:r>
+        <w:rPr>
+          <w:rFonts w:ascii="Source Code Pro" w:hAnsi="Source Code Pro"/>
+        </w:rPr>
+        <w:t>());</w:t>
+      </w:r>
+      <w:r>
+        <w:rPr>
+          <w:rFonts w:ascii="Source Code Pro" w:hAnsi="Source Code Pro"/>
+        </w:rPr>
+        <w:br/>
+      </w:r>
+      <w:r>
+        <w:rPr>
+          <w:rFonts w:ascii="Source Code Pro" w:hAnsi="Source Code Pro"/>
+        </w:rPr>
+        <w:br/>
+        <w:t xml:space="preserve">    char[] </w:t>
+      </w:r>
+      <w:proofErr w:type="spellStart"/>
+      <w:r>
+        <w:rPr>
+          <w:rFonts w:ascii="Source Code Pro" w:hAnsi="Source Code Pro"/>
+        </w:rPr>
+        <w:t>inpStringArray</w:t>
+      </w:r>
+      <w:proofErr w:type="spellEnd"/>
+      <w:r>
+        <w:rPr>
+          <w:rFonts w:ascii="Source Code Pro" w:hAnsi="Source Code Pro"/>
+        </w:rPr>
+        <w:t xml:space="preserve"> = </w:t>
+      </w:r>
+      <w:proofErr w:type="spellStart"/>
+      <w:r>
+        <w:rPr>
+          <w:rFonts w:ascii="Source Code Pro" w:hAnsi="Source Code Pro"/>
+        </w:rPr>
+        <w:t>inpString.toCharArray</w:t>
+      </w:r>
+      <w:proofErr w:type="spellEnd"/>
+      <w:r>
+        <w:rPr>
+          <w:rFonts w:ascii="Source Code Pro" w:hAnsi="Source Code Pro"/>
+        </w:rPr>
+        <w:t>();</w:t>
+      </w:r>
+      <w:r>
+        <w:rPr>
+          <w:rFonts w:ascii="Source Code Pro" w:hAnsi="Source Code Pro"/>
+        </w:rPr>
+        <w:br/>
+        <w:t xml:space="preserve">   for (char c : </w:t>
+      </w:r>
+      <w:proofErr w:type="spellStart"/>
+      <w:r>
+        <w:rPr>
+          <w:rFonts w:ascii="Source Code Pro" w:hAnsi="Source Code Pro"/>
+        </w:rPr>
+        <w:t>inpStringArray</w:t>
+      </w:r>
+      <w:proofErr w:type="spellEnd"/>
+      <w:r>
+        <w:rPr>
+          <w:rFonts w:ascii="Source Code Pro" w:hAnsi="Source Code Pro"/>
+        </w:rPr>
+        <w:t>) {</w:t>
+      </w:r>
+      <w:r>
+        <w:rPr>
+          <w:rFonts w:ascii="Source Code Pro" w:hAnsi="Source Code Pro"/>
+        </w:rPr>
+        <w:br/>
+        <w:t xml:space="preserve">    </w:t>
+      </w:r>
+      <w:proofErr w:type="spellStart"/>
+      <w:r>
+        <w:rPr>
+          <w:rFonts w:ascii="Source Code Pro" w:hAnsi="Source Code Pro"/>
+        </w:rPr>
+        <w:t>stackForWord.push</w:t>
+      </w:r>
+      <w:proofErr w:type="spellEnd"/>
+      <w:r>
+        <w:rPr>
+          <w:rFonts w:ascii="Source Code Pro" w:hAnsi="Source Code Pro"/>
+        </w:rPr>
+        <w:t>(c);</w:t>
+      </w:r>
+      <w:r>
+        <w:rPr>
+          <w:rFonts w:ascii="Source Code Pro" w:hAnsi="Source Code Pro"/>
+        </w:rPr>
+        <w:br/>
+        <w:t xml:space="preserve">   }</w:t>
+      </w:r>
+      <w:r>
+        <w:rPr>
+          <w:rFonts w:ascii="Source Code Pro" w:hAnsi="Source Code Pro"/>
+        </w:rPr>
+        <w:br/>
+      </w:r>
+      <w:r>
+        <w:rPr>
+          <w:rFonts w:ascii="Source Code Pro" w:hAnsi="Source Code Pro"/>
+        </w:rPr>
+        <w:br/>
+      </w:r>
+      <w:proofErr w:type="spellStart"/>
+      <w:r>
+        <w:rPr>
+          <w:rFonts w:ascii="Source Code Pro" w:hAnsi="Source Code Pro"/>
+        </w:rPr>
+        <w:t>ArrayList</w:t>
+      </w:r>
+      <w:proofErr w:type="spellEnd"/>
+      <w:r>
+        <w:rPr>
+          <w:rFonts w:ascii="Source Code Pro" w:hAnsi="Source Code Pro"/>
+        </w:rPr>
+        <w:t xml:space="preserve">&lt;Character&gt; </w:t>
+      </w:r>
+      <w:proofErr w:type="spellStart"/>
+      <w:r>
+        <w:rPr>
+          <w:rFonts w:ascii="Source Code Pro" w:hAnsi="Source Code Pro"/>
+        </w:rPr>
+        <w:t>charArrayList</w:t>
+      </w:r>
+      <w:proofErr w:type="spellEnd"/>
+      <w:r>
+        <w:rPr>
+          <w:rFonts w:ascii="Source Code Pro" w:hAnsi="Source Code Pro"/>
+        </w:rPr>
+        <w:t xml:space="preserve"> = new </w:t>
+      </w:r>
+      <w:proofErr w:type="spellStart"/>
+      <w:r>
+        <w:rPr>
+          <w:rFonts w:ascii="Source Code Pro" w:hAnsi="Source Code Pro"/>
+        </w:rPr>
+        <w:t>ArrayList</w:t>
+      </w:r>
+      <w:proofErr w:type="spellEnd"/>
+      <w:r>
+        <w:rPr>
+          <w:rFonts w:ascii="Source Code Pro" w:hAnsi="Source Code Pro"/>
+        </w:rPr>
+        <w:t>&lt;&gt;();</w:t>
+      </w:r>
+      <w:r>
+        <w:rPr>
+          <w:rFonts w:ascii="Source Code Pro" w:hAnsi="Source Code Pro"/>
+        </w:rPr>
+        <w:br/>
+      </w:r>
+      <w:r>
+        <w:rPr>
+          <w:rFonts w:ascii="Source Code Pro" w:hAnsi="Source Code Pro"/>
+        </w:rPr>
+        <w:br/>
+      </w:r>
+      <w:r>
+        <w:rPr>
+          <w:rFonts w:ascii="Source Code Pro" w:hAnsi="Source Code Pro"/>
+        </w:rPr>
+        <w:br/>
+        <w:t xml:space="preserve">   </w:t>
+      </w:r>
+      <w:r>
+        <w:rPr>
+          <w:rFonts w:ascii="Source Code Pro" w:hAnsi="Source Code Pro"/>
+        </w:rPr>
+        <w:br/>
+        <w:t xml:space="preserve">    for (char c : </w:t>
+      </w:r>
+      <w:proofErr w:type="spellStart"/>
+      <w:r>
+        <w:rPr>
+          <w:rFonts w:ascii="Source Code Pro" w:hAnsi="Source Code Pro"/>
+        </w:rPr>
+        <w:t>inpStringArray</w:t>
+      </w:r>
+      <w:proofErr w:type="spellEnd"/>
+      <w:r>
+        <w:rPr>
+          <w:rFonts w:ascii="Source Code Pro" w:hAnsi="Source Code Pro"/>
+        </w:rPr>
+        <w:t>) {</w:t>
+      </w:r>
+      <w:r>
+        <w:rPr>
+          <w:rFonts w:ascii="Source Code Pro" w:hAnsi="Source Code Pro"/>
+        </w:rPr>
+        <w:br/>
+        <w:t xml:space="preserve">        if (c=='a' &amp;&amp; </w:t>
+      </w:r>
+      <w:proofErr w:type="spellStart"/>
+      <w:r>
+        <w:rPr>
+          <w:rFonts w:ascii="Source Code Pro" w:hAnsi="Source Code Pro"/>
+        </w:rPr>
+        <w:t>aCount</w:t>
+      </w:r>
+      <w:proofErr w:type="spellEnd"/>
+      <w:r>
+        <w:rPr>
+          <w:rFonts w:ascii="Source Code Pro" w:hAnsi="Source Code Pro"/>
+        </w:rPr>
+        <w:t xml:space="preserve"> == 0) {</w:t>
+      </w:r>
+      <w:r>
+        <w:rPr>
+          <w:rFonts w:ascii="Source Code Pro" w:hAnsi="Source Code Pro"/>
+        </w:rPr>
+        <w:br/>
+        <w:t xml:space="preserve">            </w:t>
+      </w:r>
+      <w:proofErr w:type="spellStart"/>
+      <w:r>
+        <w:rPr>
+          <w:rFonts w:ascii="Source Code Pro" w:hAnsi="Source Code Pro"/>
+        </w:rPr>
+        <w:t>charArrayList.add</w:t>
+      </w:r>
+      <w:proofErr w:type="spellEnd"/>
+      <w:r>
+        <w:rPr>
+          <w:rFonts w:ascii="Source Code Pro" w:hAnsi="Source Code Pro"/>
+        </w:rPr>
+        <w:t>(c);</w:t>
+      </w:r>
+      <w:r>
+        <w:rPr>
+          <w:rFonts w:ascii="Source Code Pro" w:hAnsi="Source Code Pro"/>
+        </w:rPr>
+        <w:br/>
+        <w:t xml:space="preserve">            </w:t>
+      </w:r>
+      <w:proofErr w:type="spellStart"/>
+      <w:r>
+        <w:rPr>
+          <w:rFonts w:ascii="Source Code Pro" w:hAnsi="Source Code Pro"/>
+        </w:rPr>
+        <w:t>aCount</w:t>
+      </w:r>
+      <w:proofErr w:type="spellEnd"/>
+      <w:r>
+        <w:rPr>
+          <w:rFonts w:ascii="Source Code Pro" w:hAnsi="Source Code Pro"/>
+        </w:rPr>
+        <w:t>++;</w:t>
+      </w:r>
+      <w:r>
+        <w:rPr>
+          <w:rFonts w:ascii="Source Code Pro" w:hAnsi="Source Code Pro"/>
+        </w:rPr>
+        <w:br/>
+        <w:t xml:space="preserve">            } else if(c=='e'&amp;&amp; </w:t>
+      </w:r>
+      <w:proofErr w:type="spellStart"/>
+      <w:r>
+        <w:rPr>
+          <w:rFonts w:ascii="Source Code Pro" w:hAnsi="Source Code Pro"/>
+        </w:rPr>
+        <w:t>eCount</w:t>
+      </w:r>
+      <w:proofErr w:type="spellEnd"/>
+      <w:r>
+        <w:rPr>
+          <w:rFonts w:ascii="Source Code Pro" w:hAnsi="Source Code Pro"/>
+        </w:rPr>
+        <w:t>==0){</w:t>
+      </w:r>
+      <w:r>
+        <w:rPr>
+          <w:rFonts w:ascii="Source Code Pro" w:hAnsi="Source Code Pro"/>
+        </w:rPr>
+        <w:br/>
+        <w:t xml:space="preserve">                </w:t>
+      </w:r>
+      <w:proofErr w:type="spellStart"/>
+      <w:r>
+        <w:rPr>
+          <w:rFonts w:ascii="Source Code Pro" w:hAnsi="Source Code Pro"/>
+        </w:rPr>
+        <w:t>charArrayList.add</w:t>
+      </w:r>
+      <w:proofErr w:type="spellEnd"/>
+      <w:r>
+        <w:rPr>
+          <w:rFonts w:ascii="Source Code Pro" w:hAnsi="Source Code Pro"/>
+        </w:rPr>
+        <w:t>(c);</w:t>
+      </w:r>
+      <w:r>
+        <w:rPr>
+          <w:rFonts w:ascii="Source Code Pro" w:hAnsi="Source Code Pro"/>
+        </w:rPr>
+        <w:br/>
+        <w:t xml:space="preserve">                </w:t>
+      </w:r>
+      <w:proofErr w:type="spellStart"/>
+      <w:r>
+        <w:rPr>
+          <w:rFonts w:ascii="Source Code Pro" w:hAnsi="Source Code Pro"/>
+        </w:rPr>
+        <w:t>eCount</w:t>
+      </w:r>
+      <w:proofErr w:type="spellEnd"/>
+      <w:r>
+        <w:rPr>
+          <w:rFonts w:ascii="Source Code Pro" w:hAnsi="Source Code Pro"/>
+        </w:rPr>
+        <w:t>++;</w:t>
+      </w:r>
+      <w:r>
+        <w:rPr>
+          <w:rFonts w:ascii="Source Code Pro" w:hAnsi="Source Code Pro"/>
+        </w:rPr>
+        <w:br/>
+        <w:t xml:space="preserve">            } else if(c=='</w:t>
+      </w:r>
+      <w:proofErr w:type="spellStart"/>
+      <w:r>
+        <w:rPr>
+          <w:rFonts w:ascii="Source Code Pro" w:hAnsi="Source Code Pro"/>
+        </w:rPr>
+        <w:t>i</w:t>
+      </w:r>
+      <w:proofErr w:type="spellEnd"/>
+      <w:r>
+        <w:rPr>
+          <w:rFonts w:ascii="Source Code Pro" w:hAnsi="Source Code Pro"/>
+        </w:rPr>
+        <w:t xml:space="preserve">'&amp;&amp; </w:t>
+      </w:r>
+      <w:proofErr w:type="spellStart"/>
+      <w:r>
+        <w:rPr>
+          <w:rFonts w:ascii="Source Code Pro" w:hAnsi="Source Code Pro"/>
+        </w:rPr>
+        <w:t>iCount</w:t>
+      </w:r>
+      <w:proofErr w:type="spellEnd"/>
+      <w:r>
+        <w:rPr>
+          <w:rFonts w:ascii="Source Code Pro" w:hAnsi="Source Code Pro"/>
+        </w:rPr>
+        <w:t>==0){</w:t>
+      </w:r>
+      <w:r>
+        <w:rPr>
+          <w:rFonts w:ascii="Source Code Pro" w:hAnsi="Source Code Pro"/>
+        </w:rPr>
+        <w:br/>
+        <w:t xml:space="preserve">                </w:t>
+      </w:r>
+      <w:proofErr w:type="spellStart"/>
+      <w:r>
+        <w:rPr>
+          <w:rFonts w:ascii="Source Code Pro" w:hAnsi="Source Code Pro"/>
+        </w:rPr>
+        <w:t>charArrayList.add</w:t>
+      </w:r>
+      <w:proofErr w:type="spellEnd"/>
+      <w:r>
+        <w:rPr>
+          <w:rFonts w:ascii="Source Code Pro" w:hAnsi="Source Code Pro"/>
+        </w:rPr>
+        <w:t>(c);</w:t>
+      </w:r>
+      <w:r>
+        <w:rPr>
+          <w:rFonts w:ascii="Source Code Pro" w:hAnsi="Source Code Pro"/>
+        </w:rPr>
+        <w:br/>
+        <w:t xml:space="preserve">                </w:t>
+      </w:r>
+      <w:proofErr w:type="spellStart"/>
+      <w:r>
+        <w:rPr>
+          <w:rFonts w:ascii="Source Code Pro" w:hAnsi="Source Code Pro"/>
+        </w:rPr>
+        <w:t>iCount</w:t>
+      </w:r>
+      <w:proofErr w:type="spellEnd"/>
+      <w:r>
+        <w:rPr>
+          <w:rFonts w:ascii="Source Code Pro" w:hAnsi="Source Code Pro"/>
+        </w:rPr>
+        <w:t>++;</w:t>
+      </w:r>
+      <w:r>
+        <w:rPr>
+          <w:rFonts w:ascii="Source Code Pro" w:hAnsi="Source Code Pro"/>
+        </w:rPr>
+        <w:br/>
+        <w:t xml:space="preserve">            } else if(c=='o'&amp;&amp; </w:t>
+      </w:r>
+      <w:proofErr w:type="spellStart"/>
+      <w:r>
+        <w:rPr>
+          <w:rFonts w:ascii="Source Code Pro" w:hAnsi="Source Code Pro"/>
+        </w:rPr>
+        <w:t>oCount</w:t>
+      </w:r>
+      <w:proofErr w:type="spellEnd"/>
+      <w:r>
+        <w:rPr>
+          <w:rFonts w:ascii="Source Code Pro" w:hAnsi="Source Code Pro"/>
+        </w:rPr>
+        <w:t>==0){</w:t>
+      </w:r>
+      <w:r>
+        <w:rPr>
+          <w:rFonts w:ascii="Source Code Pro" w:hAnsi="Source Code Pro"/>
+        </w:rPr>
+        <w:br/>
+        <w:t xml:space="preserve">                </w:t>
+      </w:r>
+      <w:proofErr w:type="spellStart"/>
+      <w:r>
+        <w:rPr>
+          <w:rFonts w:ascii="Source Code Pro" w:hAnsi="Source Code Pro"/>
+        </w:rPr>
+        <w:t>charArrayList.add</w:t>
+      </w:r>
+      <w:proofErr w:type="spellEnd"/>
+      <w:r>
+        <w:rPr>
+          <w:rFonts w:ascii="Source Code Pro" w:hAnsi="Source Code Pro"/>
+        </w:rPr>
+        <w:t>(c);</w:t>
+      </w:r>
+      <w:r>
+        <w:rPr>
+          <w:rFonts w:ascii="Source Code Pro" w:hAnsi="Source Code Pro"/>
+        </w:rPr>
+        <w:br/>
+        <w:t xml:space="preserve">                </w:t>
+      </w:r>
+      <w:proofErr w:type="spellStart"/>
+      <w:r>
+        <w:rPr>
+          <w:rFonts w:ascii="Source Code Pro" w:hAnsi="Source Code Pro"/>
+        </w:rPr>
+        <w:t>oCount</w:t>
+      </w:r>
+      <w:proofErr w:type="spellEnd"/>
+      <w:r>
+        <w:rPr>
+          <w:rFonts w:ascii="Source Code Pro" w:hAnsi="Source Code Pro"/>
+        </w:rPr>
+        <w:t>++;</w:t>
+      </w:r>
+      <w:r>
+        <w:rPr>
+          <w:rFonts w:ascii="Source Code Pro" w:hAnsi="Source Code Pro"/>
+        </w:rPr>
+        <w:br/>
+        <w:t xml:space="preserve">            } else if(c=='u'&amp;&amp; </w:t>
+      </w:r>
+      <w:proofErr w:type="spellStart"/>
+      <w:r>
+        <w:rPr>
+          <w:rFonts w:ascii="Source Code Pro" w:hAnsi="Source Code Pro"/>
+        </w:rPr>
+        <w:t>uCount</w:t>
+      </w:r>
+      <w:proofErr w:type="spellEnd"/>
+      <w:r>
+        <w:rPr>
+          <w:rFonts w:ascii="Source Code Pro" w:hAnsi="Source Code Pro"/>
+        </w:rPr>
+        <w:t>==0){</w:t>
+      </w:r>
+      <w:r>
+        <w:rPr>
+          <w:rFonts w:ascii="Source Code Pro" w:hAnsi="Source Code Pro"/>
+        </w:rPr>
+        <w:br/>
+        <w:t xml:space="preserve">                </w:t>
+      </w:r>
+      <w:proofErr w:type="spellStart"/>
+      <w:r>
+        <w:rPr>
+          <w:rFonts w:ascii="Source Code Pro" w:hAnsi="Source Code Pro"/>
+        </w:rPr>
+        <w:t>charArrayList.add</w:t>
+      </w:r>
+      <w:proofErr w:type="spellEnd"/>
+      <w:r>
+        <w:rPr>
+          <w:rFonts w:ascii="Source Code Pro" w:hAnsi="Source Code Pro"/>
+        </w:rPr>
+        <w:t>(c);</w:t>
+      </w:r>
+      <w:r>
+        <w:rPr>
+          <w:rFonts w:ascii="Source Code Pro" w:hAnsi="Source Code Pro"/>
+        </w:rPr>
+        <w:br/>
+        <w:t xml:space="preserve">                </w:t>
+      </w:r>
+      <w:proofErr w:type="spellStart"/>
+      <w:r>
+        <w:rPr>
+          <w:rFonts w:ascii="Source Code Pro" w:hAnsi="Source Code Pro"/>
+        </w:rPr>
+        <w:t>uCount</w:t>
+      </w:r>
+      <w:proofErr w:type="spellEnd"/>
+      <w:r>
+        <w:rPr>
+          <w:rFonts w:ascii="Source Code Pro" w:hAnsi="Source Code Pro"/>
+        </w:rPr>
+        <w:t>++;</w:t>
+      </w:r>
+      <w:r>
+        <w:rPr>
+          <w:rFonts w:ascii="Source Code Pro" w:hAnsi="Source Code Pro"/>
+        </w:rPr>
+        <w:br/>
+        <w:t xml:space="preserve">            }       </w:t>
+      </w:r>
+      <w:r>
+        <w:rPr>
+          <w:rFonts w:ascii="Source Code Pro" w:hAnsi="Source Code Pro"/>
+        </w:rPr>
+        <w:br/>
+        <w:t xml:space="preserve">        }</w:t>
+      </w:r>
+      <w:r>
+        <w:rPr>
+          <w:rFonts w:ascii="Source Code Pro" w:hAnsi="Source Code Pro"/>
+        </w:rPr>
+        <w:br/>
+        <w:t xml:space="preserve">    </w:t>
+      </w:r>
+    </w:p>
+    <w:p>
+      <w:pPr>
+        <w:tabs>
+          <w:tab w:val="left" w:pos="3053"/>
+        </w:tabs>
+        <w:rPr>
+          <w:rFonts w:ascii="Source Code Pro" w:hAnsi="Source Code Pro"/>
+        </w:rPr>
+      </w:pPr>
+      <w:r>
+        <w:rPr>
+          <w:rFonts w:ascii="Source Code Pro" w:hAnsi="Source Code Pro"/>
+        </w:rPr>
+        <w:br/>
+      </w:r>
+      <w:r>
+        <w:rPr>
+          <w:rFonts w:ascii="Source Code Pro" w:hAnsi="Source Code Pro"/>
+        </w:rPr>
+        <w:br/>
+      </w:r>
+      <w:r>
+        <w:rPr>
+          <w:rFonts w:ascii="Source Code Pro" w:hAnsi="Source Code Pro"/>
+        </w:rPr>
+        <w:lastRenderedPageBreak/>
+        <w:t xml:space="preserve"> </w:t>
+      </w:r>
+      <w:r>
+        <w:rPr>
+          <w:rFonts w:ascii="Source Code Pro" w:hAnsi="Source Code Pro"/>
+        </w:rPr>
+        <w:br/>
+        <w:t xml:space="preserve">    </w:t>
+      </w:r>
+      <w:proofErr w:type="spellStart"/>
+      <w:proofErr w:type="gramStart"/>
+      <w:r>
+        <w:rPr>
+          <w:rFonts w:ascii="Source Code Pro" w:hAnsi="Source Code Pro"/>
+        </w:rPr>
+        <w:t>java.util</w:t>
+      </w:r>
+      <w:proofErr w:type="gramEnd"/>
+      <w:r>
+        <w:rPr>
+          <w:rFonts w:ascii="Source Code Pro" w:hAnsi="Source Code Pro"/>
+        </w:rPr>
+        <w:t>.Collections.</w:t>
+      </w:r>
+      <w:r>
+        <w:rPr>
+          <w:rFonts w:ascii="Source Code Pro" w:hAnsi="Source Code Pro"/>
+          <w:i/>
+          <w:iCs/>
+        </w:rPr>
+        <w:t>sort</w:t>
+      </w:r>
+      <w:proofErr w:type="spellEnd"/>
+      <w:r>
+        <w:rPr>
+          <w:rFonts w:ascii="Source Code Pro" w:hAnsi="Source Code Pro"/>
+        </w:rPr>
+        <w:t>(</w:t>
+      </w:r>
+      <w:proofErr w:type="spellStart"/>
+      <w:r>
+        <w:rPr>
+          <w:rFonts w:ascii="Source Code Pro" w:hAnsi="Source Code Pro"/>
+        </w:rPr>
+        <w:t>charArrayList</w:t>
+      </w:r>
+      <w:proofErr w:type="spellEnd"/>
+      <w:r>
+        <w:rPr>
+          <w:rFonts w:ascii="Source Code Pro" w:hAnsi="Source Code Pro"/>
+        </w:rPr>
+        <w:t>);</w:t>
+      </w:r>
+      <w:r>
+        <w:rPr>
+          <w:rFonts w:ascii="Source Code Pro" w:hAnsi="Source Code Pro"/>
+        </w:rPr>
+        <w:br/>
+        <w:t xml:space="preserve">    </w:t>
+      </w:r>
+      <w:r>
+        <w:rPr>
+          <w:rFonts w:ascii="Source Code Pro" w:hAnsi="Source Code Pro"/>
+        </w:rPr>
+        <w:br/>
+        <w:t xml:space="preserve">    Stack </w:t>
+      </w:r>
+      <w:proofErr w:type="spellStart"/>
+      <w:r>
+        <w:rPr>
+          <w:rFonts w:ascii="Source Code Pro" w:hAnsi="Source Code Pro"/>
+        </w:rPr>
+        <w:t>outputStack</w:t>
+      </w:r>
+      <w:proofErr w:type="spellEnd"/>
+      <w:r>
+        <w:rPr>
+          <w:rFonts w:ascii="Source Code Pro" w:hAnsi="Source Code Pro"/>
+        </w:rPr>
+        <w:t xml:space="preserve"> = new Stack(</w:t>
+      </w:r>
+      <w:proofErr w:type="spellStart"/>
+      <w:r>
+        <w:rPr>
+          <w:rFonts w:ascii="Source Code Pro" w:hAnsi="Source Code Pro"/>
+        </w:rPr>
+        <w:t>charArrayList.size</w:t>
+      </w:r>
+      <w:proofErr w:type="spellEnd"/>
+      <w:r>
+        <w:rPr>
+          <w:rFonts w:ascii="Source Code Pro" w:hAnsi="Source Code Pro"/>
+        </w:rPr>
+        <w:t>());</w:t>
+      </w:r>
+      <w:r>
+        <w:rPr>
+          <w:rFonts w:ascii="Source Code Pro" w:hAnsi="Source Code Pro"/>
+        </w:rPr>
+        <w:br/>
+        <w:t xml:space="preserve">    for (char c : </w:t>
+      </w:r>
+      <w:proofErr w:type="spellStart"/>
+      <w:r>
+        <w:rPr>
+          <w:rFonts w:ascii="Source Code Pro" w:hAnsi="Source Code Pro"/>
+        </w:rPr>
+        <w:t>charArrayList</w:t>
+      </w:r>
+      <w:proofErr w:type="spellEnd"/>
+      <w:r>
+        <w:rPr>
+          <w:rFonts w:ascii="Source Code Pro" w:hAnsi="Source Code Pro"/>
+        </w:rPr>
+        <w:t>) {</w:t>
+      </w:r>
+      <w:r>
+        <w:rPr>
+          <w:rFonts w:ascii="Source Code Pro" w:hAnsi="Source Code Pro"/>
+        </w:rPr>
+        <w:br/>
+        <w:t xml:space="preserve">        </w:t>
+      </w:r>
+      <w:proofErr w:type="spellStart"/>
+      <w:r>
+        <w:rPr>
+          <w:rFonts w:ascii="Source Code Pro" w:hAnsi="Source Code Pro"/>
+        </w:rPr>
+        <w:t>outputStack.push</w:t>
+      </w:r>
+      <w:proofErr w:type="spellEnd"/>
+      <w:r>
+        <w:rPr>
+          <w:rFonts w:ascii="Source Code Pro" w:hAnsi="Source Code Pro"/>
+        </w:rPr>
+        <w:t>(c);</w:t>
+      </w:r>
+      <w:r>
+        <w:rPr>
+          <w:rFonts w:ascii="Source Code Pro" w:hAnsi="Source Code Pro"/>
+        </w:rPr>
+        <w:br/>
+        <w:t xml:space="preserve">    }</w:t>
+      </w:r>
+      <w:r>
+        <w:rPr>
+          <w:rFonts w:ascii="Source Code Pro" w:hAnsi="Source Code Pro"/>
+        </w:rPr>
+        <w:br/>
+      </w:r>
+      <w:r>
+        <w:rPr>
+          <w:rFonts w:ascii="Source Code Pro" w:hAnsi="Source Code Pro"/>
+        </w:rPr>
+        <w:br/>
+        <w:t xml:space="preserve">    </w:t>
+      </w:r>
+      <w:proofErr w:type="spellStart"/>
+      <w:r>
+        <w:rPr>
+          <w:rFonts w:ascii="Source Code Pro" w:hAnsi="Source Code Pro"/>
+        </w:rPr>
+        <w:t>System.</w:t>
+      </w:r>
+      <w:r>
+        <w:rPr>
+          <w:rFonts w:ascii="Source Code Pro" w:hAnsi="Source Code Pro"/>
+          <w:i/>
+          <w:iCs/>
+        </w:rPr>
+        <w:t>out</w:t>
+      </w:r>
+      <w:r>
+        <w:rPr>
+          <w:rFonts w:ascii="Source Code Pro" w:hAnsi="Source Code Pro"/>
+        </w:rPr>
+        <w:t>.println</w:t>
+      </w:r>
+      <w:proofErr w:type="spellEnd"/>
+      <w:r>
+        <w:rPr>
+          <w:rFonts w:ascii="Source Code Pro" w:hAnsi="Source Code Pro"/>
+        </w:rPr>
+        <w:t>(</w:t>
+      </w:r>
+      <w:proofErr w:type="spellStart"/>
+      <w:r>
+        <w:rPr>
+          <w:rFonts w:ascii="Source Code Pro" w:hAnsi="Source Code Pro"/>
+        </w:rPr>
+        <w:t>outputStack</w:t>
+      </w:r>
+      <w:proofErr w:type="spellEnd"/>
+      <w:r>
+        <w:rPr>
+          <w:rFonts w:ascii="Source Code Pro" w:hAnsi="Source Code Pro"/>
+        </w:rPr>
+        <w:t xml:space="preserve">); </w:t>
+      </w:r>
+      <w:r>
+        <w:rPr>
+          <w:rFonts w:ascii="Source Code Pro" w:hAnsi="Source Code Pro"/>
+        </w:rPr>
+        <w:br/>
+        <w:t>}</w:t>
+      </w:r>
+      <w:r>
+        <w:rPr>
+          <w:rFonts w:ascii="Source Code Pro" w:hAnsi="Source Code Pro"/>
+        </w:rPr>
+        <w:br/>
+        <w:t>}</w:t>
+      </w:r>
+    </w:p>
+    <w:p>
+      <w:pPr>
+        <w:pBdr>
+          <w:top w:val="single" w:sz="6" w:space="1" w:color="auto"/>
+          <w:bottom w:val="single" w:sz="6" w:space="1" w:color="auto"/>
+        </w:pBdr>
+        <w:tabs>
+          <w:tab w:val="left" w:pos="3053"/>
+        </w:tabs>
+        <w:rPr>
+          <w:rFonts w:ascii="Source Code Pro" w:hAnsi="Source Code Pro"/>
+        </w:rPr>
+      </w:pPr>
+      <w:r>
+        <w:rPr>
+          <w:rFonts w:ascii="Source Code Pro" w:hAnsi="Source Code Pro"/>
+        </w:rPr>
+        <w:t>package Question04;</w:t>
+      </w:r>
+      <w:r>
+        <w:rPr>
+          <w:rFonts w:ascii="Source Code Pro" w:hAnsi="Source Code Pro"/>
+        </w:rPr>
+        <w:br/>
+      </w:r>
+      <w:r>
+        <w:rPr>
+          <w:rFonts w:ascii="Source Code Pro" w:hAnsi="Source Code Pro"/>
+        </w:rPr>
+        <w:br/>
+        <w:t>public class Test {</w:t>
+      </w:r>
+      <w:r>
+        <w:rPr>
+          <w:rFonts w:ascii="Source Code Pro" w:hAnsi="Source Code Pro"/>
+        </w:rPr>
+        <w:br/>
+        <w:t xml:space="preserve">    public static void main(String[] </w:t>
+      </w:r>
+      <w:proofErr w:type="spellStart"/>
+      <w:r>
+        <w:rPr>
+          <w:rFonts w:ascii="Source Code Pro" w:hAnsi="Source Code Pro"/>
+        </w:rPr>
+        <w:t>args</w:t>
+      </w:r>
+      <w:proofErr w:type="spellEnd"/>
+      <w:r>
+        <w:rPr>
+          <w:rFonts w:ascii="Source Code Pro" w:hAnsi="Source Code Pro"/>
+        </w:rPr>
+        <w:t>) {</w:t>
+      </w:r>
+      <w:r>
+        <w:rPr>
+          <w:rFonts w:ascii="Source Code Pro" w:hAnsi="Source Code Pro"/>
+        </w:rPr>
+        <w:br/>
+        <w:t xml:space="preserve">        Question04 q4 = new Question04();</w:t>
+      </w:r>
+      <w:r>
+        <w:rPr>
+          <w:rFonts w:ascii="Source Code Pro" w:hAnsi="Source Code Pro"/>
+        </w:rPr>
+        <w:br/>
+        <w:t xml:space="preserve">        q4.VowelChecker("apple");    // Example 1</w:t>
+      </w:r>
+      <w:r>
+        <w:rPr>
+          <w:rFonts w:ascii="Source Code Pro" w:hAnsi="Source Code Pro"/>
+        </w:rPr>
+        <w:br/>
+        <w:t xml:space="preserve">        q4.VowelChecker("zebra");    // Example 2</w:t>
+      </w:r>
+      <w:r>
+        <w:rPr>
+          <w:rFonts w:ascii="Source Code Pro" w:hAnsi="Source Code Pro"/>
+        </w:rPr>
+        <w:br/>
+        <w:t xml:space="preserve">        q4.VowelChecker("school");   // Example 3</w:t>
+      </w:r>
+      <w:r>
+        <w:rPr>
+          <w:rFonts w:ascii="Source Code Pro" w:hAnsi="Source Code Pro"/>
+        </w:rPr>
+        <w:br/>
+        <w:t xml:space="preserve">        q4.VowelChecker("banana");   // Example 4</w:t>
+      </w:r>
+      <w:r>
+        <w:rPr>
+          <w:rFonts w:ascii="Source Code Pro" w:hAnsi="Source Code Pro"/>
+        </w:rPr>
+        <w:br/>
+        <w:t xml:space="preserve">        q4.VowelChecker("library");  // Example 5</w:t>
+      </w:r>
+      <w:r>
+        <w:rPr>
+          <w:rFonts w:ascii="Source Code Pro" w:hAnsi="Source Code Pro"/>
+        </w:rPr>
+        <w:br/>
+        <w:t xml:space="preserve">        q4.VowelChecker("elephant"); // Example 6</w:t>
+      </w:r>
+      <w:r>
+        <w:rPr>
+          <w:rFonts w:ascii="Source Code Pro" w:hAnsi="Source Code Pro"/>
+        </w:rPr>
+        <w:br/>
+        <w:t xml:space="preserve">        q4.VowelChecker("orange");   // Example 7</w:t>
+      </w:r>
+      <w:r>
+        <w:rPr>
+          <w:rFonts w:ascii="Source Code Pro" w:hAnsi="Source Code Pro"/>
+        </w:rPr>
+        <w:br/>
+        <w:t xml:space="preserve">        q4.VowelChecker("unicorn");  // Example 8</w:t>
+      </w:r>
+      <w:r>
+        <w:rPr>
+          <w:rFonts w:ascii="Source Code Pro" w:hAnsi="Source Code Pro"/>
+        </w:rPr>
+        <w:br/>
+        <w:t xml:space="preserve">        q4.VowelChecker("grape");    // Example 9</w:t>
+      </w:r>
+      <w:r>
+        <w:rPr>
+          <w:rFonts w:ascii="Source Code Pro" w:hAnsi="Source Code Pro"/>
+        </w:rPr>
+        <w:br/>
+        <w:t xml:space="preserve">        q4.VowelChecker("python");   // Example 10</w:t>
+      </w:r>
+      <w:r>
+        <w:rPr>
+          <w:rFonts w:ascii="Source Code Pro" w:hAnsi="Source Code Pro"/>
+        </w:rPr>
+        <w:br/>
+        <w:t xml:space="preserve">        q4.VowelChecker("kiwi");     // Example 11</w:t>
+      </w:r>
+      <w:r>
+        <w:rPr>
+          <w:rFonts w:ascii="Source Code Pro" w:hAnsi="Source Code Pro"/>
+        </w:rPr>
+        <w:br/>
+        <w:t xml:space="preserve">        q4.VowelChecker("jasmine");  // Example 12</w:t>
+      </w:r>
+      <w:r>
+        <w:rPr>
+          <w:rFonts w:ascii="Source Code Pro" w:hAnsi="Source Code Pro"/>
+        </w:rPr>
+        <w:br/>
+      </w:r>
+      <w:r>
+        <w:rPr>
+          <w:rFonts w:ascii="Source Code Pro" w:hAnsi="Source Code Pro"/>
+        </w:rPr>
+        <w:br/>
+        <w:t xml:space="preserve">    }</w:t>
+      </w:r>
+      <w:r>
+        <w:rPr>
+          <w:rFonts w:ascii="Source Code Pro" w:hAnsi="Source Code Pro"/>
+        </w:rPr>
+        <w:br/>
+        <w:t xml:space="preserve">    </w:t>
+      </w:r>
+      <w:r>
+        <w:rPr>
+          <w:rFonts w:ascii="Source Code Pro" w:hAnsi="Source Code Pro"/>
+        </w:rPr>
+        <w:br/>
+        <w:t>}</w:t>
+      </w:r>
+    </w:p>
+    <w:p>
+      <w:pPr>
+        <w:tabs>
+          <w:tab w:val="left" w:pos="3053"/>
+        </w:tabs>
+        <w:rPr>
+          <w:rFonts w:ascii="Source Code Pro" w:hAnsi="Source Code Pro"/>
+        </w:rPr>
+      </w:pPr>
+    </w:p>
+    <w:p>
+      <w:pPr>
+        <w:tabs>
+          <w:tab w:val="left" w:pos="3053"/>
+        </w:tabs>
+        <w:rPr>
+          <w:rFonts w:ascii="Source Code Pro" w:hAnsi="Source Code Pro"/>
+        </w:rPr>
+      </w:pPr>
+    </w:p>
+    <w:p>
+      <w:pPr>
+        <w:tabs>
+          <w:tab w:val="left" w:pos="3053"/>
+        </w:tabs>
+        <w:rPr>
+          <w:rFonts w:ascii="Source Code Pro" w:hAnsi="Source Code Pro"/>
+        </w:rPr>
+      </w:pPr>
+    </w:p>
+    <w:p>
+      <w:pPr>
+        <w:tabs>
+          <w:tab w:val="left" w:pos="3053"/>
+        </w:tabs>
+        <w:rPr>
+          <w:rFonts w:ascii="Source Code Pro" w:hAnsi="Source Code Pro"/>
+        </w:rPr>
+      </w:pPr>
+    </w:p>
+    <w:p>
+      <w:pPr>
+        <w:tabs>
+          <w:tab w:val="left" w:pos="3053"/>
+        </w:tabs>
+        <w:rPr>
+          <w:rFonts w:ascii="Source Code Pro" w:hAnsi="Source Code Pro"/>
+        </w:rPr>
+      </w:pPr>
+    </w:p>
+    <w:p>
+      <w:pPr>
+        <w:tabs>
+          <w:tab w:val="left" w:pos="3053"/>
+        </w:tabs>
+        <w:rPr>
+          <w:rFonts w:ascii="Source Code Pro" w:hAnsi="Source Code Pro"/>
+        </w:rPr>
+      </w:pPr>
+    </w:p>
+    <w:p>
+      <w:pPr>
+        <w:tabs>
+          <w:tab w:val="left" w:pos="3053"/>
+        </w:tabs>
+        <w:rPr>
+          <w:rFonts w:ascii="Source Code Pro" w:hAnsi="Source Code Pro"/>
+        </w:rPr>
+      </w:pPr>
+    </w:p>
+    <w:p>
+      <w:pPr>
+        <w:tabs>
+          <w:tab w:val="left" w:pos="3053"/>
+        </w:tabs>
+        <w:rPr>
+          <w:rFonts w:ascii="Source Code Pro" w:hAnsi="Source Code Pro"/>
+        </w:rPr>
+      </w:pPr>
+    </w:p>
+    <w:p>
+      <w:pPr>
+        <w:tabs>
+          <w:tab w:val="left" w:pos="3053"/>
+        </w:tabs>
+        <w:rPr>
+          <w:rFonts w:ascii="Source Code Pro" w:hAnsi="Source Code Pro"/>
+        </w:rPr>
+      </w:pPr>
+    </w:p>
+    <w:p>
+      <w:pPr>
+        <w:tabs>
+          <w:tab w:val="left" w:pos="3053"/>
+        </w:tabs>
+        <w:rPr>
+          <w:rFonts w:ascii="Source Code Pro" w:hAnsi="Source Code Pro"/>
+        </w:rPr>
+      </w:pPr>
+    </w:p>
+    <w:p>
+      <w:pPr>
+        <w:pBdr>
+          <w:top w:val="single" w:sz="4" w:space="1" w:color="auto"/>
+          <w:left w:val="single" w:sz="4" w:space="4" w:color="auto"/>
+          <w:bottom w:val="single" w:sz="4" w:space="1" w:color="auto"/>
+          <w:right w:val="single" w:sz="4" w:space="4" w:color="auto"/>
+          <w:between w:val="single" w:sz="4" w:space="1" w:color="auto"/>
+          <w:bar w:val="single" w:sz="4" w:color="auto"/>
+        </w:pBdr>
+        <w:rPr>
+          <w:rFonts w:ascii="Source Code Pro" w:hAnsi="Source Code Pro"/>
+        </w:rPr>
+      </w:pPr>
+      <w:r>
+        <w:rPr>
+          <w:rFonts w:ascii="Source Code Pro" w:hAnsi="Source Code Pro"/>
+        </w:rPr>
+        <w:lastRenderedPageBreak/>
+        <w:t>Question 0</w:t>
+      </w:r>
+      <w:r>
+        <w:rPr>
+          <w:rFonts w:ascii="Source Code Pro" w:hAnsi="Source Code Pro"/>
+        </w:rPr>
+        <w:t>5</w:t>
+      </w:r>
+      <w:r>
+        <w:rPr>
+          <w:rFonts w:ascii="Source Code Pro" w:hAnsi="Source Code Pro"/>
+        </w:rPr>
+        <w:t>.</w:t>
+      </w:r>
+    </w:p>
+    <w:p>
+      <w:pPr>
+        <w:tabs>
+          <w:tab w:val="left" w:pos="3053"/>
+        </w:tabs>
+        <w:rPr>
+          <w:rFonts w:ascii="Source Code Pro" w:hAnsi="Source Code Pro"/>
+        </w:rPr>
+      </w:pPr>
+      <w:r>
+        <w:rPr>
+          <w:rFonts w:ascii="Source Code Pro" w:hAnsi="Source Code Pro"/>
+        </w:rPr>
+        <w:t>package Question05;</w:t>
+      </w:r>
+      <w:r>
+        <w:rPr>
+          <w:rFonts w:ascii="Source Code Pro" w:hAnsi="Source Code Pro"/>
+        </w:rPr>
+        <w:br/>
+        <w:t>public class Stack {</w:t>
+      </w:r>
+      <w:r>
+        <w:rPr>
+          <w:rFonts w:ascii="Source Code Pro" w:hAnsi="Source Code Pro"/>
+        </w:rPr>
+        <w:br/>
+        <w:t xml:space="preserve">    private int top;</w:t>
+      </w:r>
+      <w:r>
+        <w:rPr>
+          <w:rFonts w:ascii="Source Code Pro" w:hAnsi="Source Code Pro"/>
+        </w:rPr>
+        <w:br/>
+        <w:t xml:space="preserve">    private int </w:t>
+      </w:r>
+      <w:proofErr w:type="spellStart"/>
+      <w:r>
+        <w:rPr>
+          <w:rFonts w:ascii="Source Code Pro" w:hAnsi="Source Code Pro"/>
+        </w:rPr>
+        <w:t>maxSize</w:t>
+      </w:r>
+      <w:proofErr w:type="spellEnd"/>
+      <w:r>
+        <w:rPr>
+          <w:rFonts w:ascii="Source Code Pro" w:hAnsi="Source Code Pro"/>
+        </w:rPr>
+        <w:t>;</w:t>
+      </w:r>
+      <w:r>
+        <w:rPr>
+          <w:rFonts w:ascii="Source Code Pro" w:hAnsi="Source Code Pro"/>
+        </w:rPr>
+        <w:br/>
+        <w:t xml:space="preserve">    private String[] </w:t>
+      </w:r>
+      <w:proofErr w:type="spellStart"/>
+      <w:r>
+        <w:rPr>
+          <w:rFonts w:ascii="Source Code Pro" w:hAnsi="Source Code Pro"/>
+        </w:rPr>
+        <w:t>StrArr</w:t>
+      </w:r>
+      <w:proofErr w:type="spellEnd"/>
+      <w:r>
+        <w:rPr>
+          <w:rFonts w:ascii="Source Code Pro" w:hAnsi="Source Code Pro"/>
+        </w:rPr>
+        <w:t>;</w:t>
+      </w:r>
+      <w:r>
+        <w:rPr>
+          <w:rFonts w:ascii="Source Code Pro" w:hAnsi="Source Code Pro"/>
+        </w:rPr>
+        <w:br/>
+      </w:r>
+      <w:r>
+        <w:rPr>
+          <w:rFonts w:ascii="Source Code Pro" w:hAnsi="Source Code Pro"/>
+        </w:rPr>
+        <w:br/>
+        <w:t xml:space="preserve">    public Stack(int size) {</w:t>
+      </w:r>
+      <w:r>
+        <w:rPr>
+          <w:rFonts w:ascii="Source Code Pro" w:hAnsi="Source Code Pro"/>
+        </w:rPr>
+        <w:br/>
+        <w:t xml:space="preserve">        </w:t>
+      </w:r>
+      <w:proofErr w:type="spellStart"/>
+      <w:r>
+        <w:rPr>
+          <w:rFonts w:ascii="Source Code Pro" w:hAnsi="Source Code Pro"/>
+        </w:rPr>
+        <w:t>this.maxSize</w:t>
+      </w:r>
+      <w:proofErr w:type="spellEnd"/>
+      <w:r>
+        <w:rPr>
+          <w:rFonts w:ascii="Source Code Pro" w:hAnsi="Source Code Pro"/>
+        </w:rPr>
+        <w:t xml:space="preserve"> = size;</w:t>
+      </w:r>
+      <w:r>
+        <w:rPr>
+          <w:rFonts w:ascii="Source Code Pro" w:hAnsi="Source Code Pro"/>
+        </w:rPr>
+        <w:br/>
+        <w:t xml:space="preserve">        </w:t>
+      </w:r>
+      <w:proofErr w:type="spellStart"/>
+      <w:r>
+        <w:rPr>
+          <w:rFonts w:ascii="Source Code Pro" w:hAnsi="Source Code Pro"/>
+        </w:rPr>
+        <w:t>StrArr</w:t>
+      </w:r>
+      <w:proofErr w:type="spellEnd"/>
+      <w:r>
+        <w:rPr>
+          <w:rFonts w:ascii="Source Code Pro" w:hAnsi="Source Code Pro"/>
+        </w:rPr>
+        <w:t xml:space="preserve"> = new String[</w:t>
+      </w:r>
+      <w:proofErr w:type="spellStart"/>
+      <w:r>
+        <w:rPr>
+          <w:rFonts w:ascii="Source Code Pro" w:hAnsi="Source Code Pro"/>
+        </w:rPr>
+        <w:t>maxSize</w:t>
+      </w:r>
+      <w:proofErr w:type="spellEnd"/>
+      <w:r>
+        <w:rPr>
+          <w:rFonts w:ascii="Source Code Pro" w:hAnsi="Source Code Pro"/>
+        </w:rPr>
+        <w:t>];</w:t>
+      </w:r>
+      <w:r>
+        <w:rPr>
+          <w:rFonts w:ascii="Source Code Pro" w:hAnsi="Source Code Pro"/>
+        </w:rPr>
+        <w:br/>
+        <w:t xml:space="preserve">        top=-1;</w:t>
+      </w:r>
+      <w:r>
+        <w:rPr>
+          <w:rFonts w:ascii="Source Code Pro" w:hAnsi="Source Code Pro"/>
+        </w:rPr>
+        <w:br/>
+        <w:t xml:space="preserve">    }</w:t>
+      </w:r>
+      <w:r>
+        <w:rPr>
+          <w:rFonts w:ascii="Source Code Pro" w:hAnsi="Source Code Pro"/>
+        </w:rPr>
+        <w:br/>
+      </w:r>
+      <w:r>
+        <w:rPr>
+          <w:rFonts w:ascii="Source Code Pro" w:hAnsi="Source Code Pro"/>
+        </w:rPr>
+        <w:br/>
+        <w:t xml:space="preserve">    public </w:t>
+      </w:r>
+      <w:proofErr w:type="spellStart"/>
+      <w:r>
+        <w:rPr>
+          <w:rFonts w:ascii="Source Code Pro" w:hAnsi="Source Code Pro"/>
+        </w:rPr>
+        <w:t>boolean</w:t>
+      </w:r>
+      <w:proofErr w:type="spellEnd"/>
+      <w:r>
+        <w:rPr>
+          <w:rFonts w:ascii="Source Code Pro" w:hAnsi="Source Code Pro"/>
+        </w:rPr>
+        <w:t xml:space="preserve"> </w:t>
+      </w:r>
+      <w:proofErr w:type="spellStart"/>
+      <w:r>
+        <w:rPr>
+          <w:rFonts w:ascii="Source Code Pro" w:hAnsi="Source Code Pro"/>
+        </w:rPr>
+        <w:t>isStackEmpty</w:t>
+      </w:r>
+      <w:proofErr w:type="spellEnd"/>
+      <w:r>
+        <w:rPr>
+          <w:rFonts w:ascii="Source Code Pro" w:hAnsi="Source Code Pro"/>
+        </w:rPr>
+        <w:t>(){</w:t>
+      </w:r>
+      <w:r>
+        <w:rPr>
+          <w:rFonts w:ascii="Source Code Pro" w:hAnsi="Source Code Pro"/>
+        </w:rPr>
+        <w:br/>
+        <w:t xml:space="preserve">        return top==-1;</w:t>
+      </w:r>
+      <w:r>
+        <w:rPr>
+          <w:rFonts w:ascii="Source Code Pro" w:hAnsi="Source Code Pro"/>
+        </w:rPr>
+        <w:br/>
+        <w:t xml:space="preserve">    }</w:t>
+      </w:r>
+      <w:r>
+        <w:rPr>
+          <w:rFonts w:ascii="Source Code Pro" w:hAnsi="Source Code Pro"/>
+        </w:rPr>
+        <w:br/>
+      </w:r>
+      <w:r>
+        <w:rPr>
+          <w:rFonts w:ascii="Source Code Pro" w:hAnsi="Source Code Pro"/>
+        </w:rPr>
+        <w:br/>
+      </w:r>
+      <w:r>
+        <w:rPr>
+          <w:rFonts w:ascii="Source Code Pro" w:hAnsi="Source Code Pro"/>
+        </w:rPr>
+        <w:br/>
+        <w:t xml:space="preserve">    public </w:t>
+      </w:r>
+      <w:proofErr w:type="spellStart"/>
+      <w:r>
+        <w:rPr>
+          <w:rFonts w:ascii="Source Code Pro" w:hAnsi="Source Code Pro"/>
+        </w:rPr>
+        <w:t>boolean</w:t>
+      </w:r>
+      <w:proofErr w:type="spellEnd"/>
+      <w:r>
+        <w:rPr>
+          <w:rFonts w:ascii="Source Code Pro" w:hAnsi="Source Code Pro"/>
+        </w:rPr>
+        <w:t xml:space="preserve"> </w:t>
+      </w:r>
+      <w:proofErr w:type="spellStart"/>
+      <w:r>
+        <w:rPr>
+          <w:rFonts w:ascii="Source Code Pro" w:hAnsi="Source Code Pro"/>
+        </w:rPr>
+        <w:t>isStackFull</w:t>
+      </w:r>
+      <w:proofErr w:type="spellEnd"/>
+      <w:r>
+        <w:rPr>
+          <w:rFonts w:ascii="Source Code Pro" w:hAnsi="Source Code Pro"/>
+        </w:rPr>
+        <w:t>(){</w:t>
+      </w:r>
+      <w:r>
+        <w:rPr>
+          <w:rFonts w:ascii="Source Code Pro" w:hAnsi="Source Code Pro"/>
+        </w:rPr>
+        <w:br/>
+        <w:t xml:space="preserve">        return top==maxSize-1;</w:t>
+      </w:r>
+      <w:r>
+        <w:rPr>
+          <w:rFonts w:ascii="Source Code Pro" w:hAnsi="Source Code Pro"/>
+        </w:rPr>
+        <w:br/>
+        <w:t xml:space="preserve">    }</w:t>
+      </w:r>
+      <w:r>
+        <w:rPr>
+          <w:rFonts w:ascii="Source Code Pro" w:hAnsi="Source Code Pro"/>
+        </w:rPr>
+        <w:br/>
+      </w:r>
+      <w:r>
+        <w:rPr>
+          <w:rFonts w:ascii="Source Code Pro" w:hAnsi="Source Code Pro"/>
+        </w:rPr>
+        <w:br/>
+        <w:t xml:space="preserve">    public int </w:t>
+      </w:r>
+      <w:proofErr w:type="spellStart"/>
+      <w:r>
+        <w:rPr>
+          <w:rFonts w:ascii="Source Code Pro" w:hAnsi="Source Code Pro"/>
+        </w:rPr>
+        <w:t>getTop</w:t>
+      </w:r>
+      <w:proofErr w:type="spellEnd"/>
+      <w:r>
+        <w:rPr>
+          <w:rFonts w:ascii="Source Code Pro" w:hAnsi="Source Code Pro"/>
+        </w:rPr>
+        <w:t>() {</w:t>
+      </w:r>
+      <w:r>
+        <w:rPr>
+          <w:rFonts w:ascii="Source Code Pro" w:hAnsi="Source Code Pro"/>
+        </w:rPr>
+        <w:br/>
+        <w:t xml:space="preserve">        return top;</w:t>
+      </w:r>
+      <w:r>
+        <w:rPr>
+          <w:rFonts w:ascii="Source Code Pro" w:hAnsi="Source Code Pro"/>
+        </w:rPr>
+        <w:br/>
+        <w:t xml:space="preserve">    }</w:t>
+      </w:r>
+      <w:r>
+        <w:rPr>
+          <w:rFonts w:ascii="Source Code Pro" w:hAnsi="Source Code Pro"/>
+        </w:rPr>
+        <w:br/>
+      </w:r>
+      <w:r>
+        <w:rPr>
+          <w:rFonts w:ascii="Source Code Pro" w:hAnsi="Source Code Pro"/>
+        </w:rPr>
+        <w:br/>
+        <w:t xml:space="preserve">    public void push(int </w:t>
+      </w:r>
+      <w:proofErr w:type="spellStart"/>
+      <w:r>
+        <w:rPr>
+          <w:rFonts w:ascii="Source Code Pro" w:hAnsi="Source Code Pro"/>
+        </w:rPr>
+        <w:t>newValue</w:t>
+      </w:r>
+      <w:proofErr w:type="spellEnd"/>
+      <w:r>
+        <w:rPr>
+          <w:rFonts w:ascii="Source Code Pro" w:hAnsi="Source Code Pro"/>
+        </w:rPr>
+        <w:t>){</w:t>
+      </w:r>
+      <w:r>
+        <w:rPr>
+          <w:rFonts w:ascii="Source Code Pro" w:hAnsi="Source Code Pro"/>
+        </w:rPr>
+        <w:br/>
+        <w:t xml:space="preserve">        if (</w:t>
+      </w:r>
+      <w:proofErr w:type="spellStart"/>
+      <w:r>
+        <w:rPr>
+          <w:rFonts w:ascii="Source Code Pro" w:hAnsi="Source Code Pro"/>
+        </w:rPr>
+        <w:t>isStackFull</w:t>
+      </w:r>
+      <w:proofErr w:type="spellEnd"/>
+      <w:r>
+        <w:rPr>
+          <w:rFonts w:ascii="Source Code Pro" w:hAnsi="Source Code Pro"/>
+        </w:rPr>
+        <w:t>()){</w:t>
+      </w:r>
+      <w:r>
+        <w:rPr>
+          <w:rFonts w:ascii="Source Code Pro" w:hAnsi="Source Code Pro"/>
+        </w:rPr>
+        <w:br/>
+        <w:t xml:space="preserve">            </w:t>
+      </w:r>
+      <w:proofErr w:type="spellStart"/>
+      <w:r>
+        <w:rPr>
+          <w:rFonts w:ascii="Source Code Pro" w:hAnsi="Source Code Pro"/>
+        </w:rPr>
+        <w:t>System.</w:t>
+      </w:r>
+      <w:r>
+        <w:rPr>
+          <w:rFonts w:ascii="Source Code Pro" w:hAnsi="Source Code Pro"/>
+          <w:i/>
+          <w:iCs/>
+        </w:rPr>
+        <w:t>out</w:t>
+      </w:r>
+      <w:r>
+        <w:rPr>
+          <w:rFonts w:ascii="Source Code Pro" w:hAnsi="Source Code Pro"/>
+        </w:rPr>
+        <w:t>.println</w:t>
+      </w:r>
+      <w:proofErr w:type="spellEnd"/>
+      <w:r>
+        <w:rPr>
+          <w:rFonts w:ascii="Source Code Pro" w:hAnsi="Source Code Pro"/>
+        </w:rPr>
+        <w:t>("Quest.Question02.Stack Already Full");</w:t>
+      </w:r>
+      <w:r>
+        <w:rPr>
+          <w:rFonts w:ascii="Source Code Pro" w:hAnsi="Source Code Pro"/>
+        </w:rPr>
+        <w:br/>
+        <w:t xml:space="preserve">        }</w:t>
+      </w:r>
+      <w:r>
+        <w:rPr>
+          <w:rFonts w:ascii="Source Code Pro" w:hAnsi="Source Code Pro"/>
+        </w:rPr>
+        <w:br/>
+        <w:t xml:space="preserve">        else {</w:t>
+      </w:r>
+      <w:r>
+        <w:rPr>
+          <w:rFonts w:ascii="Source Code Pro" w:hAnsi="Source Code Pro"/>
+        </w:rPr>
+        <w:br/>
+        <w:t xml:space="preserve">            </w:t>
+      </w:r>
+      <w:proofErr w:type="spellStart"/>
+      <w:r>
+        <w:rPr>
+          <w:rFonts w:ascii="Source Code Pro" w:hAnsi="Source Code Pro"/>
+        </w:rPr>
+        <w:t>StrArr</w:t>
+      </w:r>
+      <w:proofErr w:type="spellEnd"/>
+      <w:r>
+        <w:rPr>
+          <w:rFonts w:ascii="Source Code Pro" w:hAnsi="Source Code Pro"/>
+        </w:rPr>
+        <w:t xml:space="preserve">[++top] = </w:t>
+      </w:r>
+      <w:proofErr w:type="spellStart"/>
+      <w:r>
+        <w:rPr>
+          <w:rFonts w:ascii="Source Code Pro" w:hAnsi="Source Code Pro"/>
+        </w:rPr>
+        <w:t>String.</w:t>
+      </w:r>
+      <w:r>
+        <w:rPr>
+          <w:rFonts w:ascii="Source Code Pro" w:hAnsi="Source Code Pro"/>
+          <w:i/>
+          <w:iCs/>
+        </w:rPr>
+        <w:t>valueOf</w:t>
+      </w:r>
+      <w:proofErr w:type="spellEnd"/>
+      <w:r>
+        <w:rPr>
+          <w:rFonts w:ascii="Source Code Pro" w:hAnsi="Source Code Pro"/>
+        </w:rPr>
+        <w:t>(</w:t>
+      </w:r>
+      <w:proofErr w:type="spellStart"/>
+      <w:r>
+        <w:rPr>
+          <w:rFonts w:ascii="Source Code Pro" w:hAnsi="Source Code Pro"/>
+        </w:rPr>
+        <w:t>newValue</w:t>
+      </w:r>
+      <w:proofErr w:type="spellEnd"/>
+      <w:r>
+        <w:rPr>
+          <w:rFonts w:ascii="Source Code Pro" w:hAnsi="Source Code Pro"/>
+        </w:rPr>
+        <w:t>);</w:t>
+      </w:r>
+      <w:r>
+        <w:rPr>
+          <w:rFonts w:ascii="Source Code Pro" w:hAnsi="Source Code Pro"/>
+        </w:rPr>
+        <w:br/>
+        <w:t xml:space="preserve">        }</w:t>
+      </w:r>
+      <w:r>
+        <w:rPr>
+          <w:rFonts w:ascii="Source Code Pro" w:hAnsi="Source Code Pro"/>
+        </w:rPr>
+        <w:br/>
+        <w:t xml:space="preserve">    }</w:t>
+      </w:r>
+      <w:r>
+        <w:rPr>
+          <w:rFonts w:ascii="Source Code Pro" w:hAnsi="Source Code Pro"/>
+        </w:rPr>
+        <w:br/>
+      </w:r>
+      <w:r>
+        <w:rPr>
+          <w:rFonts w:ascii="Source Code Pro" w:hAnsi="Source Code Pro"/>
+        </w:rPr>
+        <w:br/>
+        <w:t xml:space="preserve">    public String pop(){</w:t>
+      </w:r>
+      <w:r>
+        <w:rPr>
+          <w:rFonts w:ascii="Source Code Pro" w:hAnsi="Source Code Pro"/>
+        </w:rPr>
+        <w:br/>
+        <w:t xml:space="preserve">        if (</w:t>
+      </w:r>
+      <w:proofErr w:type="spellStart"/>
+      <w:r>
+        <w:rPr>
+          <w:rFonts w:ascii="Source Code Pro" w:hAnsi="Source Code Pro"/>
+        </w:rPr>
+        <w:t>isStackEmpty</w:t>
+      </w:r>
+      <w:proofErr w:type="spellEnd"/>
+      <w:r>
+        <w:rPr>
+          <w:rFonts w:ascii="Source Code Pro" w:hAnsi="Source Code Pro"/>
+        </w:rPr>
+        <w:t>()){</w:t>
+      </w:r>
+      <w:r>
+        <w:rPr>
+          <w:rFonts w:ascii="Source Code Pro" w:hAnsi="Source Code Pro"/>
+        </w:rPr>
+        <w:br/>
+        <w:t xml:space="preserve">            </w:t>
+      </w:r>
+      <w:proofErr w:type="spellStart"/>
+      <w:r>
+        <w:rPr>
+          <w:rFonts w:ascii="Source Code Pro" w:hAnsi="Source Code Pro"/>
+        </w:rPr>
+        <w:t>System.</w:t>
+      </w:r>
+      <w:r>
+        <w:rPr>
+          <w:rFonts w:ascii="Source Code Pro" w:hAnsi="Source Code Pro"/>
+          <w:i/>
+          <w:iCs/>
+        </w:rPr>
+        <w:t>out</w:t>
+      </w:r>
+      <w:r>
+        <w:rPr>
+          <w:rFonts w:ascii="Source Code Pro" w:hAnsi="Source Code Pro"/>
+        </w:rPr>
+        <w:t>.println</w:t>
+      </w:r>
+      <w:proofErr w:type="spellEnd"/>
+      <w:r>
+        <w:rPr>
+          <w:rFonts w:ascii="Source Code Pro" w:hAnsi="Source Code Pro"/>
+        </w:rPr>
+        <w:t>("Quest.Question02.Stack is Already Empty");</w:t>
+      </w:r>
+      <w:r>
+        <w:rPr>
+          <w:rFonts w:ascii="Source Code Pro" w:hAnsi="Source Code Pro"/>
+        </w:rPr>
+        <w:br/>
+        <w:t xml:space="preserve">            return </w:t>
+      </w:r>
+      <w:proofErr w:type="spellStart"/>
+      <w:r>
+        <w:rPr>
+          <w:rFonts w:ascii="Source Code Pro" w:hAnsi="Source Code Pro"/>
+        </w:rPr>
+        <w:t>StrArr</w:t>
+      </w:r>
+      <w:proofErr w:type="spellEnd"/>
+      <w:r>
+        <w:rPr>
+          <w:rFonts w:ascii="Source Code Pro" w:hAnsi="Source Code Pro"/>
+        </w:rPr>
+        <w:t>[top];</w:t>
+      </w:r>
+      <w:r>
+        <w:rPr>
+          <w:rFonts w:ascii="Source Code Pro" w:hAnsi="Source Code Pro"/>
+        </w:rPr>
+        <w:br/>
+        <w:t xml:space="preserve">        }</w:t>
+      </w:r>
+      <w:r>
+        <w:rPr>
+          <w:rFonts w:ascii="Source Code Pro" w:hAnsi="Source Code Pro"/>
+        </w:rPr>
+        <w:br/>
+        <w:t xml:space="preserve">        else {</w:t>
+      </w:r>
+      <w:r>
+        <w:rPr>
+          <w:rFonts w:ascii="Source Code Pro" w:hAnsi="Source Code Pro"/>
+        </w:rPr>
+        <w:br/>
+        <w:t xml:space="preserve">            // </w:t>
+      </w:r>
+      <w:proofErr w:type="spellStart"/>
+      <w:r>
+        <w:rPr>
+          <w:rFonts w:ascii="Source Code Pro" w:hAnsi="Source Code Pro"/>
+        </w:rPr>
+        <w:t>System.out.println</w:t>
+      </w:r>
+      <w:proofErr w:type="spellEnd"/>
+      <w:r>
+        <w:rPr>
+          <w:rFonts w:ascii="Source Code Pro" w:hAnsi="Source Code Pro"/>
+        </w:rPr>
+        <w:t>("Retrieving Value");</w:t>
+      </w:r>
+      <w:r>
+        <w:rPr>
+          <w:rFonts w:ascii="Source Code Pro" w:hAnsi="Source Code Pro"/>
+        </w:rPr>
+        <w:br/>
+        <w:t xml:space="preserve">            return </w:t>
+      </w:r>
+      <w:proofErr w:type="spellStart"/>
+      <w:r>
+        <w:rPr>
+          <w:rFonts w:ascii="Source Code Pro" w:hAnsi="Source Code Pro"/>
+        </w:rPr>
+        <w:t>StrArr</w:t>
+      </w:r>
+      <w:proofErr w:type="spellEnd"/>
+      <w:r>
+        <w:rPr>
+          <w:rFonts w:ascii="Source Code Pro" w:hAnsi="Source Code Pro"/>
+        </w:rPr>
+        <w:t>[top--];</w:t>
+      </w:r>
+      <w:r>
+        <w:rPr>
+          <w:rFonts w:ascii="Source Code Pro" w:hAnsi="Source Code Pro"/>
+        </w:rPr>
+        <w:br/>
+        <w:t xml:space="preserve">        }</w:t>
+      </w:r>
+      <w:r>
+        <w:rPr>
+          <w:rFonts w:ascii="Source Code Pro" w:hAnsi="Source Code Pro"/>
+        </w:rPr>
+        <w:br/>
+      </w:r>
+      <w:r>
+        <w:rPr>
+          <w:rFonts w:ascii="Source Code Pro" w:hAnsi="Source Code Pro"/>
+        </w:rPr>
+        <w:br/>
+        <w:t xml:space="preserve">    }</w:t>
+      </w:r>
+      <w:r>
+        <w:rPr>
+          <w:rFonts w:ascii="Source Code Pro" w:hAnsi="Source Code Pro"/>
+        </w:rPr>
+        <w:br/>
+        <w:t>}</w:t>
+      </w:r>
+    </w:p>
+    <w:p>
+      <w:pPr>
+        <w:tabs>
+          <w:tab w:val="left" w:pos="3053"/>
+        </w:tabs>
+        <w:rPr>
+          <w:rFonts w:ascii="Source Code Pro" w:hAnsi="Source Code Pro"/>
+        </w:rPr>
+      </w:pPr>
+      <w:r>
+        <w:rPr>
+          <w:rFonts w:ascii="Source Code Pro" w:hAnsi="Source Code Pro"/>
+        </w:rPr>
+        <w:lastRenderedPageBreak/>
+        <w:t>package Question05;</w:t>
+      </w:r>
+      <w:r>
+        <w:rPr>
+          <w:rFonts w:ascii="Source Code Pro" w:hAnsi="Source Code Pro"/>
+        </w:rPr>
+        <w:br/>
+        <w:t xml:space="preserve">public class </w:t>
+      </w:r>
+      <w:proofErr w:type="spellStart"/>
+      <w:r>
+        <w:rPr>
+          <w:rFonts w:ascii="Source Code Pro" w:hAnsi="Source Code Pro"/>
+        </w:rPr>
+        <w:t>StackString</w:t>
+      </w:r>
+      <w:proofErr w:type="spellEnd"/>
+      <w:r>
+        <w:rPr>
+          <w:rFonts w:ascii="Source Code Pro" w:hAnsi="Source Code Pro"/>
+        </w:rPr>
+        <w:t xml:space="preserve"> {</w:t>
+      </w:r>
+      <w:r>
+        <w:rPr>
+          <w:rFonts w:ascii="Source Code Pro" w:hAnsi="Source Code Pro"/>
+        </w:rPr>
+        <w:br/>
+        <w:t xml:space="preserve">    private int top;</w:t>
+      </w:r>
+      <w:r>
+        <w:rPr>
+          <w:rFonts w:ascii="Source Code Pro" w:hAnsi="Source Code Pro"/>
+        </w:rPr>
+        <w:br/>
+        <w:t xml:space="preserve">    private int </w:t>
+      </w:r>
+      <w:proofErr w:type="spellStart"/>
+      <w:r>
+        <w:rPr>
+          <w:rFonts w:ascii="Source Code Pro" w:hAnsi="Source Code Pro"/>
+        </w:rPr>
+        <w:t>maxSize</w:t>
+      </w:r>
+      <w:proofErr w:type="spellEnd"/>
+      <w:r>
+        <w:rPr>
+          <w:rFonts w:ascii="Source Code Pro" w:hAnsi="Source Code Pro"/>
+        </w:rPr>
+        <w:t>;</w:t>
+      </w:r>
+      <w:r>
+        <w:rPr>
+          <w:rFonts w:ascii="Source Code Pro" w:hAnsi="Source Code Pro"/>
+        </w:rPr>
+        <w:br/>
+        <w:t xml:space="preserve">    private String[] </w:t>
+      </w:r>
+      <w:proofErr w:type="spellStart"/>
+      <w:r>
+        <w:rPr>
+          <w:rFonts w:ascii="Source Code Pro" w:hAnsi="Source Code Pro"/>
+        </w:rPr>
+        <w:t>StrArr</w:t>
+      </w:r>
+      <w:proofErr w:type="spellEnd"/>
+      <w:r>
+        <w:rPr>
+          <w:rFonts w:ascii="Source Code Pro" w:hAnsi="Source Code Pro"/>
+        </w:rPr>
+        <w:t>;</w:t>
+      </w:r>
+      <w:r>
+        <w:rPr>
+          <w:rFonts w:ascii="Source Code Pro" w:hAnsi="Source Code Pro"/>
+        </w:rPr>
+        <w:br/>
+      </w:r>
+      <w:r>
+        <w:rPr>
+          <w:rFonts w:ascii="Source Code Pro" w:hAnsi="Source Code Pro"/>
+        </w:rPr>
+        <w:br/>
+        <w:t xml:space="preserve">    public </w:t>
+      </w:r>
+      <w:proofErr w:type="spellStart"/>
+      <w:r>
+        <w:rPr>
+          <w:rFonts w:ascii="Source Code Pro" w:hAnsi="Source Code Pro"/>
+        </w:rPr>
+        <w:t>StackString</w:t>
+      </w:r>
+      <w:proofErr w:type="spellEnd"/>
+      <w:r>
+        <w:rPr>
+          <w:rFonts w:ascii="Source Code Pro" w:hAnsi="Source Code Pro"/>
+        </w:rPr>
+        <w:t>(int size) {</w:t>
+      </w:r>
+      <w:r>
+        <w:rPr>
+          <w:rFonts w:ascii="Source Code Pro" w:hAnsi="Source Code Pro"/>
+        </w:rPr>
+        <w:br/>
+        <w:t xml:space="preserve">        </w:t>
+      </w:r>
+      <w:proofErr w:type="spellStart"/>
+      <w:r>
+        <w:rPr>
+          <w:rFonts w:ascii="Source Code Pro" w:hAnsi="Source Code Pro"/>
+        </w:rPr>
+        <w:t>this.maxSize</w:t>
+      </w:r>
+      <w:proofErr w:type="spellEnd"/>
+      <w:r>
+        <w:rPr>
+          <w:rFonts w:ascii="Source Code Pro" w:hAnsi="Source Code Pro"/>
+        </w:rPr>
+        <w:t xml:space="preserve"> = size;</w:t>
+      </w:r>
+      <w:r>
+        <w:rPr>
+          <w:rFonts w:ascii="Source Code Pro" w:hAnsi="Source Code Pro"/>
+        </w:rPr>
+        <w:br/>
+        <w:t xml:space="preserve">        </w:t>
+      </w:r>
+      <w:proofErr w:type="spellStart"/>
+      <w:r>
+        <w:rPr>
+          <w:rFonts w:ascii="Source Code Pro" w:hAnsi="Source Code Pro"/>
+        </w:rPr>
+        <w:t>StrArr</w:t>
+      </w:r>
+      <w:proofErr w:type="spellEnd"/>
+      <w:r>
+        <w:rPr>
+          <w:rFonts w:ascii="Source Code Pro" w:hAnsi="Source Code Pro"/>
+        </w:rPr>
+        <w:t xml:space="preserve"> = new String[</w:t>
+      </w:r>
+      <w:proofErr w:type="spellStart"/>
+      <w:r>
+        <w:rPr>
+          <w:rFonts w:ascii="Source Code Pro" w:hAnsi="Source Code Pro"/>
+        </w:rPr>
+        <w:t>maxSize</w:t>
+      </w:r>
+      <w:proofErr w:type="spellEnd"/>
+      <w:r>
+        <w:rPr>
+          <w:rFonts w:ascii="Source Code Pro" w:hAnsi="Source Code Pro"/>
+        </w:rPr>
+        <w:t>];</w:t>
+      </w:r>
+      <w:r>
+        <w:rPr>
+          <w:rFonts w:ascii="Source Code Pro" w:hAnsi="Source Code Pro"/>
+        </w:rPr>
+        <w:br/>
+        <w:t xml:space="preserve">        top=-1;</w:t>
+      </w:r>
+      <w:r>
+        <w:rPr>
+          <w:rFonts w:ascii="Source Code Pro" w:hAnsi="Source Code Pro"/>
+        </w:rPr>
+        <w:br/>
+        <w:t xml:space="preserve">    }</w:t>
+      </w:r>
+      <w:r>
+        <w:rPr>
+          <w:rFonts w:ascii="Source Code Pro" w:hAnsi="Source Code Pro"/>
+        </w:rPr>
+        <w:br/>
+      </w:r>
+      <w:r>
+        <w:rPr>
+          <w:rFonts w:ascii="Source Code Pro" w:hAnsi="Source Code Pro"/>
+        </w:rPr>
+        <w:br/>
+        <w:t xml:space="preserve">    public </w:t>
+      </w:r>
+      <w:proofErr w:type="spellStart"/>
+      <w:r>
+        <w:rPr>
+          <w:rFonts w:ascii="Source Code Pro" w:hAnsi="Source Code Pro"/>
+        </w:rPr>
+        <w:t>boolean</w:t>
+      </w:r>
+      <w:proofErr w:type="spellEnd"/>
+      <w:r>
+        <w:rPr>
+          <w:rFonts w:ascii="Source Code Pro" w:hAnsi="Source Code Pro"/>
+        </w:rPr>
+        <w:t xml:space="preserve"> </w:t>
+      </w:r>
+      <w:proofErr w:type="spellStart"/>
+      <w:r>
+        <w:rPr>
+          <w:rFonts w:ascii="Source Code Pro" w:hAnsi="Source Code Pro"/>
+        </w:rPr>
+        <w:t>isStackEmpty</w:t>
+      </w:r>
+      <w:proofErr w:type="spellEnd"/>
+      <w:r>
+        <w:rPr>
+          <w:rFonts w:ascii="Source Code Pro" w:hAnsi="Source Code Pro"/>
+        </w:rPr>
+        <w:t>(){</w:t>
+      </w:r>
+      <w:r>
+        <w:rPr>
+          <w:rFonts w:ascii="Source Code Pro" w:hAnsi="Source Code Pro"/>
+        </w:rPr>
+        <w:br/>
+        <w:t xml:space="preserve">        return top==-1;</w:t>
+      </w:r>
+      <w:r>
+        <w:rPr>
+          <w:rFonts w:ascii="Source Code Pro" w:hAnsi="Source Code Pro"/>
+        </w:rPr>
+        <w:br/>
+        <w:t xml:space="preserve">    }</w:t>
+      </w:r>
+      <w:r>
+        <w:rPr>
+          <w:rFonts w:ascii="Source Code Pro" w:hAnsi="Source Code Pro"/>
+        </w:rPr>
+        <w:br/>
+      </w:r>
+      <w:r>
+        <w:rPr>
+          <w:rFonts w:ascii="Source Code Pro" w:hAnsi="Source Code Pro"/>
+        </w:rPr>
+        <w:br/>
+      </w:r>
+      <w:r>
+        <w:rPr>
+          <w:rFonts w:ascii="Source Code Pro" w:hAnsi="Source Code Pro"/>
+        </w:rPr>
+        <w:br/>
+        <w:t xml:space="preserve">    public </w:t>
+      </w:r>
+      <w:proofErr w:type="spellStart"/>
+      <w:r>
+        <w:rPr>
+          <w:rFonts w:ascii="Source Code Pro" w:hAnsi="Source Code Pro"/>
+        </w:rPr>
+        <w:t>boolean</w:t>
+      </w:r>
+      <w:proofErr w:type="spellEnd"/>
+      <w:r>
+        <w:rPr>
+          <w:rFonts w:ascii="Source Code Pro" w:hAnsi="Source Code Pro"/>
+        </w:rPr>
+        <w:t xml:space="preserve"> </w:t>
+      </w:r>
+      <w:proofErr w:type="spellStart"/>
+      <w:r>
+        <w:rPr>
+          <w:rFonts w:ascii="Source Code Pro" w:hAnsi="Source Code Pro"/>
+        </w:rPr>
+        <w:t>isStackFull</w:t>
+      </w:r>
+      <w:proofErr w:type="spellEnd"/>
+      <w:r>
+        <w:rPr>
+          <w:rFonts w:ascii="Source Code Pro" w:hAnsi="Source Code Pro"/>
+        </w:rPr>
+        <w:t>(){</w:t>
+      </w:r>
+      <w:r>
+        <w:rPr>
+          <w:rFonts w:ascii="Source Code Pro" w:hAnsi="Source Code Pro"/>
+        </w:rPr>
+        <w:br/>
+        <w:t xml:space="preserve">        return top==maxSize-1;</w:t>
+      </w:r>
+      <w:r>
+        <w:rPr>
+          <w:rFonts w:ascii="Source Code Pro" w:hAnsi="Source Code Pro"/>
+        </w:rPr>
+        <w:br/>
+        <w:t xml:space="preserve">    }</w:t>
+      </w:r>
+      <w:r>
+        <w:rPr>
+          <w:rFonts w:ascii="Source Code Pro" w:hAnsi="Source Code Pro"/>
+        </w:rPr>
+        <w:br/>
+      </w:r>
+      <w:r>
+        <w:rPr>
+          <w:rFonts w:ascii="Source Code Pro" w:hAnsi="Source Code Pro"/>
+        </w:rPr>
+        <w:br/>
+        <w:t xml:space="preserve">    public int </w:t>
+      </w:r>
+      <w:proofErr w:type="spellStart"/>
+      <w:r>
+        <w:rPr>
+          <w:rFonts w:ascii="Source Code Pro" w:hAnsi="Source Code Pro"/>
+        </w:rPr>
+        <w:t>getTop</w:t>
+      </w:r>
+      <w:proofErr w:type="spellEnd"/>
+      <w:r>
+        <w:rPr>
+          <w:rFonts w:ascii="Source Code Pro" w:hAnsi="Source Code Pro"/>
+        </w:rPr>
+        <w:t>() {</w:t>
+      </w:r>
+      <w:r>
+        <w:rPr>
+          <w:rFonts w:ascii="Source Code Pro" w:hAnsi="Source Code Pro"/>
+        </w:rPr>
+        <w:br/>
+        <w:t xml:space="preserve">        return top;</w:t>
+      </w:r>
+      <w:r>
+        <w:rPr>
+          <w:rFonts w:ascii="Source Code Pro" w:hAnsi="Source Code Pro"/>
+        </w:rPr>
+        <w:br/>
+        <w:t xml:space="preserve">    }</w:t>
+      </w:r>
+      <w:r>
+        <w:rPr>
+          <w:rFonts w:ascii="Source Code Pro" w:hAnsi="Source Code Pro"/>
+        </w:rPr>
+        <w:br/>
+      </w:r>
+      <w:r>
+        <w:rPr>
+          <w:rFonts w:ascii="Source Code Pro" w:hAnsi="Source Code Pro"/>
+        </w:rPr>
+        <w:br/>
+        <w:t xml:space="preserve">    public void push(String </w:t>
+      </w:r>
+      <w:proofErr w:type="spellStart"/>
+      <w:r>
+        <w:rPr>
+          <w:rFonts w:ascii="Source Code Pro" w:hAnsi="Source Code Pro"/>
+        </w:rPr>
+        <w:t>newValue</w:t>
+      </w:r>
+      <w:proofErr w:type="spellEnd"/>
+      <w:r>
+        <w:rPr>
+          <w:rFonts w:ascii="Source Code Pro" w:hAnsi="Source Code Pro"/>
+        </w:rPr>
+        <w:t>){</w:t>
+      </w:r>
+      <w:r>
+        <w:rPr>
+          <w:rFonts w:ascii="Source Code Pro" w:hAnsi="Source Code Pro"/>
+        </w:rPr>
+        <w:br/>
+        <w:t xml:space="preserve">        if (</w:t>
+      </w:r>
+      <w:proofErr w:type="spellStart"/>
+      <w:r>
+        <w:rPr>
+          <w:rFonts w:ascii="Source Code Pro" w:hAnsi="Source Code Pro"/>
+        </w:rPr>
+        <w:t>isStackFull</w:t>
+      </w:r>
+      <w:proofErr w:type="spellEnd"/>
+      <w:r>
+        <w:rPr>
+          <w:rFonts w:ascii="Source Code Pro" w:hAnsi="Source Code Pro"/>
+        </w:rPr>
+        <w:t>()){</w:t>
+      </w:r>
+      <w:r>
+        <w:rPr>
+          <w:rFonts w:ascii="Source Code Pro" w:hAnsi="Source Code Pro"/>
+        </w:rPr>
+        <w:br/>
+        <w:t xml:space="preserve">            </w:t>
+      </w:r>
+      <w:proofErr w:type="spellStart"/>
+      <w:r>
+        <w:rPr>
+          <w:rFonts w:ascii="Source Code Pro" w:hAnsi="Source Code Pro"/>
+        </w:rPr>
+        <w:t>System.</w:t>
+      </w:r>
+      <w:r>
+        <w:rPr>
+          <w:rFonts w:ascii="Source Code Pro" w:hAnsi="Source Code Pro"/>
+          <w:i/>
+          <w:iCs/>
+        </w:rPr>
+        <w:t>out</w:t>
+      </w:r>
+      <w:r>
+        <w:rPr>
+          <w:rFonts w:ascii="Source Code Pro" w:hAnsi="Source Code Pro"/>
+        </w:rPr>
+        <w:t>.println</w:t>
+      </w:r>
+      <w:proofErr w:type="spellEnd"/>
+      <w:r>
+        <w:rPr>
+          <w:rFonts w:ascii="Source Code Pro" w:hAnsi="Source Code Pro"/>
+        </w:rPr>
+        <w:t>("Quest.Question02.Stack Already Full");</w:t>
+      </w:r>
+      <w:r>
+        <w:rPr>
+          <w:rFonts w:ascii="Source Code Pro" w:hAnsi="Source Code Pro"/>
+        </w:rPr>
+        <w:br/>
+        <w:t xml:space="preserve">        }</w:t>
+      </w:r>
+      <w:r>
+        <w:rPr>
+          <w:rFonts w:ascii="Source Code Pro" w:hAnsi="Source Code Pro"/>
+        </w:rPr>
+        <w:br/>
+        <w:t xml:space="preserve">        else {</w:t>
+      </w:r>
+      <w:r>
+        <w:rPr>
+          <w:rFonts w:ascii="Source Code Pro" w:hAnsi="Source Code Pro"/>
+        </w:rPr>
+        <w:br/>
+        <w:t xml:space="preserve">            </w:t>
+      </w:r>
+      <w:proofErr w:type="spellStart"/>
+      <w:r>
+        <w:rPr>
+          <w:rFonts w:ascii="Source Code Pro" w:hAnsi="Source Code Pro"/>
+        </w:rPr>
+        <w:t>StrArr</w:t>
+      </w:r>
+      <w:proofErr w:type="spellEnd"/>
+      <w:r>
+        <w:rPr>
+          <w:rFonts w:ascii="Source Code Pro" w:hAnsi="Source Code Pro"/>
+        </w:rPr>
+        <w:t xml:space="preserve">[++top] = </w:t>
+      </w:r>
+      <w:proofErr w:type="spellStart"/>
+      <w:r>
+        <w:rPr>
+          <w:rFonts w:ascii="Source Code Pro" w:hAnsi="Source Code Pro"/>
+        </w:rPr>
+        <w:t>String.</w:t>
+      </w:r>
+      <w:r>
+        <w:rPr>
+          <w:rFonts w:ascii="Source Code Pro" w:hAnsi="Source Code Pro"/>
+          <w:i/>
+          <w:iCs/>
+        </w:rPr>
+        <w:t>valueOf</w:t>
+      </w:r>
+      <w:proofErr w:type="spellEnd"/>
+      <w:r>
+        <w:rPr>
+          <w:rFonts w:ascii="Source Code Pro" w:hAnsi="Source Code Pro"/>
+        </w:rPr>
+        <w:t>(</w:t>
+      </w:r>
+      <w:proofErr w:type="spellStart"/>
+      <w:r>
+        <w:rPr>
+          <w:rFonts w:ascii="Source Code Pro" w:hAnsi="Source Code Pro"/>
+        </w:rPr>
+        <w:t>newValue</w:t>
+      </w:r>
+      <w:proofErr w:type="spellEnd"/>
+      <w:r>
+        <w:rPr>
+          <w:rFonts w:ascii="Source Code Pro" w:hAnsi="Source Code Pro"/>
+        </w:rPr>
+        <w:t>);</w:t>
+      </w:r>
+      <w:r>
+        <w:rPr>
+          <w:rFonts w:ascii="Source Code Pro" w:hAnsi="Source Code Pro"/>
+        </w:rPr>
+        <w:br/>
+        <w:t xml:space="preserve">        }</w:t>
+      </w:r>
+      <w:r>
+        <w:rPr>
+          <w:rFonts w:ascii="Source Code Pro" w:hAnsi="Source Code Pro"/>
+        </w:rPr>
+        <w:br/>
+        <w:t xml:space="preserve">    }</w:t>
+      </w:r>
+      <w:r>
+        <w:rPr>
+          <w:rFonts w:ascii="Source Code Pro" w:hAnsi="Source Code Pro"/>
+        </w:rPr>
+        <w:br/>
+      </w:r>
+      <w:r>
+        <w:rPr>
+          <w:rFonts w:ascii="Source Code Pro" w:hAnsi="Source Code Pro"/>
+        </w:rPr>
+        <w:br/>
+        <w:t xml:space="preserve">    public String pop(){</w:t>
+      </w:r>
+      <w:r>
+        <w:rPr>
+          <w:rFonts w:ascii="Source Code Pro" w:hAnsi="Source Code Pro"/>
+        </w:rPr>
+        <w:br/>
+        <w:t xml:space="preserve">        if (</w:t>
+      </w:r>
+      <w:proofErr w:type="spellStart"/>
+      <w:r>
+        <w:rPr>
+          <w:rFonts w:ascii="Source Code Pro" w:hAnsi="Source Code Pro"/>
+        </w:rPr>
+        <w:t>isStackEmpty</w:t>
+      </w:r>
+      <w:proofErr w:type="spellEnd"/>
+      <w:r>
+        <w:rPr>
+          <w:rFonts w:ascii="Source Code Pro" w:hAnsi="Source Code Pro"/>
+        </w:rPr>
+        <w:t>()){</w:t>
+      </w:r>
+      <w:r>
+        <w:rPr>
+          <w:rFonts w:ascii="Source Code Pro" w:hAnsi="Source Code Pro"/>
+        </w:rPr>
+        <w:br/>
+        <w:t xml:space="preserve">            </w:t>
+      </w:r>
+      <w:proofErr w:type="spellStart"/>
+      <w:r>
+        <w:rPr>
+          <w:rFonts w:ascii="Source Code Pro" w:hAnsi="Source Code Pro"/>
+        </w:rPr>
+        <w:t>System.</w:t>
+      </w:r>
+      <w:r>
+        <w:rPr>
+          <w:rFonts w:ascii="Source Code Pro" w:hAnsi="Source Code Pro"/>
+          <w:i/>
+          <w:iCs/>
+        </w:rPr>
+        <w:t>out</w:t>
+      </w:r>
+      <w:r>
+        <w:rPr>
+          <w:rFonts w:ascii="Source Code Pro" w:hAnsi="Source Code Pro"/>
+        </w:rPr>
+        <w:t>.println</w:t>
+      </w:r>
+      <w:proofErr w:type="spellEnd"/>
+      <w:r>
+        <w:rPr>
+          <w:rFonts w:ascii="Source Code Pro" w:hAnsi="Source Code Pro"/>
+        </w:rPr>
+        <w:t>("Quest.Question02.Stack is Already Empty");</w:t>
+      </w:r>
+      <w:r>
+        <w:rPr>
+          <w:rFonts w:ascii="Source Code Pro" w:hAnsi="Source Code Pro"/>
+        </w:rPr>
+        <w:br/>
+        <w:t xml:space="preserve">            return </w:t>
+      </w:r>
+      <w:proofErr w:type="spellStart"/>
+      <w:r>
+        <w:rPr>
+          <w:rFonts w:ascii="Source Code Pro" w:hAnsi="Source Code Pro"/>
+        </w:rPr>
+        <w:t>StrArr</w:t>
+      </w:r>
+      <w:proofErr w:type="spellEnd"/>
+      <w:r>
+        <w:rPr>
+          <w:rFonts w:ascii="Source Code Pro" w:hAnsi="Source Code Pro"/>
+        </w:rPr>
+        <w:t>[top];</w:t>
+      </w:r>
+      <w:r>
+        <w:rPr>
+          <w:rFonts w:ascii="Source Code Pro" w:hAnsi="Source Code Pro"/>
+        </w:rPr>
+        <w:br/>
+        <w:t xml:space="preserve">        }</w:t>
+      </w:r>
+      <w:r>
+        <w:rPr>
+          <w:rFonts w:ascii="Source Code Pro" w:hAnsi="Source Code Pro"/>
+        </w:rPr>
+        <w:br/>
+        <w:t xml:space="preserve">        else {</w:t>
+      </w:r>
+      <w:r>
+        <w:rPr>
+          <w:rFonts w:ascii="Source Code Pro" w:hAnsi="Source Code Pro"/>
+        </w:rPr>
+        <w:br/>
+        <w:t xml:space="preserve">            // </w:t>
+      </w:r>
+      <w:proofErr w:type="spellStart"/>
+      <w:r>
+        <w:rPr>
+          <w:rFonts w:ascii="Source Code Pro" w:hAnsi="Source Code Pro"/>
+        </w:rPr>
+        <w:t>System.out.println</w:t>
+      </w:r>
+      <w:proofErr w:type="spellEnd"/>
+      <w:r>
+        <w:rPr>
+          <w:rFonts w:ascii="Source Code Pro" w:hAnsi="Source Code Pro"/>
+        </w:rPr>
+        <w:t>("Retrieving Value");</w:t>
+      </w:r>
+      <w:r>
+        <w:rPr>
+          <w:rFonts w:ascii="Source Code Pro" w:hAnsi="Source Code Pro"/>
+        </w:rPr>
+        <w:br/>
+        <w:t xml:space="preserve">            return </w:t>
+      </w:r>
+      <w:proofErr w:type="spellStart"/>
+      <w:r>
+        <w:rPr>
+          <w:rFonts w:ascii="Source Code Pro" w:hAnsi="Source Code Pro"/>
+        </w:rPr>
+        <w:t>StrArr</w:t>
+      </w:r>
+      <w:proofErr w:type="spellEnd"/>
+      <w:r>
+        <w:rPr>
+          <w:rFonts w:ascii="Source Code Pro" w:hAnsi="Source Code Pro"/>
+        </w:rPr>
+        <w:t>[top--];</w:t>
+      </w:r>
+      <w:r>
+        <w:rPr>
+          <w:rFonts w:ascii="Source Code Pro" w:hAnsi="Source Code Pro"/>
+        </w:rPr>
+        <w:br/>
+        <w:t xml:space="preserve">        }</w:t>
+      </w:r>
+      <w:r>
+        <w:rPr>
+          <w:rFonts w:ascii="Source Code Pro" w:hAnsi="Source Code Pro"/>
+        </w:rPr>
+        <w:br/>
+      </w:r>
+      <w:r>
+        <w:rPr>
+          <w:rFonts w:ascii="Source Code Pro" w:hAnsi="Source Code Pro"/>
+        </w:rPr>
+        <w:br/>
+        <w:t xml:space="preserve">    }</w:t>
+      </w:r>
+      <w:r>
+        <w:rPr>
+          <w:rFonts w:ascii="Source Code Pro" w:hAnsi="Source Code Pro"/>
+        </w:rPr>
+        <w:br/>
+      </w:r>
+      <w:r>
+        <w:rPr>
+          <w:rFonts w:ascii="Source Code Pro" w:hAnsi="Source Code Pro"/>
+        </w:rPr>
+        <w:br/>
+      </w:r>
+      <w:r>
+        <w:rPr>
+          <w:rFonts w:ascii="Source Code Pro" w:hAnsi="Source Code Pro"/>
+        </w:rPr>
+        <w:br/>
+        <w:t>}</w:t>
+      </w:r>
+    </w:p>
+    <w:p>
+      <w:pPr>
+        <w:pBdr>
+          <w:bottom w:val="single" w:sz="6" w:space="1" w:color="auto"/>
+        </w:pBdr>
+        <w:tabs>
+          <w:tab w:val="left" w:pos="3053"/>
+        </w:tabs>
+        <w:rPr>
+          <w:rFonts w:ascii="Source Code Pro" w:hAnsi="Source Code Pro"/>
+        </w:rPr>
+      </w:pPr>
+      <w:r>
+        <w:rPr>
+          <w:rFonts w:ascii="Source Code Pro" w:hAnsi="Source Code Pro"/>
+        </w:rPr>
+        <w:lastRenderedPageBreak/>
+        <w:t>package Question05;</w:t>
+      </w:r>
+      <w:r>
+        <w:rPr>
+          <w:rFonts w:ascii="Source Code Pro" w:hAnsi="Source Code Pro"/>
+        </w:rPr>
+        <w:br/>
+        <w:t>public class Question05 {</w:t>
+      </w:r>
+      <w:r>
+        <w:rPr>
+          <w:rFonts w:ascii="Source Code Pro" w:hAnsi="Source Code Pro"/>
+        </w:rPr>
+        <w:br/>
+        <w:t xml:space="preserve">    Stack </w:t>
+      </w:r>
+      <w:proofErr w:type="spellStart"/>
+      <w:r>
+        <w:rPr>
+          <w:rFonts w:ascii="Source Code Pro" w:hAnsi="Source Code Pro"/>
+        </w:rPr>
+        <w:t>stackforBin</w:t>
+      </w:r>
+      <w:proofErr w:type="spellEnd"/>
+      <w:r>
+        <w:rPr>
+          <w:rFonts w:ascii="Source Code Pro" w:hAnsi="Source Code Pro"/>
+        </w:rPr>
+        <w:t xml:space="preserve"> = new Stack(32);</w:t>
+      </w:r>
+      <w:r>
+        <w:rPr>
+          <w:rFonts w:ascii="Source Code Pro" w:hAnsi="Source Code Pro"/>
+        </w:rPr>
+        <w:br/>
+        <w:t xml:space="preserve">    Stack </w:t>
+      </w:r>
+      <w:proofErr w:type="spellStart"/>
+      <w:r>
+        <w:rPr>
+          <w:rFonts w:ascii="Source Code Pro" w:hAnsi="Source Code Pro"/>
+        </w:rPr>
+        <w:t>stackforOctal</w:t>
+      </w:r>
+      <w:proofErr w:type="spellEnd"/>
+      <w:r>
+        <w:rPr>
+          <w:rFonts w:ascii="Source Code Pro" w:hAnsi="Source Code Pro"/>
+        </w:rPr>
+        <w:t xml:space="preserve"> = new Stack(18);</w:t>
+      </w:r>
+      <w:r>
+        <w:rPr>
+          <w:rFonts w:ascii="Source Code Pro" w:hAnsi="Source Code Pro"/>
+        </w:rPr>
+        <w:br/>
+        <w:t xml:space="preserve">    </w:t>
+      </w:r>
+      <w:proofErr w:type="spellStart"/>
+      <w:r>
+        <w:rPr>
+          <w:rFonts w:ascii="Source Code Pro" w:hAnsi="Source Code Pro"/>
+        </w:rPr>
+        <w:t>StackString</w:t>
+      </w:r>
+      <w:proofErr w:type="spellEnd"/>
+      <w:r>
+        <w:rPr>
+          <w:rFonts w:ascii="Source Code Pro" w:hAnsi="Source Code Pro"/>
+        </w:rPr>
+        <w:t xml:space="preserve"> stack = new </w:t>
+      </w:r>
+      <w:proofErr w:type="spellStart"/>
+      <w:r>
+        <w:rPr>
+          <w:rFonts w:ascii="Source Code Pro" w:hAnsi="Source Code Pro"/>
+        </w:rPr>
+        <w:t>StackString</w:t>
+      </w:r>
+      <w:proofErr w:type="spellEnd"/>
+      <w:r>
+        <w:rPr>
+          <w:rFonts w:ascii="Source Code Pro" w:hAnsi="Source Code Pro"/>
+        </w:rPr>
+        <w:t>(12);</w:t>
+      </w:r>
+      <w:r>
+        <w:rPr>
+          <w:rFonts w:ascii="Source Code Pro" w:hAnsi="Source Code Pro"/>
+        </w:rPr>
+        <w:br/>
+      </w:r>
+      <w:r>
+        <w:rPr>
+          <w:rFonts w:ascii="Source Code Pro" w:hAnsi="Source Code Pro"/>
+        </w:rPr>
+        <w:br/>
+        <w:t xml:space="preserve">    public void </w:t>
+      </w:r>
+      <w:proofErr w:type="spellStart"/>
+      <w:r>
+        <w:rPr>
+          <w:rFonts w:ascii="Source Code Pro" w:hAnsi="Source Code Pro"/>
+        </w:rPr>
+        <w:t>binaryConvert</w:t>
+      </w:r>
+      <w:proofErr w:type="spellEnd"/>
+      <w:r>
+        <w:rPr>
+          <w:rFonts w:ascii="Source Code Pro" w:hAnsi="Source Code Pro"/>
+        </w:rPr>
+        <w:t>(int no){</w:t>
+      </w:r>
+      <w:r>
+        <w:rPr>
+          <w:rFonts w:ascii="Source Code Pro" w:hAnsi="Source Code Pro"/>
+        </w:rPr>
+        <w:br/>
+        <w:t xml:space="preserve">        while(!(no==0)){</w:t>
+      </w:r>
+      <w:r>
+        <w:rPr>
+          <w:rFonts w:ascii="Source Code Pro" w:hAnsi="Source Code Pro"/>
+        </w:rPr>
+        <w:br/>
+        <w:t xml:space="preserve">            </w:t>
+      </w:r>
+      <w:proofErr w:type="spellStart"/>
+      <w:r>
+        <w:rPr>
+          <w:rFonts w:ascii="Source Code Pro" w:hAnsi="Source Code Pro"/>
+        </w:rPr>
+        <w:t>stackforBin.push</w:t>
+      </w:r>
+      <w:proofErr w:type="spellEnd"/>
+      <w:r>
+        <w:rPr>
+          <w:rFonts w:ascii="Source Code Pro" w:hAnsi="Source Code Pro"/>
+        </w:rPr>
+        <w:t>((char) (no%2));</w:t>
+      </w:r>
+      <w:r>
+        <w:rPr>
+          <w:rFonts w:ascii="Source Code Pro" w:hAnsi="Source Code Pro"/>
+        </w:rPr>
+        <w:br/>
+        <w:t xml:space="preserve">            no /=2;</w:t>
+      </w:r>
+      <w:r>
+        <w:rPr>
+          <w:rFonts w:ascii="Source Code Pro" w:hAnsi="Source Code Pro"/>
+        </w:rPr>
+        <w:br/>
+        <w:t xml:space="preserve">        }</w:t>
+      </w:r>
+      <w:r>
+        <w:rPr>
+          <w:rFonts w:ascii="Source Code Pro" w:hAnsi="Source Code Pro"/>
+        </w:rPr>
+        <w:br/>
+        <w:t xml:space="preserve">        while (!</w:t>
+      </w:r>
+      <w:proofErr w:type="spellStart"/>
+      <w:r>
+        <w:rPr>
+          <w:rFonts w:ascii="Source Code Pro" w:hAnsi="Source Code Pro"/>
+        </w:rPr>
+        <w:t>stackforBin.isStackFull</w:t>
+      </w:r>
+      <w:proofErr w:type="spellEnd"/>
+      <w:r>
+        <w:rPr>
+          <w:rFonts w:ascii="Source Code Pro" w:hAnsi="Source Code Pro"/>
+        </w:rPr>
+        <w:t>()){</w:t>
+      </w:r>
+      <w:r>
+        <w:rPr>
+          <w:rFonts w:ascii="Source Code Pro" w:hAnsi="Source Code Pro"/>
+        </w:rPr>
+        <w:br/>
+        <w:t xml:space="preserve">            </w:t>
+      </w:r>
+      <w:proofErr w:type="spellStart"/>
+      <w:r>
+        <w:rPr>
+          <w:rFonts w:ascii="Source Code Pro" w:hAnsi="Source Code Pro"/>
+        </w:rPr>
+        <w:t>stackforBin.push</w:t>
+      </w:r>
+      <w:proofErr w:type="spellEnd"/>
+      <w:r>
+        <w:rPr>
+          <w:rFonts w:ascii="Source Code Pro" w:hAnsi="Source Code Pro"/>
+        </w:rPr>
+        <w:t>(0);</w:t>
+      </w:r>
+      <w:r>
+        <w:rPr>
+          <w:rFonts w:ascii="Source Code Pro" w:hAnsi="Source Code Pro"/>
+        </w:rPr>
+        <w:br/>
+        <w:t xml:space="preserve">        }</w:t>
+      </w:r>
+      <w:r>
+        <w:rPr>
+          <w:rFonts w:ascii="Source Code Pro" w:hAnsi="Source Code Pro"/>
+        </w:rPr>
+        <w:br/>
+        <w:t xml:space="preserve">        while (!</w:t>
+      </w:r>
+      <w:proofErr w:type="spellStart"/>
+      <w:r>
+        <w:rPr>
+          <w:rFonts w:ascii="Source Code Pro" w:hAnsi="Source Code Pro"/>
+        </w:rPr>
+        <w:t>stackforBin.isStackEmpty</w:t>
+      </w:r>
+      <w:proofErr w:type="spellEnd"/>
+      <w:r>
+        <w:rPr>
+          <w:rFonts w:ascii="Source Code Pro" w:hAnsi="Source Code Pro"/>
+        </w:rPr>
+        <w:t>()){</w:t>
+      </w:r>
+      <w:r>
+        <w:rPr>
+          <w:rFonts w:ascii="Source Code Pro" w:hAnsi="Source Code Pro"/>
+        </w:rPr>
+        <w:br/>
+        <w:t xml:space="preserve">            </w:t>
+      </w:r>
+      <w:proofErr w:type="spellStart"/>
+      <w:r>
+        <w:rPr>
+          <w:rFonts w:ascii="Source Code Pro" w:hAnsi="Source Code Pro"/>
+        </w:rPr>
+        <w:t>System.</w:t>
+      </w:r>
+      <w:r>
+        <w:rPr>
+          <w:rFonts w:ascii="Source Code Pro" w:hAnsi="Source Code Pro"/>
+          <w:i/>
+          <w:iCs/>
+        </w:rPr>
+        <w:t>out</w:t>
+      </w:r>
+      <w:r>
+        <w:rPr>
+          <w:rFonts w:ascii="Source Code Pro" w:hAnsi="Source Code Pro"/>
+        </w:rPr>
+        <w:t>.printf</w:t>
+      </w:r>
+      <w:proofErr w:type="spellEnd"/>
+      <w:r>
+        <w:rPr>
+          <w:rFonts w:ascii="Source Code Pro" w:hAnsi="Source Code Pro"/>
+        </w:rPr>
+        <w:t>(</w:t>
+      </w:r>
+      <w:proofErr w:type="spellStart"/>
+      <w:r>
+        <w:rPr>
+          <w:rFonts w:ascii="Source Code Pro" w:hAnsi="Source Code Pro"/>
+        </w:rPr>
+        <w:t>stackforBin.pop</w:t>
+      </w:r>
+      <w:proofErr w:type="spellEnd"/>
+      <w:r>
+        <w:rPr>
+          <w:rFonts w:ascii="Source Code Pro" w:hAnsi="Source Code Pro"/>
+        </w:rPr>
+        <w:t>()+"");</w:t>
+      </w:r>
+      <w:r>
+        <w:rPr>
+          <w:rFonts w:ascii="Source Code Pro" w:hAnsi="Source Code Pro"/>
+        </w:rPr>
+        <w:br/>
+        <w:t xml:space="preserve">        }</w:t>
+      </w:r>
+      <w:r>
+        <w:rPr>
+          <w:rFonts w:ascii="Source Code Pro" w:hAnsi="Source Code Pro"/>
+        </w:rPr>
+        <w:br/>
+        <w:t xml:space="preserve">        </w:t>
+      </w:r>
+      <w:proofErr w:type="spellStart"/>
+      <w:r>
+        <w:rPr>
+          <w:rFonts w:ascii="Source Code Pro" w:hAnsi="Source Code Pro"/>
+        </w:rPr>
+        <w:t>System.</w:t>
+      </w:r>
+      <w:r>
+        <w:rPr>
+          <w:rFonts w:ascii="Source Code Pro" w:hAnsi="Source Code Pro"/>
+          <w:i/>
+          <w:iCs/>
+        </w:rPr>
+        <w:t>out</w:t>
+      </w:r>
+      <w:r>
+        <w:rPr>
+          <w:rFonts w:ascii="Source Code Pro" w:hAnsi="Source Code Pro"/>
+        </w:rPr>
+        <w:t>.println</w:t>
+      </w:r>
+      <w:proofErr w:type="spellEnd"/>
+      <w:r>
+        <w:rPr>
+          <w:rFonts w:ascii="Source Code Pro" w:hAnsi="Source Code Pro"/>
+        </w:rPr>
+        <w:t>();</w:t>
+      </w:r>
+      <w:r>
+        <w:rPr>
+          <w:rFonts w:ascii="Source Code Pro" w:hAnsi="Source Code Pro"/>
+        </w:rPr>
+        <w:br/>
+        <w:t xml:space="preserve">    }</w:t>
+      </w:r>
+      <w:r>
+        <w:rPr>
+          <w:rFonts w:ascii="Source Code Pro" w:hAnsi="Source Code Pro"/>
+        </w:rPr>
+        <w:br/>
+      </w:r>
+      <w:r>
+        <w:rPr>
+          <w:rFonts w:ascii="Source Code Pro" w:hAnsi="Source Code Pro"/>
+        </w:rPr>
+        <w:br/>
+        <w:t xml:space="preserve">    public void </w:t>
+      </w:r>
+      <w:proofErr w:type="spellStart"/>
+      <w:r>
+        <w:rPr>
+          <w:rFonts w:ascii="Source Code Pro" w:hAnsi="Source Code Pro"/>
+        </w:rPr>
+        <w:t>octalConvert</w:t>
+      </w:r>
+      <w:proofErr w:type="spellEnd"/>
+      <w:r>
+        <w:rPr>
+          <w:rFonts w:ascii="Source Code Pro" w:hAnsi="Source Code Pro"/>
+        </w:rPr>
+        <w:t>(int no){</w:t>
+      </w:r>
+      <w:r>
+        <w:rPr>
+          <w:rFonts w:ascii="Source Code Pro" w:hAnsi="Source Code Pro"/>
+        </w:rPr>
+        <w:br/>
+        <w:t xml:space="preserve">        while(!(no==0)){</w:t>
+      </w:r>
+      <w:r>
+        <w:rPr>
+          <w:rFonts w:ascii="Source Code Pro" w:hAnsi="Source Code Pro"/>
+        </w:rPr>
+        <w:br/>
+        <w:t xml:space="preserve">            </w:t>
+      </w:r>
+      <w:proofErr w:type="spellStart"/>
+      <w:r>
+        <w:rPr>
+          <w:rFonts w:ascii="Source Code Pro" w:hAnsi="Source Code Pro"/>
+        </w:rPr>
+        <w:t>stackforOctal.push</w:t>
+      </w:r>
+      <w:proofErr w:type="spellEnd"/>
+      <w:r>
+        <w:rPr>
+          <w:rFonts w:ascii="Source Code Pro" w:hAnsi="Source Code Pro"/>
+        </w:rPr>
+        <w:t>((char) (no%8));</w:t>
+      </w:r>
+      <w:r>
+        <w:rPr>
+          <w:rFonts w:ascii="Source Code Pro" w:hAnsi="Source Code Pro"/>
+        </w:rPr>
+        <w:br/>
+        <w:t xml:space="preserve">            no /=8;</w:t>
+      </w:r>
+      <w:r>
+        <w:rPr>
+          <w:rFonts w:ascii="Source Code Pro" w:hAnsi="Source Code Pro"/>
+        </w:rPr>
+        <w:br/>
+        <w:t xml:space="preserve">        }</w:t>
+      </w:r>
+      <w:r>
+        <w:rPr>
+          <w:rFonts w:ascii="Source Code Pro" w:hAnsi="Source Code Pro"/>
+        </w:rPr>
+        <w:br/>
+        <w:t xml:space="preserve">        while (!</w:t>
+      </w:r>
+      <w:proofErr w:type="spellStart"/>
+      <w:r>
+        <w:rPr>
+          <w:rFonts w:ascii="Source Code Pro" w:hAnsi="Source Code Pro"/>
+        </w:rPr>
+        <w:t>stackforOctal.isStackFull</w:t>
+      </w:r>
+      <w:proofErr w:type="spellEnd"/>
+      <w:r>
+        <w:rPr>
+          <w:rFonts w:ascii="Source Code Pro" w:hAnsi="Source Code Pro"/>
+        </w:rPr>
+        <w:t>()){</w:t>
+      </w:r>
+      <w:r>
+        <w:rPr>
+          <w:rFonts w:ascii="Source Code Pro" w:hAnsi="Source Code Pro"/>
+        </w:rPr>
+        <w:br/>
+        <w:t xml:space="preserve">            </w:t>
+      </w:r>
+      <w:proofErr w:type="spellStart"/>
+      <w:r>
+        <w:rPr>
+          <w:rFonts w:ascii="Source Code Pro" w:hAnsi="Source Code Pro"/>
+        </w:rPr>
+        <w:t>stackforOctal.push</w:t>
+      </w:r>
+      <w:proofErr w:type="spellEnd"/>
+      <w:r>
+        <w:rPr>
+          <w:rFonts w:ascii="Source Code Pro" w:hAnsi="Source Code Pro"/>
+        </w:rPr>
+        <w:t>(0);</w:t>
+      </w:r>
+      <w:r>
+        <w:rPr>
+          <w:rFonts w:ascii="Source Code Pro" w:hAnsi="Source Code Pro"/>
+        </w:rPr>
+        <w:br/>
+        <w:t xml:space="preserve">        }</w:t>
+      </w:r>
+      <w:r>
+        <w:rPr>
+          <w:rFonts w:ascii="Source Code Pro" w:hAnsi="Source Code Pro"/>
+        </w:rPr>
+        <w:br/>
+        <w:t xml:space="preserve">        while (!</w:t>
+      </w:r>
+      <w:proofErr w:type="spellStart"/>
+      <w:r>
+        <w:rPr>
+          <w:rFonts w:ascii="Source Code Pro" w:hAnsi="Source Code Pro"/>
+        </w:rPr>
+        <w:t>stackforOctal.isStackEmpty</w:t>
+      </w:r>
+      <w:proofErr w:type="spellEnd"/>
+      <w:r>
+        <w:rPr>
+          <w:rFonts w:ascii="Source Code Pro" w:hAnsi="Source Code Pro"/>
+        </w:rPr>
+        <w:t>()){</w:t>
+      </w:r>
+      <w:r>
+        <w:rPr>
+          <w:rFonts w:ascii="Source Code Pro" w:hAnsi="Source Code Pro"/>
+        </w:rPr>
+        <w:br/>
+        <w:t xml:space="preserve">            </w:t>
+      </w:r>
+      <w:proofErr w:type="spellStart"/>
+      <w:r>
+        <w:rPr>
+          <w:rFonts w:ascii="Source Code Pro" w:hAnsi="Source Code Pro"/>
+        </w:rPr>
+        <w:t>System.</w:t>
+      </w:r>
+      <w:r>
+        <w:rPr>
+          <w:rFonts w:ascii="Source Code Pro" w:hAnsi="Source Code Pro"/>
+          <w:i/>
+          <w:iCs/>
+        </w:rPr>
+        <w:t>out</w:t>
+      </w:r>
+      <w:r>
+        <w:rPr>
+          <w:rFonts w:ascii="Source Code Pro" w:hAnsi="Source Code Pro"/>
+        </w:rPr>
+        <w:t>.printf</w:t>
+      </w:r>
+      <w:proofErr w:type="spellEnd"/>
+      <w:r>
+        <w:rPr>
+          <w:rFonts w:ascii="Source Code Pro" w:hAnsi="Source Code Pro"/>
+        </w:rPr>
+        <w:t>(</w:t>
+      </w:r>
+      <w:proofErr w:type="spellStart"/>
+      <w:r>
+        <w:rPr>
+          <w:rFonts w:ascii="Source Code Pro" w:hAnsi="Source Code Pro"/>
+        </w:rPr>
+        <w:t>stackforOctal.pop</w:t>
+      </w:r>
+      <w:proofErr w:type="spellEnd"/>
+      <w:r>
+        <w:rPr>
+          <w:rFonts w:ascii="Source Code Pro" w:hAnsi="Source Code Pro"/>
+        </w:rPr>
+        <w:t>()+"");</w:t>
+      </w:r>
+      <w:r>
+        <w:rPr>
+          <w:rFonts w:ascii="Source Code Pro" w:hAnsi="Source Code Pro"/>
+        </w:rPr>
+        <w:br/>
+        <w:t xml:space="preserve">        }</w:t>
+      </w:r>
+      <w:r>
+        <w:rPr>
+          <w:rFonts w:ascii="Source Code Pro" w:hAnsi="Source Code Pro"/>
+        </w:rPr>
+        <w:br/>
+        <w:t xml:space="preserve">        </w:t>
+      </w:r>
+      <w:proofErr w:type="spellStart"/>
+      <w:r>
+        <w:rPr>
+          <w:rFonts w:ascii="Source Code Pro" w:hAnsi="Source Code Pro"/>
+        </w:rPr>
+        <w:t>System.</w:t>
+      </w:r>
+      <w:r>
+        <w:rPr>
+          <w:rFonts w:ascii="Source Code Pro" w:hAnsi="Source Code Pro"/>
+          <w:i/>
+          <w:iCs/>
+        </w:rPr>
+        <w:t>out</w:t>
+      </w:r>
+      <w:r>
+        <w:rPr>
+          <w:rFonts w:ascii="Source Code Pro" w:hAnsi="Source Code Pro"/>
+        </w:rPr>
+        <w:t>.println</w:t>
+      </w:r>
+      <w:proofErr w:type="spellEnd"/>
+      <w:r>
+        <w:rPr>
+          <w:rFonts w:ascii="Source Code Pro" w:hAnsi="Source Code Pro"/>
+        </w:rPr>
+        <w:t>();</w:t>
+      </w:r>
+      <w:r>
+        <w:rPr>
+          <w:rFonts w:ascii="Source Code Pro" w:hAnsi="Source Code Pro"/>
+        </w:rPr>
+        <w:br/>
+      </w:r>
+      <w:r>
+        <w:rPr>
+          <w:rFonts w:ascii="Source Code Pro" w:hAnsi="Source Code Pro"/>
+        </w:rPr>
+        <w:br/>
+        <w:t xml:space="preserve">    }</w:t>
+      </w:r>
+      <w:r>
+        <w:rPr>
+          <w:rFonts w:ascii="Source Code Pro" w:hAnsi="Source Code Pro"/>
+        </w:rPr>
+        <w:br/>
+      </w:r>
+      <w:r>
+        <w:rPr>
+          <w:rFonts w:ascii="Source Code Pro" w:hAnsi="Source Code Pro"/>
+        </w:rPr>
+        <w:br/>
+        <w:t xml:space="preserve">    public void </w:t>
+      </w:r>
+      <w:proofErr w:type="spellStart"/>
+      <w:r>
+        <w:rPr>
+          <w:rFonts w:ascii="Source Code Pro" w:hAnsi="Source Code Pro"/>
+        </w:rPr>
+        <w:t>hexaConvert</w:t>
+      </w:r>
+      <w:proofErr w:type="spellEnd"/>
+      <w:r>
+        <w:rPr>
+          <w:rFonts w:ascii="Source Code Pro" w:hAnsi="Source Code Pro"/>
+        </w:rPr>
+        <w:t>(int no) {</w:t>
+      </w:r>
+      <w:r>
+        <w:rPr>
+          <w:rFonts w:ascii="Source Code Pro" w:hAnsi="Source Code Pro"/>
+        </w:rPr>
+        <w:br/>
+        <w:t xml:space="preserve">        while (!(no == 0)) {</w:t>
+      </w:r>
+      <w:r>
+        <w:rPr>
+          <w:rFonts w:ascii="Source Code Pro" w:hAnsi="Source Code Pro"/>
+        </w:rPr>
+        <w:br/>
+        <w:t xml:space="preserve">            if (no % 16 == 10) {</w:t>
+      </w:r>
+      <w:r>
+        <w:rPr>
+          <w:rFonts w:ascii="Source Code Pro" w:hAnsi="Source Code Pro"/>
+        </w:rPr>
+        <w:br/>
+        <w:t xml:space="preserve">                </w:t>
+      </w:r>
+      <w:proofErr w:type="spellStart"/>
+      <w:r>
+        <w:rPr>
+          <w:rFonts w:ascii="Source Code Pro" w:hAnsi="Source Code Pro"/>
+        </w:rPr>
+        <w:t>stack.push</w:t>
+      </w:r>
+      <w:proofErr w:type="spellEnd"/>
+      <w:r>
+        <w:rPr>
+          <w:rFonts w:ascii="Source Code Pro" w:hAnsi="Source Code Pro"/>
+        </w:rPr>
+        <w:t>("A");</w:t>
+      </w:r>
+      <w:r>
+        <w:rPr>
+          <w:rFonts w:ascii="Source Code Pro" w:hAnsi="Source Code Pro"/>
+        </w:rPr>
+        <w:br/>
+        <w:t xml:space="preserve">                no /= 16;</w:t>
+      </w:r>
+      <w:r>
+        <w:rPr>
+          <w:rFonts w:ascii="Source Code Pro" w:hAnsi="Source Code Pro"/>
+        </w:rPr>
+        <w:br/>
+        <w:t xml:space="preserve">            } else if (no % 16 == 11) {</w:t>
+      </w:r>
+      <w:r>
+        <w:rPr>
+          <w:rFonts w:ascii="Source Code Pro" w:hAnsi="Source Code Pro"/>
+        </w:rPr>
+        <w:br/>
+        <w:t xml:space="preserve">                </w:t>
+      </w:r>
+      <w:proofErr w:type="spellStart"/>
+      <w:r>
+        <w:rPr>
+          <w:rFonts w:ascii="Source Code Pro" w:hAnsi="Source Code Pro"/>
+        </w:rPr>
+        <w:t>stack.push</w:t>
+      </w:r>
+      <w:proofErr w:type="spellEnd"/>
+      <w:r>
+        <w:rPr>
+          <w:rFonts w:ascii="Source Code Pro" w:hAnsi="Source Code Pro"/>
+        </w:rPr>
+        <w:t>("B");</w:t>
+      </w:r>
+      <w:r>
+        <w:rPr>
+          <w:rFonts w:ascii="Source Code Pro" w:hAnsi="Source Code Pro"/>
+        </w:rPr>
+        <w:br/>
+        <w:t xml:space="preserve">                no /= 16;</w:t>
+      </w:r>
+      <w:r>
+        <w:rPr>
+          <w:rFonts w:ascii="Source Code Pro" w:hAnsi="Source Code Pro"/>
+        </w:rPr>
+        <w:br/>
+        <w:t xml:space="preserve">            } else if (no % 16 == 12) {</w:t>
+      </w:r>
+      <w:r>
+        <w:rPr>
+          <w:rFonts w:ascii="Source Code Pro" w:hAnsi="Source Code Pro"/>
+        </w:rPr>
+        <w:br/>
+        <w:t xml:space="preserve">                </w:t>
+      </w:r>
+      <w:proofErr w:type="spellStart"/>
+      <w:r>
+        <w:rPr>
+          <w:rFonts w:ascii="Source Code Pro" w:hAnsi="Source Code Pro"/>
+        </w:rPr>
+        <w:t>stack.push</w:t>
+      </w:r>
+      <w:proofErr w:type="spellEnd"/>
+      <w:r>
+        <w:rPr>
+          <w:rFonts w:ascii="Source Code Pro" w:hAnsi="Source Code Pro"/>
+        </w:rPr>
+        <w:t>("C");</w:t>
+      </w:r>
+      <w:r>
+        <w:rPr>
+          <w:rFonts w:ascii="Source Code Pro" w:hAnsi="Source Code Pro"/>
+        </w:rPr>
+        <w:br/>
+        <w:t xml:space="preserve">                no /= 16;</w:t>
+      </w:r>
+      <w:r>
+        <w:rPr>
+          <w:rFonts w:ascii="Source Code Pro" w:hAnsi="Source Code Pro"/>
+        </w:rPr>
+        <w:br/>
+        <w:t xml:space="preserve">            } else if (no % 16 == 13) {</w:t>
+      </w:r>
+      <w:r>
+        <w:rPr>
+          <w:rFonts w:ascii="Source Code Pro" w:hAnsi="Source Code Pro"/>
+        </w:rPr>
+        <w:br/>
+        <w:t xml:space="preserve">                </w:t>
+      </w:r>
+      <w:proofErr w:type="spellStart"/>
+      <w:r>
+        <w:rPr>
+          <w:rFonts w:ascii="Source Code Pro" w:hAnsi="Source Code Pro"/>
+        </w:rPr>
+        <w:t>stack.push</w:t>
+      </w:r>
+      <w:proofErr w:type="spellEnd"/>
+      <w:r>
+        <w:rPr>
+          <w:rFonts w:ascii="Source Code Pro" w:hAnsi="Source Code Pro"/>
+        </w:rPr>
+        <w:t>("D");</w:t>
+      </w:r>
+      <w:r>
+        <w:rPr>
+          <w:rFonts w:ascii="Source Code Pro" w:hAnsi="Source Code Pro"/>
+        </w:rPr>
+        <w:br/>
+      </w:r>
+      <w:r>
+        <w:rPr>
+          <w:rFonts w:ascii="Source Code Pro" w:hAnsi="Source Code Pro"/>
+        </w:rPr>
+        <w:lastRenderedPageBreak/>
+        <w:t xml:space="preserve">                no /= 16;</w:t>
+      </w:r>
+      <w:r>
+        <w:rPr>
+          <w:rFonts w:ascii="Source Code Pro" w:hAnsi="Source Code Pro"/>
+        </w:rPr>
+        <w:br/>
+        <w:t xml:space="preserve">            } else if (no % 16 == 14) {</w:t>
+      </w:r>
+      <w:r>
+        <w:rPr>
+          <w:rFonts w:ascii="Source Code Pro" w:hAnsi="Source Code Pro"/>
+        </w:rPr>
+        <w:br/>
+        <w:t xml:space="preserve">                </w:t>
+      </w:r>
+      <w:proofErr w:type="spellStart"/>
+      <w:r>
+        <w:rPr>
+          <w:rFonts w:ascii="Source Code Pro" w:hAnsi="Source Code Pro"/>
+        </w:rPr>
+        <w:t>stack.push</w:t>
+      </w:r>
+      <w:proofErr w:type="spellEnd"/>
+      <w:r>
+        <w:rPr>
+          <w:rFonts w:ascii="Source Code Pro" w:hAnsi="Source Code Pro"/>
+        </w:rPr>
+        <w:t>("E");</w:t>
+      </w:r>
+      <w:r>
+        <w:rPr>
+          <w:rFonts w:ascii="Source Code Pro" w:hAnsi="Source Code Pro"/>
+        </w:rPr>
+        <w:br/>
+        <w:t xml:space="preserve">                no /= 16;</w:t>
+      </w:r>
+      <w:r>
+        <w:rPr>
+          <w:rFonts w:ascii="Source Code Pro" w:hAnsi="Source Code Pro"/>
+        </w:rPr>
+        <w:br/>
+        <w:t xml:space="preserve">            } else if (no % 16 == 15) {</w:t>
+      </w:r>
+      <w:r>
+        <w:rPr>
+          <w:rFonts w:ascii="Source Code Pro" w:hAnsi="Source Code Pro"/>
+        </w:rPr>
+        <w:br/>
+        <w:t xml:space="preserve">                </w:t>
+      </w:r>
+      <w:proofErr w:type="spellStart"/>
+      <w:r>
+        <w:rPr>
+          <w:rFonts w:ascii="Source Code Pro" w:hAnsi="Source Code Pro"/>
+        </w:rPr>
+        <w:t>stack.push</w:t>
+      </w:r>
+      <w:proofErr w:type="spellEnd"/>
+      <w:r>
+        <w:rPr>
+          <w:rFonts w:ascii="Source Code Pro" w:hAnsi="Source Code Pro"/>
+        </w:rPr>
+        <w:t>("F");</w:t>
+      </w:r>
+      <w:r>
+        <w:rPr>
+          <w:rFonts w:ascii="Source Code Pro" w:hAnsi="Source Code Pro"/>
+        </w:rPr>
+        <w:br/>
+        <w:t xml:space="preserve">                no /= 16;</w:t>
+      </w:r>
+      <w:r>
+        <w:rPr>
+          <w:rFonts w:ascii="Source Code Pro" w:hAnsi="Source Code Pro"/>
+        </w:rPr>
+        <w:br/>
+        <w:t xml:space="preserve">            } else {</w:t>
+      </w:r>
+      <w:r>
+        <w:rPr>
+          <w:rFonts w:ascii="Source Code Pro" w:hAnsi="Source Code Pro"/>
+        </w:rPr>
+        <w:br/>
+        <w:t xml:space="preserve">                </w:t>
+      </w:r>
+      <w:proofErr w:type="spellStart"/>
+      <w:r>
+        <w:rPr>
+          <w:rFonts w:ascii="Source Code Pro" w:hAnsi="Source Code Pro"/>
+        </w:rPr>
+        <w:t>stack.push</w:t>
+      </w:r>
+      <w:proofErr w:type="spellEnd"/>
+      <w:r>
+        <w:rPr>
+          <w:rFonts w:ascii="Source Code Pro" w:hAnsi="Source Code Pro"/>
+        </w:rPr>
+        <w:t>(</w:t>
+      </w:r>
+      <w:proofErr w:type="spellStart"/>
+      <w:r>
+        <w:rPr>
+          <w:rFonts w:ascii="Source Code Pro" w:hAnsi="Source Code Pro"/>
+        </w:rPr>
+        <w:t>String.</w:t>
+      </w:r>
+      <w:r>
+        <w:rPr>
+          <w:rFonts w:ascii="Source Code Pro" w:hAnsi="Source Code Pro"/>
+          <w:i/>
+          <w:iCs/>
+        </w:rPr>
+        <w:t>valueOf</w:t>
+      </w:r>
+      <w:proofErr w:type="spellEnd"/>
+      <w:r>
+        <w:rPr>
+          <w:rFonts w:ascii="Source Code Pro" w:hAnsi="Source Code Pro"/>
+        </w:rPr>
+        <w:t>(no % 16));</w:t>
+      </w:r>
+      <w:r>
+        <w:rPr>
+          <w:rFonts w:ascii="Source Code Pro" w:hAnsi="Source Code Pro"/>
+        </w:rPr>
+        <w:br/>
+        <w:t xml:space="preserve">                no /= 16;</w:t>
+      </w:r>
+      <w:r>
+        <w:rPr>
+          <w:rFonts w:ascii="Source Code Pro" w:hAnsi="Source Code Pro"/>
+        </w:rPr>
+        <w:br/>
+        <w:t xml:space="preserve">            }</w:t>
+      </w:r>
+      <w:r>
+        <w:rPr>
+          <w:rFonts w:ascii="Source Code Pro" w:hAnsi="Source Code Pro"/>
+        </w:rPr>
+        <w:br/>
+        <w:t xml:space="preserve">        }</w:t>
+      </w:r>
+      <w:r>
+        <w:rPr>
+          <w:rFonts w:ascii="Source Code Pro" w:hAnsi="Source Code Pro"/>
+        </w:rPr>
+        <w:br/>
+        <w:t xml:space="preserve">            while (!</w:t>
+      </w:r>
+      <w:proofErr w:type="spellStart"/>
+      <w:r>
+        <w:rPr>
+          <w:rFonts w:ascii="Source Code Pro" w:hAnsi="Source Code Pro"/>
+        </w:rPr>
+        <w:t>stack.isStackFull</w:t>
+      </w:r>
+      <w:proofErr w:type="spellEnd"/>
+      <w:r>
+        <w:rPr>
+          <w:rFonts w:ascii="Source Code Pro" w:hAnsi="Source Code Pro"/>
+        </w:rPr>
+        <w:t>()) {</w:t>
+      </w:r>
+      <w:r>
+        <w:rPr>
+          <w:rFonts w:ascii="Source Code Pro" w:hAnsi="Source Code Pro"/>
+        </w:rPr>
+        <w:br/>
+        <w:t xml:space="preserve">                </w:t>
+      </w:r>
+      <w:proofErr w:type="spellStart"/>
+      <w:r>
+        <w:rPr>
+          <w:rFonts w:ascii="Source Code Pro" w:hAnsi="Source Code Pro"/>
+        </w:rPr>
+        <w:t>stack.push</w:t>
+      </w:r>
+      <w:proofErr w:type="spellEnd"/>
+      <w:r>
+        <w:rPr>
+          <w:rFonts w:ascii="Source Code Pro" w:hAnsi="Source Code Pro"/>
+        </w:rPr>
+        <w:t>(</w:t>
+      </w:r>
+      <w:proofErr w:type="spellStart"/>
+      <w:r>
+        <w:rPr>
+          <w:rFonts w:ascii="Source Code Pro" w:hAnsi="Source Code Pro"/>
+        </w:rPr>
+        <w:t>String.</w:t>
+      </w:r>
+      <w:r>
+        <w:rPr>
+          <w:rFonts w:ascii="Source Code Pro" w:hAnsi="Source Code Pro"/>
+          <w:i/>
+          <w:iCs/>
+        </w:rPr>
+        <w:t>valueOf</w:t>
+      </w:r>
+      <w:proofErr w:type="spellEnd"/>
+      <w:r>
+        <w:rPr>
+          <w:rFonts w:ascii="Source Code Pro" w:hAnsi="Source Code Pro"/>
+        </w:rPr>
+        <w:t>(0));</w:t>
+      </w:r>
+      <w:r>
+        <w:rPr>
+          <w:rFonts w:ascii="Source Code Pro" w:hAnsi="Source Code Pro"/>
+        </w:rPr>
+        <w:br/>
+        <w:t xml:space="preserve">            }</w:t>
+      </w:r>
+      <w:r>
+        <w:rPr>
+          <w:rFonts w:ascii="Source Code Pro" w:hAnsi="Source Code Pro"/>
+        </w:rPr>
+        <w:br/>
+        <w:t xml:space="preserve">            while (!</w:t>
+      </w:r>
+      <w:proofErr w:type="spellStart"/>
+      <w:r>
+        <w:rPr>
+          <w:rFonts w:ascii="Source Code Pro" w:hAnsi="Source Code Pro"/>
+        </w:rPr>
+        <w:t>stack.isStackEmpty</w:t>
+      </w:r>
+      <w:proofErr w:type="spellEnd"/>
+      <w:r>
+        <w:rPr>
+          <w:rFonts w:ascii="Source Code Pro" w:hAnsi="Source Code Pro"/>
+        </w:rPr>
+        <w:t>()) {</w:t>
+      </w:r>
+      <w:r>
+        <w:rPr>
+          <w:rFonts w:ascii="Source Code Pro" w:hAnsi="Source Code Pro"/>
+        </w:rPr>
+        <w:br/>
+        <w:t xml:space="preserve">                </w:t>
+      </w:r>
+      <w:proofErr w:type="spellStart"/>
+      <w:r>
+        <w:rPr>
+          <w:rFonts w:ascii="Source Code Pro" w:hAnsi="Source Code Pro"/>
+        </w:rPr>
+        <w:t>System.</w:t>
+      </w:r>
+      <w:r>
+        <w:rPr>
+          <w:rFonts w:ascii="Source Code Pro" w:hAnsi="Source Code Pro"/>
+          <w:i/>
+          <w:iCs/>
+        </w:rPr>
+        <w:t>out</w:t>
+      </w:r>
+      <w:r>
+        <w:rPr>
+          <w:rFonts w:ascii="Source Code Pro" w:hAnsi="Source Code Pro"/>
+        </w:rPr>
+        <w:t>.printf</w:t>
+      </w:r>
+      <w:proofErr w:type="spellEnd"/>
+      <w:r>
+        <w:rPr>
+          <w:rFonts w:ascii="Source Code Pro" w:hAnsi="Source Code Pro"/>
+        </w:rPr>
+        <w:t>(</w:t>
+      </w:r>
+      <w:proofErr w:type="spellStart"/>
+      <w:r>
+        <w:rPr>
+          <w:rFonts w:ascii="Source Code Pro" w:hAnsi="Source Code Pro"/>
+        </w:rPr>
+        <w:t>stack.pop</w:t>
+      </w:r>
+      <w:proofErr w:type="spellEnd"/>
+      <w:r>
+        <w:rPr>
+          <w:rFonts w:ascii="Source Code Pro" w:hAnsi="Source Code Pro"/>
+        </w:rPr>
+        <w:t>() + "");</w:t>
+      </w:r>
+      <w:r>
+        <w:rPr>
+          <w:rFonts w:ascii="Source Code Pro" w:hAnsi="Source Code Pro"/>
+        </w:rPr>
+        <w:br/>
+        <w:t xml:space="preserve">            }</w:t>
+      </w:r>
+      <w:r>
+        <w:rPr>
+          <w:rFonts w:ascii="Source Code Pro" w:hAnsi="Source Code Pro"/>
+        </w:rPr>
+        <w:br/>
+        <w:t xml:space="preserve">            </w:t>
+      </w:r>
+      <w:proofErr w:type="spellStart"/>
+      <w:r>
+        <w:rPr>
+          <w:rFonts w:ascii="Source Code Pro" w:hAnsi="Source Code Pro"/>
+        </w:rPr>
+        <w:t>System.</w:t>
+      </w:r>
+      <w:r>
+        <w:rPr>
+          <w:rFonts w:ascii="Source Code Pro" w:hAnsi="Source Code Pro"/>
+          <w:i/>
+          <w:iCs/>
+        </w:rPr>
+        <w:t>out</w:t>
+      </w:r>
+      <w:r>
+        <w:rPr>
+          <w:rFonts w:ascii="Source Code Pro" w:hAnsi="Source Code Pro"/>
+        </w:rPr>
+        <w:t>.println</w:t>
+      </w:r>
+      <w:proofErr w:type="spellEnd"/>
+      <w:r>
+        <w:rPr>
+          <w:rFonts w:ascii="Source Code Pro" w:hAnsi="Source Code Pro"/>
+        </w:rPr>
+        <w:t>();</w:t>
+      </w:r>
+      <w:r>
+        <w:rPr>
+          <w:rFonts w:ascii="Source Code Pro" w:hAnsi="Source Code Pro"/>
+        </w:rPr>
+        <w:br/>
+      </w:r>
+      <w:r>
+        <w:rPr>
+          <w:rFonts w:ascii="Source Code Pro" w:hAnsi="Source Code Pro"/>
+        </w:rPr>
+        <w:br/>
+      </w:r>
+      <w:r>
+        <w:rPr>
+          <w:rFonts w:ascii="Source Code Pro" w:hAnsi="Source Code Pro"/>
+        </w:rPr>
+        <w:br/>
+        <w:t xml:space="preserve">    }</w:t>
+      </w:r>
+      <w:r>
+        <w:rPr>
+          <w:rFonts w:ascii="Source Code Pro" w:hAnsi="Source Code Pro"/>
+        </w:rPr>
+        <w:br/>
+        <w:t>}</w:t>
+      </w:r>
+    </w:p>
+    <w:p>
+      <w:pPr>
+        <w:tabs>
+          <w:tab w:val="left" w:pos="3053"/>
+        </w:tabs>
+        <w:rPr>
+          <w:rFonts w:ascii="Source Code Pro" w:hAnsi="Source Code Pro"/>
+        </w:rPr>
+      </w:pPr>
+    </w:p>
+    <w:p>
+      <w:pPr>
+        <w:pBdr>
+          <w:bottom w:val="single" w:sz="6" w:space="1" w:color="auto"/>
+        </w:pBdr>
+        <w:tabs>
+          <w:tab w:val="left" w:pos="3053"/>
+        </w:tabs>
+        <w:rPr>
+          <w:rFonts w:ascii="Source Code Pro" w:hAnsi="Source Code Pro"/>
+        </w:rPr>
+      </w:pPr>
+      <w:r>
+        <w:rPr>
+          <w:rFonts w:ascii="Source Code Pro" w:hAnsi="Source Code Pro"/>
+        </w:rPr>
+        <w:t>package Question05;</w:t>
+      </w:r>
+      <w:r>
+        <w:rPr>
+          <w:rFonts w:ascii="Source Code Pro" w:hAnsi="Source Code Pro"/>
+        </w:rPr>
+        <w:br/>
+      </w:r>
+      <w:r>
+        <w:rPr>
+          <w:rFonts w:ascii="Source Code Pro" w:hAnsi="Source Code Pro"/>
+        </w:rPr>
+        <w:br/>
+        <w:t>public class Test {</w:t>
+      </w:r>
+      <w:r>
+        <w:rPr>
+          <w:rFonts w:ascii="Source Code Pro" w:hAnsi="Source Code Pro"/>
+        </w:rPr>
+        <w:br/>
+        <w:t xml:space="preserve">    public static void </w:t>
+      </w:r>
+      <w:proofErr w:type="gramStart"/>
+      <w:r>
+        <w:rPr>
+          <w:rFonts w:ascii="Source Code Pro" w:hAnsi="Source Code Pro"/>
+        </w:rPr>
+        <w:t>main(</w:t>
+      </w:r>
+      <w:proofErr w:type="gramEnd"/>
+      <w:r>
+        <w:rPr>
+          <w:rFonts w:ascii="Source Code Pro" w:hAnsi="Source Code Pro"/>
+        </w:rPr>
+        <w:t xml:space="preserve">String[] </w:t>
+      </w:r>
+      <w:proofErr w:type="spellStart"/>
+      <w:r>
+        <w:rPr>
+          <w:rFonts w:ascii="Source Code Pro" w:hAnsi="Source Code Pro"/>
+        </w:rPr>
+        <w:t>args</w:t>
+      </w:r>
+      <w:proofErr w:type="spellEnd"/>
+      <w:r>
+        <w:rPr>
+          <w:rFonts w:ascii="Source Code Pro" w:hAnsi="Source Code Pro"/>
+        </w:rPr>
+        <w:t>) {</w:t>
+      </w:r>
+      <w:r>
+        <w:rPr>
+          <w:rFonts w:ascii="Source Code Pro" w:hAnsi="Source Code Pro"/>
+        </w:rPr>
+        <w:br/>
+        <w:t xml:space="preserve">        Question05 </w:t>
+      </w:r>
+      <w:proofErr w:type="spellStart"/>
+      <w:r>
+        <w:rPr>
+          <w:rFonts w:ascii="Source Code Pro" w:hAnsi="Source Code Pro"/>
+        </w:rPr>
+        <w:t>question05</w:t>
+      </w:r>
+      <w:proofErr w:type="spellEnd"/>
+      <w:r>
+        <w:rPr>
+          <w:rFonts w:ascii="Source Code Pro" w:hAnsi="Source Code Pro"/>
+        </w:rPr>
+        <w:t xml:space="preserve"> = new Question05();</w:t>
+      </w:r>
+      <w:r>
+        <w:rPr>
+          <w:rFonts w:ascii="Source Code Pro" w:hAnsi="Source Code Pro"/>
+        </w:rPr>
+        <w:br/>
+        <w:t xml:space="preserve">        question05.binaryConvert(77);</w:t>
+      </w:r>
+      <w:r>
+        <w:rPr>
+          <w:rFonts w:ascii="Source Code Pro" w:hAnsi="Source Code Pro"/>
+        </w:rPr>
+        <w:br/>
+        <w:t xml:space="preserve">        question05.octalConvert(77);</w:t>
+      </w:r>
+      <w:r>
+        <w:rPr>
+          <w:rFonts w:ascii="Source Code Pro" w:hAnsi="Source Code Pro"/>
+        </w:rPr>
+        <w:br/>
+        <w:t xml:space="preserve">        question05.hexaConvert(77);</w:t>
+      </w:r>
+      <w:r>
+        <w:rPr>
+          <w:rFonts w:ascii="Source Code Pro" w:hAnsi="Source Code Pro"/>
+        </w:rPr>
+        <w:br/>
+      </w:r>
+      <w:r>
+        <w:rPr>
+          <w:rFonts w:ascii="Source Code Pro" w:hAnsi="Source Code Pro"/>
+        </w:rPr>
+        <w:br/>
+        <w:t xml:space="preserve">    }</w:t>
+      </w:r>
+      <w:r>
+        <w:rPr>
+          <w:rFonts w:ascii="Source Code Pro" w:hAnsi="Source Code Pro"/>
+        </w:rPr>
+        <w:br/>
+      </w:r>
+      <w:r>
+        <w:rPr>
+          <w:rFonts w:ascii="Source Code Pro" w:hAnsi="Source Code Pro"/>
+        </w:rPr>
+        <w:br/>
+        <w:t>}</w:t>
+      </w:r>
+    </w:p>
+    <w:p>
+      <w:pPr>
+        <w:tabs>
+          <w:tab w:val="left" w:pos="3053"/>
+        </w:tabs>
+        <w:rPr>
+          <w:rFonts w:ascii="Source Code Pro" w:hAnsi="Source Code Pro"/>
+        </w:rPr>
+      </w:pPr>
+      <w:r>
+        <w:rPr>
+          <w:noProof/>
+        </w:rPr>
+        <w:drawing>
+          <wp:anchor distT="0" distB="0" distL="114300" distR="114300" simplePos="0" relativeHeight="251661312" behindDoc="1" locked="0" layoutInCell="1" allowOverlap="1" wp14:anchorId="7ABC617C" wp14:editId="3BA54DD9">
+            <wp:simplePos x="0" y="0"/>
+            <wp:positionH relativeFrom="column">
+              <wp:posOffset>1453486</wp:posOffset>
+            </wp:positionH>
+            <wp:positionV relativeFrom="paragraph">
+              <wp:posOffset>4890</wp:posOffset>
+            </wp:positionV>
+            <wp:extent cx="3507475" cy="1944915"/>
+            <wp:effectExtent l="0" t="0" r="0" b="0"/>
+            <wp:wrapTight wrapText="bothSides">
+              <wp:wrapPolygon edited="0">
+                <wp:start x="0" y="0"/>
+                <wp:lineTo x="0" y="21374"/>
+                <wp:lineTo x="21471" y="21374"/>
+                <wp:lineTo x="21471" y="0"/>
+                <wp:lineTo x="0" y="0"/>
+              </wp:wrapPolygon>
+            </wp:wrapTight>
+            <wp:docPr id="2" name="Picture 2"/>
+            <wp:cNvGraphicFramePr>
+              <a:graphicFrameLocks xmlns:a="http://schemas.openxmlformats.org/drawingml/2006/main" noChangeAspect="1"/>
+            </wp:cNvGraphicFramePr>
+            <a:graphic xmlns:a="http://schemas.openxmlformats.org/drawingml/2006/main">
+              <a:graphicData uri="http://schemas.openxmlformats.org/drawingml/2006/picture">
+                <pic:pic xmlns:pic="http://schemas.openxmlformats.org/drawingml/2006/picture">
+                  <pic:nvPicPr>
+                    <pic:cNvPr id="1" name=""/>
+                    <pic:cNvPicPr/>
+                  </pic:nvPicPr>
+                  <pic:blipFill rotWithShape="1">
+                    <a:blip r:embed="rId9">
+                      <a:extLst>
+                        <a:ext uri="{28A0092B-C50C-407E-A947-70E740481C1C}">
+                          <a14:useLocalDpi xmlns:a14="http://schemas.microsoft.com/office/drawing/2010/main" val="0"/>
+                        </a:ext>
+                      </a:extLst>
+                    </a:blip>
+                    <a:srcRect l="2773" t="58413" r="79259" b="23874"/>
+                    <a:stretch/>
+                  </pic:blipFill>
+                  <pic:spPr bwMode="auto">
+                    <a:xfrm>
+                      <a:off x="0" y="0"/>
+                      <a:ext cx="3507475" cy="1944915"/>
+                    </a:xfrm>
+                    <a:prstGeom prst="rect">
+                      <a:avLst/>
+                    </a:prstGeom>
+                    <a:ln>
+                      <a:noFill/>
+                    </a:ln>
+                    <a:extLst>
+                      <a:ext uri="{53640926-AAD7-44D8-BBD7-CCE9431645EC}">
+                        <a14:shadowObscured xmlns:a14="http://schemas.microsoft.com/office/drawing/2010/main"/>
+                      </a:ext>
+                    </a:extLst>
+                  </pic:spPr>
+                </pic:pic>
+              </a:graphicData>
+            </a:graphic>
+          </wp:anchor>
+        </w:drawing>
+      </w:r>
     </w:p>
     <w:sectPr>
-      <w:headerReference w:type="default" r:id="rId9"/>
-      <w:footerReference w:type="default" r:id="rId10"/>
+      <w:headerReference w:type="default" r:id="rId10"/>
+      <w:footerReference w:type="default" r:id="rId11"/>
       <w:pgSz w:w="11906" w:h="16838" w:code="9"/>
       <w:pgMar w:top="720" w:right="720" w:bottom="720" w:left="720" w:header="720" w:footer="720" w:gutter="0"/>
       <w:pgBorders w:offsetFrom="page">
@@ -5138,6 +9973,36 @@
       <w:lang w:bidi="si-LK"/>
     </w:rPr>
   </w:style>
+  <w:style w:type="paragraph" w:styleId="HTMLPreformatted">
+    <w:name w:val="HTML Preformatted"/>
+    <w:basedOn w:val="Normal"/>
+    <w:link w:val="HTMLPreformattedChar"/>
+    <w:uiPriority w:val="99"/>
+    <w:semiHidden/>
+    <w:unhideWhenUsed/>
+    <w:rsid w:val="00590786"/>
+    <w:pPr>
+      <w:spacing w:after="0" w:line="240" w:lineRule="auto"/>
+    </w:pPr>
+    <w:rPr>
+      <w:rFonts w:ascii="Consolas" w:hAnsi="Consolas"/>
+      <w:sz w:val="20"/>
+      <w:szCs w:val="20"/>
+    </w:rPr>
+  </w:style>
+  <w:style w:type="character" w:customStyle="1" w:styleId="HTMLPreformattedChar">
+    <w:name w:val="HTML Preformatted Char"/>
+    <w:basedOn w:val="DefaultParagraphFont"/>
+    <w:link w:val="HTMLPreformatted"/>
+    <w:uiPriority w:val="99"/>
+    <w:semiHidden/>
+    <w:rsid w:val="00590786"/>
+    <w:rPr>
+      <w:rFonts w:ascii="Consolas" w:hAnsi="Consolas"/>
+      <w:sz w:val="20"/>
+      <w:szCs w:val="20"/>
+    </w:rPr>
+  </w:style>
 </w:styles>
 </file>
 

</xml_diff>

<commit_message>
chore: remove temporary file and update document
Delete the temporary file ~$b-1 ANSW EC-2022-053 GALKOTUWA KSB.docx and update the main document Lab-1 ANSW EC-2022-053 GALKOTUWA KSB.docx to reflect the latest changes.
</commit_message>
<xml_diff>
--- a/Lab-1 ANSW EC-2022-053 GALKOTUWA KSB.docx
+++ b/Lab-1 ANSW EC-2022-053 GALKOTUWA KSB.docx
@@ -1,6 +1,6 @@
 
 <file path=word/document.xml><?xml version="1.0" encoding="utf-8"?>
-<w:document xmlns:wpc="http://schemas.microsoft.com/office/word/2010/wordprocessingCanvas" xmlns:cx="http://schemas.microsoft.com/office/drawing/2014/chartex" xmlns:cx1="http://schemas.microsoft.com/office/drawing/2015/9/8/chartex" xmlns:cx2="http://schemas.microsoft.com/office/drawing/2015/10/21/chartex" xmlns:cx3="http://schemas.microsoft.com/office/drawing/2016/5/9/chartex" xmlns:cx4="http://schemas.microsoft.com/office/drawing/2016/5/10/chartex" xmlns:cx5="http://schemas.microsoft.com/office/drawing/2016/5/11/chartex" xmlns:cx6="http://schemas.microsoft.com/office/drawing/2016/5/12/chartex" xmlns:cx7="http://schemas.microsoft.com/office/drawing/2016/5/13/chartex" xmlns:cx8="http://schemas.microsoft.com/office/drawing/2016/5/14/chartex" xmlns:mc="http://schemas.openxmlformats.org/markup-compatibility/2006" xmlns:aink="http://schemas.microsoft.com/office/drawing/2016/ink" xmlns:am3d="http://schemas.microsoft.com/office/drawing/2017/model3d" xmlns:o="urn:schemas-microsoft-com:office:office" xmlns:r="http://schemas.openxmlformats.org/officeDocument/2006/relationships" xmlns:m="http://schemas.openxmlformats.org/officeDocument/2006/math" xmlns:v="urn:schemas-microsoft-com:vml" xmlns:wp14="http://schemas.microsoft.com/office/word/2010/wordprocessingDrawing" xmlns:wp="http://schemas.openxmlformats.org/drawingml/2006/wordprocessingDrawing" xmlns:w10="urn:schemas-microsoft-com:office:word" xmlns:w="http://schemas.openxmlformats.org/wordprocessingml/2006/main" xmlns:w14="http://schemas.microsoft.com/office/word/2010/wordml" xmlns:w15="http://schemas.microsoft.com/office/word/2012/wordml" xmlns:w16cex="http://schemas.microsoft.com/office/word/2018/wordml/cex" xmlns:w16cid="http://schemas.microsoft.com/office/word/2016/wordml/cid" xmlns:w16="http://schemas.microsoft.com/office/word/2018/wordml" xmlns:w16sdtdh="http://schemas.microsoft.com/office/word/2020/wordml/sdtdatahash" xmlns:w16se="http://schemas.microsoft.com/office/word/2015/wordml/symex" xmlns:wpg="http://schemas.microsoft.com/office/word/2010/wordprocessingGroup" xmlns:wpi="http://schemas.microsoft.com/office/word/2010/wordprocessingInk" xmlns:wne="http://schemas.microsoft.com/office/word/2006/wordml" xmlns:wps="http://schemas.microsoft.com/office/word/2010/wordprocessingShape" mc:Ignorable="w14 w15 w16se w16cid w16 w16cex w16sdtdh wp14">
+<w:document xmlns:wpc="http://schemas.microsoft.com/office/word/2010/wordprocessingCanvas" xmlns:cx="http://schemas.microsoft.com/office/drawing/2014/chartex" xmlns:cx1="http://schemas.microsoft.com/office/drawing/2015/9/8/chartex" xmlns:cx2="http://schemas.microsoft.com/office/drawing/2015/10/21/chartex" xmlns:cx3="http://schemas.microsoft.com/office/drawing/2016/5/9/chartex" xmlns:cx4="http://schemas.microsoft.com/office/drawing/2016/5/10/chartex" xmlns:cx5="http://schemas.microsoft.com/office/drawing/2016/5/11/chartex" xmlns:cx6="http://schemas.microsoft.com/office/drawing/2016/5/12/chartex" xmlns:cx7="http://schemas.microsoft.com/office/drawing/2016/5/13/chartex" xmlns:cx8="http://schemas.microsoft.com/office/drawing/2016/5/14/chartex" xmlns:mc="http://schemas.openxmlformats.org/markup-compatibility/2006" xmlns:aink="http://schemas.microsoft.com/office/drawing/2016/ink" xmlns:am3d="http://schemas.microsoft.com/office/drawing/2017/model3d" xmlns:o="urn:schemas-microsoft-com:office:office" xmlns:oel="http://schemas.microsoft.com/office/2019/extlst" xmlns:r="http://schemas.openxmlformats.org/officeDocument/2006/relationships" xmlns:m="http://schemas.openxmlformats.org/officeDocument/2006/math" xmlns:v="urn:schemas-microsoft-com:vml" xmlns:wp14="http://schemas.microsoft.com/office/word/2010/wordprocessingDrawing" xmlns:wp="http://schemas.openxmlformats.org/drawingml/2006/wordprocessingDrawing" xmlns:w10="urn:schemas-microsoft-com:office:word" xmlns:w="http://schemas.openxmlformats.org/wordprocessingml/2006/main" xmlns:w14="http://schemas.microsoft.com/office/word/2010/wordml" xmlns:w15="http://schemas.microsoft.com/office/word/2012/wordml" xmlns:w16cex="http://schemas.microsoft.com/office/word/2018/wordml/cex" xmlns:w16cid="http://schemas.microsoft.com/office/word/2016/wordml/cid" xmlns:w16="http://schemas.microsoft.com/office/word/2018/wordml" xmlns:w16du="http://schemas.microsoft.com/office/word/2023/wordml/word16du" xmlns:w16sdtdh="http://schemas.microsoft.com/office/word/2020/wordml/sdtdatahash" xmlns:w16sdtfl="http://schemas.microsoft.com/office/word/2024/wordml/sdtformatlock" xmlns:w16se="http://schemas.microsoft.com/office/word/2015/wordml/symex" xmlns:wpg="http://schemas.microsoft.com/office/word/2010/wordprocessingGroup" xmlns:wpi="http://schemas.microsoft.com/office/word/2010/wordprocessingInk" xmlns:wne="http://schemas.microsoft.com/office/word/2006/wordml" xmlns:wps="http://schemas.microsoft.com/office/word/2010/wordprocessingShape" mc:Ignorable="w14 w15 w16se w16cid w16 w16cex w16sdtdh w16sdtfl w16du wp14">
   <w:body>
     <w:p>
       <w:pPr>
@@ -47,21 +47,7 @@
           <w:rFonts w:ascii="Source Code Pro" w:hAnsi="Source Code Pro"/>
         </w:rPr>
         <w:br/>
-        <w:t xml:space="preserve">    public static void </w:t>
-      </w:r>
-      <w:proofErr w:type="gramStart"/>
-      <w:r>
-        <w:rPr>
-          <w:rFonts w:ascii="Source Code Pro" w:hAnsi="Source Code Pro"/>
-        </w:rPr>
-        <w:t>main(</w:t>
-      </w:r>
-      <w:proofErr w:type="gramEnd"/>
-      <w:r>
-        <w:rPr>
-          <w:rFonts w:ascii="Source Code Pro" w:hAnsi="Source Code Pro"/>
-        </w:rPr>
-        <w:t xml:space="preserve">String[] </w:t>
+        <w:t xml:space="preserve">    public static void main(String[] </w:t>
       </w:r>
       <w:proofErr w:type="spellStart"/>
       <w:r>
@@ -2708,7 +2694,21 @@
           <w:rFonts w:ascii="Source Code Pro" w:hAnsi="Source Code Pro"/>
         </w:rPr>
         <w:br/>
-        <w:t xml:space="preserve">        for (char a:obj.toCharArray()){</w:t>
+        <w:t xml:space="preserve">        for (char </w:t>
+      </w:r>
+      <w:proofErr w:type="spellStart"/>
+      <w:r>
+        <w:rPr>
+          <w:rFonts w:ascii="Source Code Pro" w:hAnsi="Source Code Pro"/>
+        </w:rPr>
+        <w:t>a:obj.toCharArray</w:t>
+      </w:r>
+      <w:proofErr w:type="spellEnd"/>
+      <w:r>
+        <w:rPr>
+          <w:rFonts w:ascii="Source Code Pro" w:hAnsi="Source Code Pro"/>
+        </w:rPr>
+        <w:t>()){</w:t>
       </w:r>
       <w:r>
         <w:rPr>
@@ -5212,830 +5212,6 @@
           <w:rFonts w:ascii="Source Code Pro" w:hAnsi="Source Code Pro"/>
         </w:rPr>
       </w:pPr>
-      <w:r>
-        <w:rPr>
-          <w:rFonts w:ascii="Source Code Pro" w:hAnsi="Source Code Pro"/>
-        </w:rPr>
-        <w:lastRenderedPageBreak/>
-        <w:t>package Question04;</w:t>
-      </w:r>
-      <w:r>
-        <w:rPr>
-          <w:rFonts w:ascii="Source Code Pro" w:hAnsi="Source Code Pro"/>
-        </w:rPr>
-        <w:br/>
-      </w:r>
-      <w:r>
-        <w:rPr>
-          <w:rFonts w:ascii="Source Code Pro" w:hAnsi="Source Code Pro"/>
-        </w:rPr>
-        <w:br/>
-        <w:t xml:space="preserve">import </w:t>
-      </w:r>
-      <w:proofErr w:type="spellStart"/>
-      <w:r>
-        <w:rPr>
-          <w:rFonts w:ascii="Source Code Pro" w:hAnsi="Source Code Pro"/>
-        </w:rPr>
-        <w:t>java.util.ArrayList</w:t>
-      </w:r>
-      <w:proofErr w:type="spellEnd"/>
-      <w:r>
-        <w:rPr>
-          <w:rFonts w:ascii="Source Code Pro" w:hAnsi="Source Code Pro"/>
-        </w:rPr>
-        <w:t>;</w:t>
-      </w:r>
-      <w:r>
-        <w:rPr>
-          <w:rFonts w:ascii="Source Code Pro" w:hAnsi="Source Code Pro"/>
-        </w:rPr>
-        <w:br/>
-        <w:t xml:space="preserve">import </w:t>
-      </w:r>
-      <w:proofErr w:type="spellStart"/>
-      <w:r>
-        <w:rPr>
-          <w:rFonts w:ascii="Source Code Pro" w:hAnsi="Source Code Pro"/>
-        </w:rPr>
-        <w:t>java.util.Collection</w:t>
-      </w:r>
-      <w:proofErr w:type="spellEnd"/>
-      <w:r>
-        <w:rPr>
-          <w:rFonts w:ascii="Source Code Pro" w:hAnsi="Source Code Pro"/>
-        </w:rPr>
-        <w:t>;</w:t>
-      </w:r>
-      <w:r>
-        <w:rPr>
-          <w:rFonts w:ascii="Source Code Pro" w:hAnsi="Source Code Pro"/>
-        </w:rPr>
-        <w:br/>
-      </w:r>
-      <w:r>
-        <w:rPr>
-          <w:rFonts w:ascii="Source Code Pro" w:hAnsi="Source Code Pro"/>
-        </w:rPr>
-        <w:br/>
-        <w:t>public class Question04 {</w:t>
-      </w:r>
-      <w:r>
-        <w:rPr>
-          <w:rFonts w:ascii="Source Code Pro" w:hAnsi="Source Code Pro"/>
-        </w:rPr>
-        <w:br/>
-        <w:t xml:space="preserve">    int </w:t>
-      </w:r>
-      <w:proofErr w:type="spellStart"/>
-      <w:r>
-        <w:rPr>
-          <w:rFonts w:ascii="Source Code Pro" w:hAnsi="Source Code Pro"/>
-        </w:rPr>
-        <w:t>aCount</w:t>
-      </w:r>
-      <w:proofErr w:type="spellEnd"/>
-      <w:r>
-        <w:rPr>
-          <w:rFonts w:ascii="Source Code Pro" w:hAnsi="Source Code Pro"/>
-        </w:rPr>
-        <w:t>=0;</w:t>
-      </w:r>
-      <w:r>
-        <w:rPr>
-          <w:rFonts w:ascii="Source Code Pro" w:hAnsi="Source Code Pro"/>
-        </w:rPr>
-        <w:br/>
-        <w:t xml:space="preserve">    int </w:t>
-      </w:r>
-      <w:proofErr w:type="spellStart"/>
-      <w:r>
-        <w:rPr>
-          <w:rFonts w:ascii="Source Code Pro" w:hAnsi="Source Code Pro"/>
-        </w:rPr>
-        <w:t>eCount</w:t>
-      </w:r>
-      <w:proofErr w:type="spellEnd"/>
-      <w:r>
-        <w:rPr>
-          <w:rFonts w:ascii="Source Code Pro" w:hAnsi="Source Code Pro"/>
-        </w:rPr>
-        <w:t>=0;</w:t>
-      </w:r>
-      <w:r>
-        <w:rPr>
-          <w:rFonts w:ascii="Source Code Pro" w:hAnsi="Source Code Pro"/>
-        </w:rPr>
-        <w:br/>
-        <w:t xml:space="preserve">    int </w:t>
-      </w:r>
-      <w:proofErr w:type="spellStart"/>
-      <w:r>
-        <w:rPr>
-          <w:rFonts w:ascii="Source Code Pro" w:hAnsi="Source Code Pro"/>
-        </w:rPr>
-        <w:t>iCount</w:t>
-      </w:r>
-      <w:proofErr w:type="spellEnd"/>
-      <w:r>
-        <w:rPr>
-          <w:rFonts w:ascii="Source Code Pro" w:hAnsi="Source Code Pro"/>
-        </w:rPr>
-        <w:t>=0;</w:t>
-      </w:r>
-      <w:r>
-        <w:rPr>
-          <w:rFonts w:ascii="Source Code Pro" w:hAnsi="Source Code Pro"/>
-        </w:rPr>
-        <w:br/>
-        <w:t xml:space="preserve">    int </w:t>
-      </w:r>
-      <w:proofErr w:type="spellStart"/>
-      <w:r>
-        <w:rPr>
-          <w:rFonts w:ascii="Source Code Pro" w:hAnsi="Source Code Pro"/>
-        </w:rPr>
-        <w:t>oCount</w:t>
-      </w:r>
-      <w:proofErr w:type="spellEnd"/>
-      <w:r>
-        <w:rPr>
-          <w:rFonts w:ascii="Source Code Pro" w:hAnsi="Source Code Pro"/>
-        </w:rPr>
-        <w:t>=0;</w:t>
-      </w:r>
-      <w:r>
-        <w:rPr>
-          <w:rFonts w:ascii="Source Code Pro" w:hAnsi="Source Code Pro"/>
-        </w:rPr>
-        <w:br/>
-        <w:t xml:space="preserve">    int </w:t>
-      </w:r>
-      <w:proofErr w:type="spellStart"/>
-      <w:r>
-        <w:rPr>
-          <w:rFonts w:ascii="Source Code Pro" w:hAnsi="Source Code Pro"/>
-        </w:rPr>
-        <w:t>uCount</w:t>
-      </w:r>
-      <w:proofErr w:type="spellEnd"/>
-      <w:r>
-        <w:rPr>
-          <w:rFonts w:ascii="Source Code Pro" w:hAnsi="Source Code Pro"/>
-        </w:rPr>
-        <w:t>=0;</w:t>
-      </w:r>
-      <w:r>
-        <w:rPr>
-          <w:rFonts w:ascii="Source Code Pro" w:hAnsi="Source Code Pro"/>
-        </w:rPr>
-        <w:br/>
-      </w:r>
-      <w:r>
-        <w:rPr>
-          <w:rFonts w:ascii="Source Code Pro" w:hAnsi="Source Code Pro"/>
-        </w:rPr>
-        <w:br/>
-        <w:t xml:space="preserve">public void </w:t>
-      </w:r>
-      <w:proofErr w:type="spellStart"/>
-      <w:r>
-        <w:rPr>
-          <w:rFonts w:ascii="Source Code Pro" w:hAnsi="Source Code Pro"/>
-        </w:rPr>
-        <w:t>VowelChecker</w:t>
-      </w:r>
-      <w:proofErr w:type="spellEnd"/>
-      <w:r>
-        <w:rPr>
-          <w:rFonts w:ascii="Source Code Pro" w:hAnsi="Source Code Pro"/>
-        </w:rPr>
-        <w:t xml:space="preserve">(String </w:t>
-      </w:r>
-      <w:proofErr w:type="spellStart"/>
-      <w:r>
-        <w:rPr>
-          <w:rFonts w:ascii="Source Code Pro" w:hAnsi="Source Code Pro"/>
-        </w:rPr>
-        <w:t>inpString</w:t>
-      </w:r>
-      <w:proofErr w:type="spellEnd"/>
-      <w:r>
-        <w:rPr>
-          <w:rFonts w:ascii="Source Code Pro" w:hAnsi="Source Code Pro"/>
-        </w:rPr>
-        <w:t>){</w:t>
-      </w:r>
-      <w:r>
-        <w:rPr>
-          <w:rFonts w:ascii="Source Code Pro" w:hAnsi="Source Code Pro"/>
-        </w:rPr>
-        <w:br/>
-      </w:r>
-      <w:r>
-        <w:rPr>
-          <w:rFonts w:ascii="Source Code Pro" w:hAnsi="Source Code Pro"/>
-        </w:rPr>
-        <w:br/>
-        <w:t xml:space="preserve">    Stack </w:t>
-      </w:r>
-      <w:proofErr w:type="spellStart"/>
-      <w:r>
-        <w:rPr>
-          <w:rFonts w:ascii="Source Code Pro" w:hAnsi="Source Code Pro"/>
-        </w:rPr>
-        <w:t>stackForWord</w:t>
-      </w:r>
-      <w:proofErr w:type="spellEnd"/>
-      <w:r>
-        <w:rPr>
-          <w:rFonts w:ascii="Source Code Pro" w:hAnsi="Source Code Pro"/>
-        </w:rPr>
-        <w:t xml:space="preserve"> = new Stack(</w:t>
-      </w:r>
-      <w:proofErr w:type="spellStart"/>
-      <w:r>
-        <w:rPr>
-          <w:rFonts w:ascii="Source Code Pro" w:hAnsi="Source Code Pro"/>
-        </w:rPr>
-        <w:t>inpString.length</w:t>
-      </w:r>
-      <w:proofErr w:type="spellEnd"/>
-      <w:r>
-        <w:rPr>
-          <w:rFonts w:ascii="Source Code Pro" w:hAnsi="Source Code Pro"/>
-        </w:rPr>
-        <w:t>());</w:t>
-      </w:r>
-      <w:r>
-        <w:rPr>
-          <w:rFonts w:ascii="Source Code Pro" w:hAnsi="Source Code Pro"/>
-        </w:rPr>
-        <w:br/>
-        <w:t xml:space="preserve">    Stack </w:t>
-      </w:r>
-      <w:proofErr w:type="spellStart"/>
-      <w:r>
-        <w:rPr>
-          <w:rFonts w:ascii="Source Code Pro" w:hAnsi="Source Code Pro"/>
-        </w:rPr>
-        <w:t>stackForVowel</w:t>
-      </w:r>
-      <w:proofErr w:type="spellEnd"/>
-      <w:r>
-        <w:rPr>
-          <w:rFonts w:ascii="Source Code Pro" w:hAnsi="Source Code Pro"/>
-        </w:rPr>
-        <w:t xml:space="preserve"> = new Stack(</w:t>
-      </w:r>
-      <w:proofErr w:type="spellStart"/>
-      <w:r>
-        <w:rPr>
-          <w:rFonts w:ascii="Source Code Pro" w:hAnsi="Source Code Pro"/>
-        </w:rPr>
-        <w:t>inpString.length</w:t>
-      </w:r>
-      <w:proofErr w:type="spellEnd"/>
-      <w:r>
-        <w:rPr>
-          <w:rFonts w:ascii="Source Code Pro" w:hAnsi="Source Code Pro"/>
-        </w:rPr>
-        <w:t>());</w:t>
-      </w:r>
-      <w:r>
-        <w:rPr>
-          <w:rFonts w:ascii="Source Code Pro" w:hAnsi="Source Code Pro"/>
-        </w:rPr>
-        <w:br/>
-      </w:r>
-      <w:r>
-        <w:rPr>
-          <w:rFonts w:ascii="Source Code Pro" w:hAnsi="Source Code Pro"/>
-        </w:rPr>
-        <w:br/>
-        <w:t xml:space="preserve">    char[] </w:t>
-      </w:r>
-      <w:proofErr w:type="spellStart"/>
-      <w:r>
-        <w:rPr>
-          <w:rFonts w:ascii="Source Code Pro" w:hAnsi="Source Code Pro"/>
-        </w:rPr>
-        <w:t>inpStringArray</w:t>
-      </w:r>
-      <w:proofErr w:type="spellEnd"/>
-      <w:r>
-        <w:rPr>
-          <w:rFonts w:ascii="Source Code Pro" w:hAnsi="Source Code Pro"/>
-        </w:rPr>
-        <w:t xml:space="preserve"> = </w:t>
-      </w:r>
-      <w:proofErr w:type="spellStart"/>
-      <w:r>
-        <w:rPr>
-          <w:rFonts w:ascii="Source Code Pro" w:hAnsi="Source Code Pro"/>
-        </w:rPr>
-        <w:t>inpString.toCharArray</w:t>
-      </w:r>
-      <w:proofErr w:type="spellEnd"/>
-      <w:r>
-        <w:rPr>
-          <w:rFonts w:ascii="Source Code Pro" w:hAnsi="Source Code Pro"/>
-        </w:rPr>
-        <w:t>();</w:t>
-      </w:r>
-      <w:r>
-        <w:rPr>
-          <w:rFonts w:ascii="Source Code Pro" w:hAnsi="Source Code Pro"/>
-        </w:rPr>
-        <w:br/>
-        <w:t xml:space="preserve">   for (char c : </w:t>
-      </w:r>
-      <w:proofErr w:type="spellStart"/>
-      <w:r>
-        <w:rPr>
-          <w:rFonts w:ascii="Source Code Pro" w:hAnsi="Source Code Pro"/>
-        </w:rPr>
-        <w:t>inpStringArray</w:t>
-      </w:r>
-      <w:proofErr w:type="spellEnd"/>
-      <w:r>
-        <w:rPr>
-          <w:rFonts w:ascii="Source Code Pro" w:hAnsi="Source Code Pro"/>
-        </w:rPr>
-        <w:t>) {</w:t>
-      </w:r>
-      <w:r>
-        <w:rPr>
-          <w:rFonts w:ascii="Source Code Pro" w:hAnsi="Source Code Pro"/>
-        </w:rPr>
-        <w:br/>
-        <w:t xml:space="preserve">    </w:t>
-      </w:r>
-      <w:proofErr w:type="spellStart"/>
-      <w:r>
-        <w:rPr>
-          <w:rFonts w:ascii="Source Code Pro" w:hAnsi="Source Code Pro"/>
-        </w:rPr>
-        <w:t>stackForWord.push</w:t>
-      </w:r>
-      <w:proofErr w:type="spellEnd"/>
-      <w:r>
-        <w:rPr>
-          <w:rFonts w:ascii="Source Code Pro" w:hAnsi="Source Code Pro"/>
-        </w:rPr>
-        <w:t>(c);</w:t>
-      </w:r>
-      <w:r>
-        <w:rPr>
-          <w:rFonts w:ascii="Source Code Pro" w:hAnsi="Source Code Pro"/>
-        </w:rPr>
-        <w:br/>
-        <w:t xml:space="preserve">   }</w:t>
-      </w:r>
-      <w:r>
-        <w:rPr>
-          <w:rFonts w:ascii="Source Code Pro" w:hAnsi="Source Code Pro"/>
-        </w:rPr>
-        <w:br/>
-      </w:r>
-      <w:r>
-        <w:rPr>
-          <w:rFonts w:ascii="Source Code Pro" w:hAnsi="Source Code Pro"/>
-        </w:rPr>
-        <w:br/>
-      </w:r>
-      <w:proofErr w:type="spellStart"/>
-      <w:r>
-        <w:rPr>
-          <w:rFonts w:ascii="Source Code Pro" w:hAnsi="Source Code Pro"/>
-        </w:rPr>
-        <w:t>ArrayList</w:t>
-      </w:r>
-      <w:proofErr w:type="spellEnd"/>
-      <w:r>
-        <w:rPr>
-          <w:rFonts w:ascii="Source Code Pro" w:hAnsi="Source Code Pro"/>
-        </w:rPr>
-        <w:t xml:space="preserve">&lt;Character&gt; </w:t>
-      </w:r>
-      <w:proofErr w:type="spellStart"/>
-      <w:r>
-        <w:rPr>
-          <w:rFonts w:ascii="Source Code Pro" w:hAnsi="Source Code Pro"/>
-        </w:rPr>
-        <w:t>charArrayList</w:t>
-      </w:r>
-      <w:proofErr w:type="spellEnd"/>
-      <w:r>
-        <w:rPr>
-          <w:rFonts w:ascii="Source Code Pro" w:hAnsi="Source Code Pro"/>
-        </w:rPr>
-        <w:t xml:space="preserve"> = new </w:t>
-      </w:r>
-      <w:proofErr w:type="spellStart"/>
-      <w:r>
-        <w:rPr>
-          <w:rFonts w:ascii="Source Code Pro" w:hAnsi="Source Code Pro"/>
-        </w:rPr>
-        <w:t>ArrayList</w:t>
-      </w:r>
-      <w:proofErr w:type="spellEnd"/>
-      <w:r>
-        <w:rPr>
-          <w:rFonts w:ascii="Source Code Pro" w:hAnsi="Source Code Pro"/>
-        </w:rPr>
-        <w:t>&lt;&gt;();</w:t>
-      </w:r>
-      <w:r>
-        <w:rPr>
-          <w:rFonts w:ascii="Source Code Pro" w:hAnsi="Source Code Pro"/>
-        </w:rPr>
-        <w:br/>
-      </w:r>
-      <w:r>
-        <w:rPr>
-          <w:rFonts w:ascii="Source Code Pro" w:hAnsi="Source Code Pro"/>
-        </w:rPr>
-        <w:br/>
-      </w:r>
-      <w:r>
-        <w:rPr>
-          <w:rFonts w:ascii="Source Code Pro" w:hAnsi="Source Code Pro"/>
-        </w:rPr>
-        <w:br/>
-        <w:t xml:space="preserve">   </w:t>
-      </w:r>
-      <w:r>
-        <w:rPr>
-          <w:rFonts w:ascii="Source Code Pro" w:hAnsi="Source Code Pro"/>
-        </w:rPr>
-        <w:br/>
-        <w:t xml:space="preserve">    for (char c : </w:t>
-      </w:r>
-      <w:proofErr w:type="spellStart"/>
-      <w:r>
-        <w:rPr>
-          <w:rFonts w:ascii="Source Code Pro" w:hAnsi="Source Code Pro"/>
-        </w:rPr>
-        <w:t>inpStringArray</w:t>
-      </w:r>
-      <w:proofErr w:type="spellEnd"/>
-      <w:r>
-        <w:rPr>
-          <w:rFonts w:ascii="Source Code Pro" w:hAnsi="Source Code Pro"/>
-        </w:rPr>
-        <w:t>) {</w:t>
-      </w:r>
-      <w:r>
-        <w:rPr>
-          <w:rFonts w:ascii="Source Code Pro" w:hAnsi="Source Code Pro"/>
-        </w:rPr>
-        <w:br/>
-        <w:t xml:space="preserve">        if (c=='a' &amp;&amp; </w:t>
-      </w:r>
-      <w:proofErr w:type="spellStart"/>
-      <w:r>
-        <w:rPr>
-          <w:rFonts w:ascii="Source Code Pro" w:hAnsi="Source Code Pro"/>
-        </w:rPr>
-        <w:t>aCount</w:t>
-      </w:r>
-      <w:proofErr w:type="spellEnd"/>
-      <w:r>
-        <w:rPr>
-          <w:rFonts w:ascii="Source Code Pro" w:hAnsi="Source Code Pro"/>
-        </w:rPr>
-        <w:t xml:space="preserve"> == 0) {</w:t>
-      </w:r>
-      <w:r>
-        <w:rPr>
-          <w:rFonts w:ascii="Source Code Pro" w:hAnsi="Source Code Pro"/>
-        </w:rPr>
-        <w:br/>
-        <w:t xml:space="preserve">            </w:t>
-      </w:r>
-      <w:proofErr w:type="spellStart"/>
-      <w:r>
-        <w:rPr>
-          <w:rFonts w:ascii="Source Code Pro" w:hAnsi="Source Code Pro"/>
-        </w:rPr>
-        <w:t>charArrayList.add</w:t>
-      </w:r>
-      <w:proofErr w:type="spellEnd"/>
-      <w:r>
-        <w:rPr>
-          <w:rFonts w:ascii="Source Code Pro" w:hAnsi="Source Code Pro"/>
-        </w:rPr>
-        <w:t>(c);</w:t>
-      </w:r>
-      <w:r>
-        <w:rPr>
-          <w:rFonts w:ascii="Source Code Pro" w:hAnsi="Source Code Pro"/>
-        </w:rPr>
-        <w:br/>
-        <w:t xml:space="preserve">            </w:t>
-      </w:r>
-      <w:proofErr w:type="spellStart"/>
-      <w:r>
-        <w:rPr>
-          <w:rFonts w:ascii="Source Code Pro" w:hAnsi="Source Code Pro"/>
-        </w:rPr>
-        <w:t>aCount</w:t>
-      </w:r>
-      <w:proofErr w:type="spellEnd"/>
-      <w:r>
-        <w:rPr>
-          <w:rFonts w:ascii="Source Code Pro" w:hAnsi="Source Code Pro"/>
-        </w:rPr>
-        <w:t>++;</w:t>
-      </w:r>
-      <w:r>
-        <w:rPr>
-          <w:rFonts w:ascii="Source Code Pro" w:hAnsi="Source Code Pro"/>
-        </w:rPr>
-        <w:br/>
-        <w:t xml:space="preserve">            } else if(c=='e'&amp;&amp; </w:t>
-      </w:r>
-      <w:proofErr w:type="spellStart"/>
-      <w:r>
-        <w:rPr>
-          <w:rFonts w:ascii="Source Code Pro" w:hAnsi="Source Code Pro"/>
-        </w:rPr>
-        <w:t>eCount</w:t>
-      </w:r>
-      <w:proofErr w:type="spellEnd"/>
-      <w:r>
-        <w:rPr>
-          <w:rFonts w:ascii="Source Code Pro" w:hAnsi="Source Code Pro"/>
-        </w:rPr>
-        <w:t>==0){</w:t>
-      </w:r>
-      <w:r>
-        <w:rPr>
-          <w:rFonts w:ascii="Source Code Pro" w:hAnsi="Source Code Pro"/>
-        </w:rPr>
-        <w:br/>
-        <w:t xml:space="preserve">                </w:t>
-      </w:r>
-      <w:proofErr w:type="spellStart"/>
-      <w:r>
-        <w:rPr>
-          <w:rFonts w:ascii="Source Code Pro" w:hAnsi="Source Code Pro"/>
-        </w:rPr>
-        <w:t>charArrayList.add</w:t>
-      </w:r>
-      <w:proofErr w:type="spellEnd"/>
-      <w:r>
-        <w:rPr>
-          <w:rFonts w:ascii="Source Code Pro" w:hAnsi="Source Code Pro"/>
-        </w:rPr>
-        <w:t>(c);</w:t>
-      </w:r>
-      <w:r>
-        <w:rPr>
-          <w:rFonts w:ascii="Source Code Pro" w:hAnsi="Source Code Pro"/>
-        </w:rPr>
-        <w:br/>
-        <w:t xml:space="preserve">                </w:t>
-      </w:r>
-      <w:proofErr w:type="spellStart"/>
-      <w:r>
-        <w:rPr>
-          <w:rFonts w:ascii="Source Code Pro" w:hAnsi="Source Code Pro"/>
-        </w:rPr>
-        <w:t>eCount</w:t>
-      </w:r>
-      <w:proofErr w:type="spellEnd"/>
-      <w:r>
-        <w:rPr>
-          <w:rFonts w:ascii="Source Code Pro" w:hAnsi="Source Code Pro"/>
-        </w:rPr>
-        <w:t>++;</w:t>
-      </w:r>
-      <w:r>
-        <w:rPr>
-          <w:rFonts w:ascii="Source Code Pro" w:hAnsi="Source Code Pro"/>
-        </w:rPr>
-        <w:br/>
-        <w:t xml:space="preserve">            } else if(c=='</w:t>
-      </w:r>
-      <w:proofErr w:type="spellStart"/>
-      <w:r>
-        <w:rPr>
-          <w:rFonts w:ascii="Source Code Pro" w:hAnsi="Source Code Pro"/>
-        </w:rPr>
-        <w:t>i</w:t>
-      </w:r>
-      <w:proofErr w:type="spellEnd"/>
-      <w:r>
-        <w:rPr>
-          <w:rFonts w:ascii="Source Code Pro" w:hAnsi="Source Code Pro"/>
-        </w:rPr>
-        <w:t xml:space="preserve">'&amp;&amp; </w:t>
-      </w:r>
-      <w:proofErr w:type="spellStart"/>
-      <w:r>
-        <w:rPr>
-          <w:rFonts w:ascii="Source Code Pro" w:hAnsi="Source Code Pro"/>
-        </w:rPr>
-        <w:t>iCount</w:t>
-      </w:r>
-      <w:proofErr w:type="spellEnd"/>
-      <w:r>
-        <w:rPr>
-          <w:rFonts w:ascii="Source Code Pro" w:hAnsi="Source Code Pro"/>
-        </w:rPr>
-        <w:t>==0){</w:t>
-      </w:r>
-      <w:r>
-        <w:rPr>
-          <w:rFonts w:ascii="Source Code Pro" w:hAnsi="Source Code Pro"/>
-        </w:rPr>
-        <w:br/>
-        <w:t xml:space="preserve">                </w:t>
-      </w:r>
-      <w:proofErr w:type="spellStart"/>
-      <w:r>
-        <w:rPr>
-          <w:rFonts w:ascii="Source Code Pro" w:hAnsi="Source Code Pro"/>
-        </w:rPr>
-        <w:t>charArrayList.add</w:t>
-      </w:r>
-      <w:proofErr w:type="spellEnd"/>
-      <w:r>
-        <w:rPr>
-          <w:rFonts w:ascii="Source Code Pro" w:hAnsi="Source Code Pro"/>
-        </w:rPr>
-        <w:t>(c);</w:t>
-      </w:r>
-      <w:r>
-        <w:rPr>
-          <w:rFonts w:ascii="Source Code Pro" w:hAnsi="Source Code Pro"/>
-        </w:rPr>
-        <w:br/>
-        <w:t xml:space="preserve">                </w:t>
-      </w:r>
-      <w:proofErr w:type="spellStart"/>
-      <w:r>
-        <w:rPr>
-          <w:rFonts w:ascii="Source Code Pro" w:hAnsi="Source Code Pro"/>
-        </w:rPr>
-        <w:t>iCount</w:t>
-      </w:r>
-      <w:proofErr w:type="spellEnd"/>
-      <w:r>
-        <w:rPr>
-          <w:rFonts w:ascii="Source Code Pro" w:hAnsi="Source Code Pro"/>
-        </w:rPr>
-        <w:t>++;</w:t>
-      </w:r>
-      <w:r>
-        <w:rPr>
-          <w:rFonts w:ascii="Source Code Pro" w:hAnsi="Source Code Pro"/>
-        </w:rPr>
-        <w:br/>
-        <w:t xml:space="preserve">            } else if(c=='o'&amp;&amp; </w:t>
-      </w:r>
-      <w:proofErr w:type="spellStart"/>
-      <w:r>
-        <w:rPr>
-          <w:rFonts w:ascii="Source Code Pro" w:hAnsi="Source Code Pro"/>
-        </w:rPr>
-        <w:t>oCount</w:t>
-      </w:r>
-      <w:proofErr w:type="spellEnd"/>
-      <w:r>
-        <w:rPr>
-          <w:rFonts w:ascii="Source Code Pro" w:hAnsi="Source Code Pro"/>
-        </w:rPr>
-        <w:t>==0){</w:t>
-      </w:r>
-      <w:r>
-        <w:rPr>
-          <w:rFonts w:ascii="Source Code Pro" w:hAnsi="Source Code Pro"/>
-        </w:rPr>
-        <w:br/>
-        <w:t xml:space="preserve">                </w:t>
-      </w:r>
-      <w:proofErr w:type="spellStart"/>
-      <w:r>
-        <w:rPr>
-          <w:rFonts w:ascii="Source Code Pro" w:hAnsi="Source Code Pro"/>
-        </w:rPr>
-        <w:t>charArrayList.add</w:t>
-      </w:r>
-      <w:proofErr w:type="spellEnd"/>
-      <w:r>
-        <w:rPr>
-          <w:rFonts w:ascii="Source Code Pro" w:hAnsi="Source Code Pro"/>
-        </w:rPr>
-        <w:t>(c);</w:t>
-      </w:r>
-      <w:r>
-        <w:rPr>
-          <w:rFonts w:ascii="Source Code Pro" w:hAnsi="Source Code Pro"/>
-        </w:rPr>
-        <w:br/>
-        <w:t xml:space="preserve">                </w:t>
-      </w:r>
-      <w:proofErr w:type="spellStart"/>
-      <w:r>
-        <w:rPr>
-          <w:rFonts w:ascii="Source Code Pro" w:hAnsi="Source Code Pro"/>
-        </w:rPr>
-        <w:t>oCount</w:t>
-      </w:r>
-      <w:proofErr w:type="spellEnd"/>
-      <w:r>
-        <w:rPr>
-          <w:rFonts w:ascii="Source Code Pro" w:hAnsi="Source Code Pro"/>
-        </w:rPr>
-        <w:t>++;</w:t>
-      </w:r>
-      <w:r>
-        <w:rPr>
-          <w:rFonts w:ascii="Source Code Pro" w:hAnsi="Source Code Pro"/>
-        </w:rPr>
-        <w:br/>
-        <w:t xml:space="preserve">            } else if(c=='u'&amp;&amp; </w:t>
-      </w:r>
-      <w:proofErr w:type="spellStart"/>
-      <w:r>
-        <w:rPr>
-          <w:rFonts w:ascii="Source Code Pro" w:hAnsi="Source Code Pro"/>
-        </w:rPr>
-        <w:t>uCount</w:t>
-      </w:r>
-      <w:proofErr w:type="spellEnd"/>
-      <w:r>
-        <w:rPr>
-          <w:rFonts w:ascii="Source Code Pro" w:hAnsi="Source Code Pro"/>
-        </w:rPr>
-        <w:t>==0){</w:t>
-      </w:r>
-      <w:r>
-        <w:rPr>
-          <w:rFonts w:ascii="Source Code Pro" w:hAnsi="Source Code Pro"/>
-        </w:rPr>
-        <w:br/>
-        <w:t xml:space="preserve">                </w:t>
-      </w:r>
-      <w:proofErr w:type="spellStart"/>
-      <w:r>
-        <w:rPr>
-          <w:rFonts w:ascii="Source Code Pro" w:hAnsi="Source Code Pro"/>
-        </w:rPr>
-        <w:t>charArrayList.add</w:t>
-      </w:r>
-      <w:proofErr w:type="spellEnd"/>
-      <w:r>
-        <w:rPr>
-          <w:rFonts w:ascii="Source Code Pro" w:hAnsi="Source Code Pro"/>
-        </w:rPr>
-        <w:t>(c);</w:t>
-      </w:r>
-      <w:r>
-        <w:rPr>
-          <w:rFonts w:ascii="Source Code Pro" w:hAnsi="Source Code Pro"/>
-        </w:rPr>
-        <w:br/>
-        <w:t xml:space="preserve">                </w:t>
-      </w:r>
-      <w:proofErr w:type="spellStart"/>
-      <w:r>
-        <w:rPr>
-          <w:rFonts w:ascii="Source Code Pro" w:hAnsi="Source Code Pro"/>
-        </w:rPr>
-        <w:t>uCount</w:t>
-      </w:r>
-      <w:proofErr w:type="spellEnd"/>
-      <w:r>
-        <w:rPr>
-          <w:rFonts w:ascii="Source Code Pro" w:hAnsi="Source Code Pro"/>
-        </w:rPr>
-        <w:t>++;</w:t>
-      </w:r>
-      <w:r>
-        <w:rPr>
-          <w:rFonts w:ascii="Source Code Pro" w:hAnsi="Source Code Pro"/>
-        </w:rPr>
-        <w:br/>
-        <w:t xml:space="preserve">            }       </w:t>
-      </w:r>
-      <w:r>
-        <w:rPr>
-          <w:rFonts w:ascii="Source Code Pro" w:hAnsi="Source Code Pro"/>
-        </w:rPr>
-        <w:br/>
-        <w:t xml:space="preserve">        }</w:t>
-      </w:r>
-      <w:r>
-        <w:rPr>
-          <w:rFonts w:ascii="Source Code Pro" w:hAnsi="Source Code Pro"/>
-        </w:rPr>
-        <w:br/>
-        <w:t xml:space="preserve">    </w:t>
-      </w:r>
     </w:p>
     <w:p>
       <w:pPr>
@@ -6050,237 +5226,1741 @@
         <w:rPr>
           <w:rFonts w:ascii="Source Code Pro" w:hAnsi="Source Code Pro"/>
         </w:rPr>
-        <w:br/>
-      </w:r>
-      <w:r>
-        <w:rPr>
-          <w:rFonts w:ascii="Source Code Pro" w:hAnsi="Source Code Pro"/>
-        </w:rPr>
-        <w:br/>
-      </w:r>
+        <w:t xml:space="preserve">package </w:t>
+      </w:r>
+      <w:proofErr w:type="gramStart"/>
+      <w:r>
+        <w:rPr>
+          <w:rFonts w:ascii="Source Code Pro" w:hAnsi="Source Code Pro"/>
+        </w:rPr>
+        <w:t>Question04;</w:t>
+      </w:r>
+      <w:proofErr w:type="gramEnd"/>
+    </w:p>
+    <w:p>
+      <w:pPr>
+        <w:tabs>
+          <w:tab w:val="left" w:pos="3053"/>
+        </w:tabs>
+        <w:rPr>
+          <w:rFonts w:ascii="Source Code Pro" w:hAnsi="Source Code Pro"/>
+        </w:rPr>
+      </w:pPr>
+      <w:r>
+        <w:rPr>
+          <w:rFonts w:ascii="Source Code Pro" w:hAnsi="Source Code Pro"/>
+        </w:rPr>
+        <w:t xml:space="preserve">import </w:t>
+      </w:r>
+      <w:proofErr w:type="spellStart"/>
+      <w:proofErr w:type="gramStart"/>
+      <w:r>
+        <w:rPr>
+          <w:rFonts w:ascii="Source Code Pro" w:hAnsi="Source Code Pro"/>
+        </w:rPr>
+        <w:t>java.util</w:t>
+      </w:r>
+      <w:proofErr w:type="gramEnd"/>
+      <w:r>
+        <w:rPr>
+          <w:rFonts w:ascii="Source Code Pro" w:hAnsi="Source Code Pro"/>
+        </w:rPr>
+        <w:t>.</w:t>
+      </w:r>
+      <w:proofErr w:type="gramStart"/>
+      <w:r>
+        <w:rPr>
+          <w:rFonts w:ascii="Source Code Pro" w:hAnsi="Source Code Pro"/>
+        </w:rPr>
+        <w:t>ArrayList</w:t>
+      </w:r>
+      <w:proofErr w:type="spellEnd"/>
+      <w:r>
+        <w:rPr>
+          <w:rFonts w:ascii="Source Code Pro" w:hAnsi="Source Code Pro"/>
+        </w:rPr>
+        <w:t>;</w:t>
+      </w:r>
+      <w:proofErr w:type="gramEnd"/>
+    </w:p>
+    <w:p>
+      <w:pPr>
+        <w:tabs>
+          <w:tab w:val="left" w:pos="3053"/>
+        </w:tabs>
+        <w:rPr>
+          <w:rFonts w:ascii="Source Code Pro" w:hAnsi="Source Code Pro"/>
+        </w:rPr>
+      </w:pPr>
+      <w:r>
+        <w:rPr>
+          <w:rFonts w:ascii="Source Code Pro" w:hAnsi="Source Code Pro"/>
+        </w:rPr>
+        <w:t xml:space="preserve">import </w:t>
+      </w:r>
+      <w:proofErr w:type="spellStart"/>
+      <w:proofErr w:type="gramStart"/>
+      <w:r>
+        <w:rPr>
+          <w:rFonts w:ascii="Source Code Pro" w:hAnsi="Source Code Pro"/>
+        </w:rPr>
+        <w:t>java.util</w:t>
+      </w:r>
+      <w:proofErr w:type="gramEnd"/>
+      <w:r>
+        <w:rPr>
+          <w:rFonts w:ascii="Source Code Pro" w:hAnsi="Source Code Pro"/>
+        </w:rPr>
+        <w:t>.</w:t>
+      </w:r>
+      <w:proofErr w:type="gramStart"/>
+      <w:r>
+        <w:rPr>
+          <w:rFonts w:ascii="Source Code Pro" w:hAnsi="Source Code Pro"/>
+        </w:rPr>
+        <w:t>Collection</w:t>
+      </w:r>
+      <w:proofErr w:type="spellEnd"/>
+      <w:r>
+        <w:rPr>
+          <w:rFonts w:ascii="Source Code Pro" w:hAnsi="Source Code Pro"/>
+        </w:rPr>
+        <w:t>;</w:t>
+      </w:r>
+      <w:proofErr w:type="gramEnd"/>
+    </w:p>
+    <w:p>
+      <w:pPr>
+        <w:tabs>
+          <w:tab w:val="left" w:pos="3053"/>
+        </w:tabs>
+        <w:rPr>
+          <w:rFonts w:ascii="Source Code Pro" w:hAnsi="Source Code Pro"/>
+        </w:rPr>
+      </w:pPr>
+      <w:r>
+        <w:rPr>
+          <w:rFonts w:ascii="Source Code Pro" w:hAnsi="Source Code Pro"/>
+        </w:rPr>
+        <w:t>public class Question04 {</w:t>
+      </w:r>
+    </w:p>
+    <w:p>
+      <w:pPr>
+        <w:tabs>
+          <w:tab w:val="left" w:pos="3053"/>
+        </w:tabs>
+        <w:rPr>
+          <w:rFonts w:ascii="Source Code Pro" w:hAnsi="Source Code Pro"/>
+        </w:rPr>
+      </w:pPr>
+      <w:r>
+        <w:rPr>
+          <w:rFonts w:ascii="Source Code Pro" w:hAnsi="Source Code Pro"/>
+        </w:rPr>
+        <w:t xml:space="preserve">    int </w:t>
+      </w:r>
+      <w:proofErr w:type="spellStart"/>
+      <w:r>
+        <w:rPr>
+          <w:rFonts w:ascii="Source Code Pro" w:hAnsi="Source Code Pro"/>
+        </w:rPr>
+        <w:t>aCount</w:t>
+      </w:r>
+      <w:proofErr w:type="spellEnd"/>
+      <w:r>
+        <w:rPr>
+          <w:rFonts w:ascii="Source Code Pro" w:hAnsi="Source Code Pro"/>
+        </w:rPr>
+        <w:t>=</w:t>
+      </w:r>
+      <w:proofErr w:type="gramStart"/>
+      <w:r>
+        <w:rPr>
+          <w:rFonts w:ascii="Source Code Pro" w:hAnsi="Source Code Pro"/>
+        </w:rPr>
+        <w:t>0;</w:t>
+      </w:r>
+      <w:proofErr w:type="gramEnd"/>
+    </w:p>
+    <w:p>
+      <w:pPr>
+        <w:tabs>
+          <w:tab w:val="left" w:pos="3053"/>
+        </w:tabs>
+        <w:rPr>
+          <w:rFonts w:ascii="Source Code Pro" w:hAnsi="Source Code Pro"/>
+        </w:rPr>
+      </w:pPr>
+      <w:r>
+        <w:rPr>
+          <w:rFonts w:ascii="Source Code Pro" w:hAnsi="Source Code Pro"/>
+        </w:rPr>
+        <w:t xml:space="preserve">    int </w:t>
+      </w:r>
+      <w:proofErr w:type="spellStart"/>
+      <w:r>
+        <w:rPr>
+          <w:rFonts w:ascii="Source Code Pro" w:hAnsi="Source Code Pro"/>
+        </w:rPr>
+        <w:t>eCount</w:t>
+      </w:r>
+      <w:proofErr w:type="spellEnd"/>
+      <w:r>
+        <w:rPr>
+          <w:rFonts w:ascii="Source Code Pro" w:hAnsi="Source Code Pro"/>
+        </w:rPr>
+        <w:t>=</w:t>
+      </w:r>
+      <w:proofErr w:type="gramStart"/>
+      <w:r>
+        <w:rPr>
+          <w:rFonts w:ascii="Source Code Pro" w:hAnsi="Source Code Pro"/>
+        </w:rPr>
+        <w:t>0;</w:t>
+      </w:r>
+      <w:proofErr w:type="gramEnd"/>
+    </w:p>
+    <w:p>
+      <w:pPr>
+        <w:tabs>
+          <w:tab w:val="left" w:pos="3053"/>
+        </w:tabs>
+        <w:rPr>
+          <w:rFonts w:ascii="Source Code Pro" w:hAnsi="Source Code Pro"/>
+        </w:rPr>
+      </w:pPr>
+      <w:r>
+        <w:rPr>
+          <w:rFonts w:ascii="Source Code Pro" w:hAnsi="Source Code Pro"/>
+        </w:rPr>
+        <w:t xml:space="preserve">    int </w:t>
+      </w:r>
+      <w:proofErr w:type="spellStart"/>
+      <w:r>
+        <w:rPr>
+          <w:rFonts w:ascii="Source Code Pro" w:hAnsi="Source Code Pro"/>
+        </w:rPr>
+        <w:t>iCount</w:t>
+      </w:r>
+      <w:proofErr w:type="spellEnd"/>
+      <w:r>
+        <w:rPr>
+          <w:rFonts w:ascii="Source Code Pro" w:hAnsi="Source Code Pro"/>
+        </w:rPr>
+        <w:t>=</w:t>
+      </w:r>
+      <w:proofErr w:type="gramStart"/>
+      <w:r>
+        <w:rPr>
+          <w:rFonts w:ascii="Source Code Pro" w:hAnsi="Source Code Pro"/>
+        </w:rPr>
+        <w:t>0;</w:t>
+      </w:r>
+      <w:proofErr w:type="gramEnd"/>
+    </w:p>
+    <w:p>
+      <w:pPr>
+        <w:tabs>
+          <w:tab w:val="left" w:pos="3053"/>
+        </w:tabs>
+        <w:rPr>
+          <w:rFonts w:ascii="Source Code Pro" w:hAnsi="Source Code Pro"/>
+        </w:rPr>
+      </w:pPr>
+      <w:r>
+        <w:rPr>
+          <w:rFonts w:ascii="Source Code Pro" w:hAnsi="Source Code Pro"/>
+        </w:rPr>
+        <w:t xml:space="preserve">    int </w:t>
+      </w:r>
+      <w:proofErr w:type="spellStart"/>
+      <w:r>
+        <w:rPr>
+          <w:rFonts w:ascii="Source Code Pro" w:hAnsi="Source Code Pro"/>
+        </w:rPr>
+        <w:t>oCount</w:t>
+      </w:r>
+      <w:proofErr w:type="spellEnd"/>
+      <w:r>
+        <w:rPr>
+          <w:rFonts w:ascii="Source Code Pro" w:hAnsi="Source Code Pro"/>
+        </w:rPr>
+        <w:t>=</w:t>
+      </w:r>
+      <w:proofErr w:type="gramStart"/>
+      <w:r>
+        <w:rPr>
+          <w:rFonts w:ascii="Source Code Pro" w:hAnsi="Source Code Pro"/>
+        </w:rPr>
+        <w:t>0;</w:t>
+      </w:r>
+      <w:proofErr w:type="gramEnd"/>
+    </w:p>
+    <w:p>
+      <w:pPr>
+        <w:tabs>
+          <w:tab w:val="left" w:pos="3053"/>
+        </w:tabs>
+        <w:rPr>
+          <w:rFonts w:ascii="Source Code Pro" w:hAnsi="Source Code Pro"/>
+        </w:rPr>
+      </w:pPr>
+      <w:r>
+        <w:rPr>
+          <w:rFonts w:ascii="Source Code Pro" w:hAnsi="Source Code Pro"/>
+        </w:rPr>
+        <w:t xml:space="preserve">    int </w:t>
+      </w:r>
+      <w:proofErr w:type="spellStart"/>
+      <w:r>
+        <w:rPr>
+          <w:rFonts w:ascii="Source Code Pro" w:hAnsi="Source Code Pro"/>
+        </w:rPr>
+        <w:t>uCount</w:t>
+      </w:r>
+      <w:proofErr w:type="spellEnd"/>
+      <w:r>
+        <w:rPr>
+          <w:rFonts w:ascii="Source Code Pro" w:hAnsi="Source Code Pro"/>
+        </w:rPr>
+        <w:t>=</w:t>
+      </w:r>
+      <w:proofErr w:type="gramStart"/>
+      <w:r>
+        <w:rPr>
+          <w:rFonts w:ascii="Source Code Pro" w:hAnsi="Source Code Pro"/>
+        </w:rPr>
+        <w:t>0;</w:t>
+      </w:r>
+      <w:proofErr w:type="gramEnd"/>
+    </w:p>
+    <w:p>
+      <w:pPr>
+        <w:tabs>
+          <w:tab w:val="left" w:pos="3053"/>
+        </w:tabs>
+        <w:rPr>
+          <w:rFonts w:ascii="Source Code Pro" w:hAnsi="Source Code Pro"/>
+        </w:rPr>
+      </w:pPr>
+      <w:r>
+        <w:rPr>
+          <w:rFonts w:ascii="Source Code Pro" w:hAnsi="Source Code Pro"/>
+        </w:rPr>
+        <w:t xml:space="preserve">public void </w:t>
+      </w:r>
+      <w:proofErr w:type="spellStart"/>
+      <w:proofErr w:type="gramStart"/>
+      <w:r>
+        <w:rPr>
+          <w:rFonts w:ascii="Source Code Pro" w:hAnsi="Source Code Pro"/>
+        </w:rPr>
+        <w:t>VowelChecker</w:t>
+      </w:r>
+      <w:proofErr w:type="spellEnd"/>
+      <w:r>
+        <w:rPr>
+          <w:rFonts w:ascii="Source Code Pro" w:hAnsi="Source Code Pro"/>
+        </w:rPr>
+        <w:t>(</w:t>
+      </w:r>
+      <w:proofErr w:type="gramEnd"/>
+      <w:r>
+        <w:rPr>
+          <w:rFonts w:ascii="Source Code Pro" w:hAnsi="Source Code Pro"/>
+        </w:rPr>
+        <w:t xml:space="preserve">String </w:t>
+      </w:r>
+      <w:proofErr w:type="spellStart"/>
+      <w:proofErr w:type="gramStart"/>
+      <w:r>
+        <w:rPr>
+          <w:rFonts w:ascii="Source Code Pro" w:hAnsi="Source Code Pro"/>
+        </w:rPr>
+        <w:t>inpString</w:t>
+      </w:r>
+      <w:proofErr w:type="spellEnd"/>
+      <w:r>
+        <w:rPr>
+          <w:rFonts w:ascii="Source Code Pro" w:hAnsi="Source Code Pro"/>
+        </w:rPr>
+        <w:t>){</w:t>
+      </w:r>
+      <w:proofErr w:type="gramEnd"/>
+    </w:p>
+    <w:p>
+      <w:pPr>
+        <w:tabs>
+          <w:tab w:val="left" w:pos="3053"/>
+        </w:tabs>
+        <w:rPr>
+          <w:rFonts w:ascii="Source Code Pro" w:hAnsi="Source Code Pro"/>
+        </w:rPr>
+      </w:pPr>
+      <w:r>
+        <w:rPr>
+          <w:rFonts w:ascii="Source Code Pro" w:hAnsi="Source Code Pro"/>
+        </w:rPr>
+        <w:t xml:space="preserve">    Stack </w:t>
+      </w:r>
+      <w:proofErr w:type="spellStart"/>
+      <w:r>
+        <w:rPr>
+          <w:rFonts w:ascii="Source Code Pro" w:hAnsi="Source Code Pro"/>
+        </w:rPr>
+        <w:t>stackForWord</w:t>
+      </w:r>
+      <w:proofErr w:type="spellEnd"/>
+      <w:r>
+        <w:rPr>
+          <w:rFonts w:ascii="Source Code Pro" w:hAnsi="Source Code Pro"/>
+        </w:rPr>
+        <w:t xml:space="preserve"> = new </w:t>
+      </w:r>
+      <w:proofErr w:type="gramStart"/>
+      <w:r>
+        <w:rPr>
+          <w:rFonts w:ascii="Source Code Pro" w:hAnsi="Source Code Pro"/>
+        </w:rPr>
+        <w:t>Stack(</w:t>
+      </w:r>
+      <w:proofErr w:type="spellStart"/>
+      <w:proofErr w:type="gramEnd"/>
+      <w:r>
+        <w:rPr>
+          <w:rFonts w:ascii="Source Code Pro" w:hAnsi="Source Code Pro"/>
+        </w:rPr>
+        <w:t>inpString.length</w:t>
+      </w:r>
+      <w:proofErr w:type="spellEnd"/>
+      <w:r>
+        <w:rPr>
+          <w:rFonts w:ascii="Source Code Pro" w:hAnsi="Source Code Pro"/>
+        </w:rPr>
+        <w:t>()</w:t>
+      </w:r>
+      <w:proofErr w:type="gramStart"/>
+      <w:r>
+        <w:rPr>
+          <w:rFonts w:ascii="Source Code Pro" w:hAnsi="Source Code Pro"/>
+        </w:rPr>
+        <w:t>);</w:t>
+      </w:r>
+      <w:proofErr w:type="gramEnd"/>
+    </w:p>
+    <w:p>
+      <w:pPr>
+        <w:tabs>
+          <w:tab w:val="left" w:pos="3053"/>
+        </w:tabs>
+        <w:rPr>
+          <w:rFonts w:ascii="Source Code Pro" w:hAnsi="Source Code Pro"/>
+        </w:rPr>
+      </w:pPr>
+      <w:r>
+        <w:rPr>
+          <w:rFonts w:ascii="Source Code Pro" w:hAnsi="Source Code Pro"/>
+        </w:rPr>
+        <w:t xml:space="preserve">    Stack </w:t>
+      </w:r>
+      <w:proofErr w:type="spellStart"/>
+      <w:r>
+        <w:rPr>
+          <w:rFonts w:ascii="Source Code Pro" w:hAnsi="Source Code Pro"/>
+        </w:rPr>
+        <w:t>stackForVowel</w:t>
+      </w:r>
+      <w:proofErr w:type="spellEnd"/>
+      <w:r>
+        <w:rPr>
+          <w:rFonts w:ascii="Source Code Pro" w:hAnsi="Source Code Pro"/>
+        </w:rPr>
+        <w:t xml:space="preserve"> = new </w:t>
+      </w:r>
+      <w:proofErr w:type="gramStart"/>
+      <w:r>
+        <w:rPr>
+          <w:rFonts w:ascii="Source Code Pro" w:hAnsi="Source Code Pro"/>
+        </w:rPr>
+        <w:t>Stack(</w:t>
+      </w:r>
+      <w:proofErr w:type="spellStart"/>
+      <w:proofErr w:type="gramEnd"/>
+      <w:r>
+        <w:rPr>
+          <w:rFonts w:ascii="Source Code Pro" w:hAnsi="Source Code Pro"/>
+        </w:rPr>
+        <w:t>inpString.length</w:t>
+      </w:r>
+      <w:proofErr w:type="spellEnd"/>
+      <w:r>
+        <w:rPr>
+          <w:rFonts w:ascii="Source Code Pro" w:hAnsi="Source Code Pro"/>
+        </w:rPr>
+        <w:t>()</w:t>
+      </w:r>
+      <w:proofErr w:type="gramStart"/>
+      <w:r>
+        <w:rPr>
+          <w:rFonts w:ascii="Source Code Pro" w:hAnsi="Source Code Pro"/>
+        </w:rPr>
+        <w:t>);</w:t>
+      </w:r>
+      <w:proofErr w:type="gramEnd"/>
+    </w:p>
+    <w:p>
+      <w:pPr>
+        <w:tabs>
+          <w:tab w:val="left" w:pos="3053"/>
+        </w:tabs>
+        <w:rPr>
+          <w:rFonts w:ascii="Source Code Pro" w:hAnsi="Source Code Pro"/>
+        </w:rPr>
+      </w:pPr>
+      <w:r>
+        <w:rPr>
+          <w:rFonts w:ascii="Source Code Pro" w:hAnsi="Source Code Pro"/>
+        </w:rPr>
+        <w:t xml:space="preserve">    </w:t>
+      </w:r>
+      <w:proofErr w:type="gramStart"/>
+      <w:r>
+        <w:rPr>
+          <w:rFonts w:ascii="Source Code Pro" w:hAnsi="Source Code Pro"/>
+        </w:rPr>
+        <w:t>char[</w:t>
+      </w:r>
+      <w:proofErr w:type="gramEnd"/>
+      <w:r>
+        <w:rPr>
+          <w:rFonts w:ascii="Source Code Pro" w:hAnsi="Source Code Pro"/>
+        </w:rPr>
+        <w:t xml:space="preserve">] </w:t>
+      </w:r>
+      <w:proofErr w:type="spellStart"/>
+      <w:r>
+        <w:rPr>
+          <w:rFonts w:ascii="Source Code Pro" w:hAnsi="Source Code Pro"/>
+        </w:rPr>
+        <w:t>inpStringArray</w:t>
+      </w:r>
+      <w:proofErr w:type="spellEnd"/>
+      <w:r>
+        <w:rPr>
+          <w:rFonts w:ascii="Source Code Pro" w:hAnsi="Source Code Pro"/>
+        </w:rPr>
+        <w:t xml:space="preserve"> = </w:t>
+      </w:r>
+      <w:proofErr w:type="spellStart"/>
+      <w:r>
+        <w:rPr>
+          <w:rFonts w:ascii="Source Code Pro" w:hAnsi="Source Code Pro"/>
+        </w:rPr>
+        <w:t>inpString.toCharArray</w:t>
+      </w:r>
+      <w:proofErr w:type="spellEnd"/>
+      <w:r>
+        <w:rPr>
+          <w:rFonts w:ascii="Source Code Pro" w:hAnsi="Source Code Pro"/>
+        </w:rPr>
+        <w:t>(</w:t>
+      </w:r>
+      <w:proofErr w:type="gramStart"/>
+      <w:r>
+        <w:rPr>
+          <w:rFonts w:ascii="Source Code Pro" w:hAnsi="Source Code Pro"/>
+        </w:rPr>
+        <w:t>);</w:t>
+      </w:r>
+      <w:proofErr w:type="gramEnd"/>
+    </w:p>
+    <w:p>
+      <w:pPr>
+        <w:tabs>
+          <w:tab w:val="left" w:pos="3053"/>
+        </w:tabs>
+        <w:rPr>
+          <w:rFonts w:ascii="Source Code Pro" w:hAnsi="Source Code Pro"/>
+        </w:rPr>
+      </w:pPr>
+      <w:r>
+        <w:rPr>
+          <w:rFonts w:ascii="Source Code Pro" w:hAnsi="Source Code Pro"/>
+        </w:rPr>
+        <w:t xml:space="preserve">   for (char </w:t>
+      </w:r>
+      <w:proofErr w:type="gramStart"/>
+      <w:r>
+        <w:rPr>
+          <w:rFonts w:ascii="Source Code Pro" w:hAnsi="Source Code Pro"/>
+        </w:rPr>
+        <w:t>c :</w:t>
+      </w:r>
+      <w:proofErr w:type="gramEnd"/>
+      <w:r>
+        <w:rPr>
+          <w:rFonts w:ascii="Source Code Pro" w:hAnsi="Source Code Pro"/>
+        </w:rPr>
+        <w:t xml:space="preserve"> </w:t>
+      </w:r>
+      <w:proofErr w:type="spellStart"/>
+      <w:r>
+        <w:rPr>
+          <w:rFonts w:ascii="Source Code Pro" w:hAnsi="Source Code Pro"/>
+        </w:rPr>
+        <w:t>inpStringArray</w:t>
+      </w:r>
+      <w:proofErr w:type="spellEnd"/>
+      <w:r>
+        <w:rPr>
+          <w:rFonts w:ascii="Source Code Pro" w:hAnsi="Source Code Pro"/>
+        </w:rPr>
+        <w:t>) {</w:t>
+      </w:r>
+    </w:p>
+    <w:p>
+      <w:pPr>
+        <w:tabs>
+          <w:tab w:val="left" w:pos="3053"/>
+        </w:tabs>
+        <w:rPr>
+          <w:rFonts w:ascii="Source Code Pro" w:hAnsi="Source Code Pro"/>
+        </w:rPr>
+      </w:pPr>
+      <w:r>
+        <w:rPr>
+          <w:rFonts w:ascii="Source Code Pro" w:hAnsi="Source Code Pro"/>
+        </w:rPr>
+        <w:t xml:space="preserve">    </w:t>
+      </w:r>
+      <w:proofErr w:type="spellStart"/>
+      <w:r>
+        <w:rPr>
+          <w:rFonts w:ascii="Source Code Pro" w:hAnsi="Source Code Pro"/>
+        </w:rPr>
+        <w:t>stackForWord.push</w:t>
+      </w:r>
+      <w:proofErr w:type="spellEnd"/>
+      <w:r>
+        <w:rPr>
+          <w:rFonts w:ascii="Source Code Pro" w:hAnsi="Source Code Pro"/>
+        </w:rPr>
+        <w:t>(c</w:t>
+      </w:r>
+      <w:proofErr w:type="gramStart"/>
+      <w:r>
+        <w:rPr>
+          <w:rFonts w:ascii="Source Code Pro" w:hAnsi="Source Code Pro"/>
+        </w:rPr>
+        <w:t>);</w:t>
+      </w:r>
+      <w:proofErr w:type="gramEnd"/>
+    </w:p>
+    <w:p>
+      <w:pPr>
+        <w:tabs>
+          <w:tab w:val="left" w:pos="3053"/>
+        </w:tabs>
+        <w:rPr>
+          <w:rFonts w:ascii="Source Code Pro" w:hAnsi="Source Code Pro"/>
+        </w:rPr>
+      </w:pPr>
+      <w:r>
+        <w:rPr>
+          <w:rFonts w:ascii="Source Code Pro" w:hAnsi="Source Code Pro"/>
+        </w:rPr>
+        <w:t xml:space="preserve">   }</w:t>
+      </w:r>
+    </w:p>
+    <w:p>
+      <w:pPr>
+        <w:tabs>
+          <w:tab w:val="left" w:pos="3053"/>
+        </w:tabs>
+        <w:rPr>
+          <w:rFonts w:ascii="Source Code Pro" w:hAnsi="Source Code Pro"/>
+        </w:rPr>
+      </w:pPr>
+      <w:r>
+        <w:rPr>
+          <w:rFonts w:ascii="Source Code Pro" w:hAnsi="Source Code Pro"/>
+        </w:rPr>
+        <w:t xml:space="preserve">    ArrayList&lt;Character&gt; </w:t>
+      </w:r>
+      <w:proofErr w:type="spellStart"/>
+      <w:r>
+        <w:rPr>
+          <w:rFonts w:ascii="Source Code Pro" w:hAnsi="Source Code Pro"/>
+        </w:rPr>
+        <w:t>charArrayList</w:t>
+      </w:r>
+      <w:proofErr w:type="spellEnd"/>
+      <w:r>
+        <w:rPr>
+          <w:rFonts w:ascii="Source Code Pro" w:hAnsi="Source Code Pro"/>
+        </w:rPr>
+        <w:t xml:space="preserve"> = new ArrayList&lt;</w:t>
+      </w:r>
+      <w:proofErr w:type="gramStart"/>
+      <w:r>
+        <w:rPr>
+          <w:rFonts w:ascii="Source Code Pro" w:hAnsi="Source Code Pro"/>
+        </w:rPr>
+        <w:t>&gt;();</w:t>
+      </w:r>
+      <w:proofErr w:type="gramEnd"/>
+    </w:p>
+    <w:p>
+      <w:pPr>
+        <w:tabs>
+          <w:tab w:val="left" w:pos="3053"/>
+        </w:tabs>
+        <w:rPr>
+          <w:rFonts w:ascii="Source Code Pro" w:hAnsi="Source Code Pro"/>
+        </w:rPr>
+      </w:pPr>
+      <w:r>
+        <w:rPr>
+          <w:rFonts w:ascii="Source Code Pro" w:hAnsi="Source Code Pro"/>
+        </w:rPr>
+        <w:t xml:space="preserve">    for (char </w:t>
+      </w:r>
+      <w:proofErr w:type="gramStart"/>
+      <w:r>
+        <w:rPr>
+          <w:rFonts w:ascii="Source Code Pro" w:hAnsi="Source Code Pro"/>
+        </w:rPr>
+        <w:t>c :</w:t>
+      </w:r>
+      <w:proofErr w:type="gramEnd"/>
+      <w:r>
+        <w:rPr>
+          <w:rFonts w:ascii="Source Code Pro" w:hAnsi="Source Code Pro"/>
+        </w:rPr>
+        <w:t xml:space="preserve"> </w:t>
+      </w:r>
+      <w:proofErr w:type="spellStart"/>
+      <w:r>
+        <w:rPr>
+          <w:rFonts w:ascii="Source Code Pro" w:hAnsi="Source Code Pro"/>
+        </w:rPr>
+        <w:t>inpStringArray</w:t>
+      </w:r>
+      <w:proofErr w:type="spellEnd"/>
+      <w:r>
+        <w:rPr>
+          <w:rFonts w:ascii="Source Code Pro" w:hAnsi="Source Code Pro"/>
+        </w:rPr>
+        <w:t>) {</w:t>
+      </w:r>
+    </w:p>
+    <w:p>
+      <w:pPr>
+        <w:tabs>
+          <w:tab w:val="left" w:pos="3053"/>
+        </w:tabs>
+        <w:rPr>
+          <w:rFonts w:ascii="Source Code Pro" w:hAnsi="Source Code Pro"/>
+        </w:rPr>
+      </w:pPr>
+      <w:r>
+        <w:rPr>
+          <w:rFonts w:ascii="Source Code Pro" w:hAnsi="Source Code Pro"/>
+        </w:rPr>
+        <w:t xml:space="preserve">        if (c=='a' &amp;&amp; </w:t>
+      </w:r>
+      <w:proofErr w:type="spellStart"/>
+      <w:r>
+        <w:rPr>
+          <w:rFonts w:ascii="Source Code Pro" w:hAnsi="Source Code Pro"/>
+        </w:rPr>
+        <w:t>aCount</w:t>
+      </w:r>
+      <w:proofErr w:type="spellEnd"/>
+      <w:r>
+        <w:rPr>
+          <w:rFonts w:ascii="Source Code Pro" w:hAnsi="Source Code Pro"/>
+        </w:rPr>
+        <w:t xml:space="preserve"> == 0) {</w:t>
+      </w:r>
+    </w:p>
+    <w:p>
+      <w:pPr>
+        <w:tabs>
+          <w:tab w:val="left" w:pos="3053"/>
+        </w:tabs>
+        <w:rPr>
+          <w:rFonts w:ascii="Source Code Pro" w:hAnsi="Source Code Pro"/>
+        </w:rPr>
+      </w:pPr>
+      <w:r>
+        <w:rPr>
+          <w:rFonts w:ascii="Source Code Pro" w:hAnsi="Source Code Pro"/>
+        </w:rPr>
+        <w:t xml:space="preserve">            </w:t>
+      </w:r>
+      <w:proofErr w:type="spellStart"/>
+      <w:r>
+        <w:rPr>
+          <w:rFonts w:ascii="Source Code Pro" w:hAnsi="Source Code Pro"/>
+        </w:rPr>
+        <w:t>charArrayList.add</w:t>
+      </w:r>
+      <w:proofErr w:type="spellEnd"/>
+      <w:r>
+        <w:rPr>
+          <w:rFonts w:ascii="Source Code Pro" w:hAnsi="Source Code Pro"/>
+        </w:rPr>
+        <w:t>(c</w:t>
+      </w:r>
+      <w:proofErr w:type="gramStart"/>
+      <w:r>
+        <w:rPr>
+          <w:rFonts w:ascii="Source Code Pro" w:hAnsi="Source Code Pro"/>
+        </w:rPr>
+        <w:t>);</w:t>
+      </w:r>
+      <w:proofErr w:type="gramEnd"/>
+    </w:p>
+    <w:p>
+      <w:pPr>
+        <w:tabs>
+          <w:tab w:val="left" w:pos="3053"/>
+        </w:tabs>
+        <w:rPr>
+          <w:rFonts w:ascii="Source Code Pro" w:hAnsi="Source Code Pro"/>
+        </w:rPr>
+      </w:pPr>
+      <w:r>
+        <w:rPr>
+          <w:rFonts w:ascii="Source Code Pro" w:hAnsi="Source Code Pro"/>
+        </w:rPr>
+        <w:t xml:space="preserve">            </w:t>
+      </w:r>
+      <w:proofErr w:type="spellStart"/>
+      <w:r>
+        <w:rPr>
+          <w:rFonts w:ascii="Source Code Pro" w:hAnsi="Source Code Pro"/>
+        </w:rPr>
+        <w:t>aCount</w:t>
+      </w:r>
+      <w:proofErr w:type="spellEnd"/>
+      <w:r>
+        <w:rPr>
+          <w:rFonts w:ascii="Source Code Pro" w:hAnsi="Source Code Pro"/>
+        </w:rPr>
+        <w:t>+</w:t>
+      </w:r>
+      <w:proofErr w:type="gramStart"/>
+      <w:r>
+        <w:rPr>
+          <w:rFonts w:ascii="Source Code Pro" w:hAnsi="Source Code Pro"/>
+        </w:rPr>
+        <w:t>+;</w:t>
+      </w:r>
+      <w:proofErr w:type="gramEnd"/>
+    </w:p>
+    <w:p>
+      <w:pPr>
+        <w:tabs>
+          <w:tab w:val="left" w:pos="3053"/>
+        </w:tabs>
+        <w:rPr>
+          <w:rFonts w:ascii="Source Code Pro" w:hAnsi="Source Code Pro"/>
+        </w:rPr>
+      </w:pPr>
+      <w:r>
+        <w:rPr>
+          <w:rFonts w:ascii="Source Code Pro" w:hAnsi="Source Code Pro"/>
+        </w:rPr>
+        <w:t xml:space="preserve">            } else </w:t>
+      </w:r>
+      <w:proofErr w:type="gramStart"/>
+      <w:r>
+        <w:rPr>
+          <w:rFonts w:ascii="Source Code Pro" w:hAnsi="Source Code Pro"/>
+        </w:rPr>
+        <w:t>if(</w:t>
+      </w:r>
+      <w:proofErr w:type="gramEnd"/>
+      <w:r>
+        <w:rPr>
+          <w:rFonts w:ascii="Source Code Pro" w:hAnsi="Source Code Pro"/>
+        </w:rPr>
+        <w:t xml:space="preserve">c=='e'&amp;&amp; </w:t>
+      </w:r>
+      <w:proofErr w:type="spellStart"/>
+      <w:r>
+        <w:rPr>
+          <w:rFonts w:ascii="Source Code Pro" w:hAnsi="Source Code Pro"/>
+        </w:rPr>
+        <w:t>eCount</w:t>
+      </w:r>
+      <w:proofErr w:type="spellEnd"/>
+      <w:r>
+        <w:rPr>
+          <w:rFonts w:ascii="Source Code Pro" w:hAnsi="Source Code Pro"/>
+        </w:rPr>
+        <w:t>==</w:t>
+      </w:r>
+      <w:proofErr w:type="gramStart"/>
+      <w:r>
+        <w:rPr>
+          <w:rFonts w:ascii="Source Code Pro" w:hAnsi="Source Code Pro"/>
+        </w:rPr>
+        <w:t>0){</w:t>
+      </w:r>
+      <w:proofErr w:type="gramEnd"/>
+    </w:p>
+    <w:p>
+      <w:pPr>
+        <w:tabs>
+          <w:tab w:val="left" w:pos="3053"/>
+        </w:tabs>
+        <w:rPr>
+          <w:rFonts w:ascii="Source Code Pro" w:hAnsi="Source Code Pro"/>
+        </w:rPr>
+      </w:pPr>
+      <w:r>
+        <w:rPr>
+          <w:rFonts w:ascii="Source Code Pro" w:hAnsi="Source Code Pro"/>
+        </w:rPr>
+        <w:t xml:space="preserve">                </w:t>
+      </w:r>
+      <w:proofErr w:type="spellStart"/>
+      <w:r>
+        <w:rPr>
+          <w:rFonts w:ascii="Source Code Pro" w:hAnsi="Source Code Pro"/>
+        </w:rPr>
+        <w:t>charArrayList.add</w:t>
+      </w:r>
+      <w:proofErr w:type="spellEnd"/>
+      <w:r>
+        <w:rPr>
+          <w:rFonts w:ascii="Source Code Pro" w:hAnsi="Source Code Pro"/>
+        </w:rPr>
+        <w:t>(c</w:t>
+      </w:r>
+      <w:proofErr w:type="gramStart"/>
+      <w:r>
+        <w:rPr>
+          <w:rFonts w:ascii="Source Code Pro" w:hAnsi="Source Code Pro"/>
+        </w:rPr>
+        <w:t>);</w:t>
+      </w:r>
+      <w:proofErr w:type="gramEnd"/>
+    </w:p>
+    <w:p>
+      <w:pPr>
+        <w:tabs>
+          <w:tab w:val="left" w:pos="3053"/>
+        </w:tabs>
+        <w:rPr>
+          <w:rFonts w:ascii="Source Code Pro" w:hAnsi="Source Code Pro"/>
+        </w:rPr>
+      </w:pPr>
+      <w:r>
+        <w:rPr>
+          <w:rFonts w:ascii="Source Code Pro" w:hAnsi="Source Code Pro"/>
+        </w:rPr>
+        <w:t xml:space="preserve">                </w:t>
+      </w:r>
+      <w:proofErr w:type="spellStart"/>
+      <w:r>
+        <w:rPr>
+          <w:rFonts w:ascii="Source Code Pro" w:hAnsi="Source Code Pro"/>
+        </w:rPr>
+        <w:t>eCount</w:t>
+      </w:r>
+      <w:proofErr w:type="spellEnd"/>
+      <w:r>
+        <w:rPr>
+          <w:rFonts w:ascii="Source Code Pro" w:hAnsi="Source Code Pro"/>
+        </w:rPr>
+        <w:t>+</w:t>
+      </w:r>
+      <w:proofErr w:type="gramStart"/>
+      <w:r>
+        <w:rPr>
+          <w:rFonts w:ascii="Source Code Pro" w:hAnsi="Source Code Pro"/>
+        </w:rPr>
+        <w:t>+;</w:t>
+      </w:r>
+      <w:proofErr w:type="gramEnd"/>
+    </w:p>
+    <w:p>
+      <w:pPr>
+        <w:tabs>
+          <w:tab w:val="left" w:pos="3053"/>
+        </w:tabs>
+        <w:rPr>
+          <w:rFonts w:ascii="Source Code Pro" w:hAnsi="Source Code Pro"/>
+        </w:rPr>
+      </w:pPr>
+      <w:r>
+        <w:rPr>
+          <w:rFonts w:ascii="Source Code Pro" w:hAnsi="Source Code Pro"/>
+        </w:rPr>
+        <w:t xml:space="preserve">            } else </w:t>
+      </w:r>
+      <w:proofErr w:type="gramStart"/>
+      <w:r>
+        <w:rPr>
+          <w:rFonts w:ascii="Source Code Pro" w:hAnsi="Source Code Pro"/>
+        </w:rPr>
+        <w:t>if(</w:t>
+      </w:r>
+      <w:proofErr w:type="gramEnd"/>
+      <w:r>
+        <w:rPr>
+          <w:rFonts w:ascii="Source Code Pro" w:hAnsi="Source Code Pro"/>
+        </w:rPr>
+        <w:t>c=='</w:t>
+      </w:r>
+      <w:proofErr w:type="spellStart"/>
+      <w:r>
+        <w:rPr>
+          <w:rFonts w:ascii="Source Code Pro" w:hAnsi="Source Code Pro"/>
+        </w:rPr>
+        <w:t>i</w:t>
+      </w:r>
+      <w:proofErr w:type="spellEnd"/>
+      <w:r>
+        <w:rPr>
+          <w:rFonts w:ascii="Source Code Pro" w:hAnsi="Source Code Pro"/>
+        </w:rPr>
+        <w:t xml:space="preserve">'&amp;&amp; </w:t>
+      </w:r>
+      <w:proofErr w:type="spellStart"/>
+      <w:r>
+        <w:rPr>
+          <w:rFonts w:ascii="Source Code Pro" w:hAnsi="Source Code Pro"/>
+        </w:rPr>
+        <w:t>iCount</w:t>
+      </w:r>
+      <w:proofErr w:type="spellEnd"/>
+      <w:r>
+        <w:rPr>
+          <w:rFonts w:ascii="Source Code Pro" w:hAnsi="Source Code Pro"/>
+        </w:rPr>
+        <w:t>==</w:t>
+      </w:r>
+      <w:proofErr w:type="gramStart"/>
+      <w:r>
+        <w:rPr>
+          <w:rFonts w:ascii="Source Code Pro" w:hAnsi="Source Code Pro"/>
+        </w:rPr>
+        <w:t>0){</w:t>
+      </w:r>
+      <w:proofErr w:type="gramEnd"/>
+    </w:p>
+    <w:p>
+      <w:pPr>
+        <w:tabs>
+          <w:tab w:val="left" w:pos="3053"/>
+        </w:tabs>
+        <w:rPr>
+          <w:rFonts w:ascii="Source Code Pro" w:hAnsi="Source Code Pro"/>
+        </w:rPr>
+      </w:pPr>
+      <w:r>
+        <w:rPr>
+          <w:rFonts w:ascii="Source Code Pro" w:hAnsi="Source Code Pro"/>
+        </w:rPr>
+        <w:t xml:space="preserve">                </w:t>
+      </w:r>
+      <w:proofErr w:type="spellStart"/>
+      <w:r>
+        <w:rPr>
+          <w:rFonts w:ascii="Source Code Pro" w:hAnsi="Source Code Pro"/>
+        </w:rPr>
+        <w:t>charArrayList.add</w:t>
+      </w:r>
+      <w:proofErr w:type="spellEnd"/>
+      <w:r>
+        <w:rPr>
+          <w:rFonts w:ascii="Source Code Pro" w:hAnsi="Source Code Pro"/>
+        </w:rPr>
+        <w:t>(c</w:t>
+      </w:r>
+      <w:proofErr w:type="gramStart"/>
+      <w:r>
+        <w:rPr>
+          <w:rFonts w:ascii="Source Code Pro" w:hAnsi="Source Code Pro"/>
+        </w:rPr>
+        <w:t>);</w:t>
+      </w:r>
+      <w:proofErr w:type="gramEnd"/>
+    </w:p>
+    <w:p>
+      <w:pPr>
+        <w:tabs>
+          <w:tab w:val="left" w:pos="3053"/>
+        </w:tabs>
+        <w:rPr>
+          <w:rFonts w:ascii="Source Code Pro" w:hAnsi="Source Code Pro"/>
+        </w:rPr>
+      </w:pPr>
+      <w:r>
+        <w:rPr>
+          <w:rFonts w:ascii="Source Code Pro" w:hAnsi="Source Code Pro"/>
+        </w:rPr>
+        <w:t xml:space="preserve">                </w:t>
+      </w:r>
+      <w:proofErr w:type="spellStart"/>
+      <w:r>
+        <w:rPr>
+          <w:rFonts w:ascii="Source Code Pro" w:hAnsi="Source Code Pro"/>
+        </w:rPr>
+        <w:t>iCount</w:t>
+      </w:r>
+      <w:proofErr w:type="spellEnd"/>
+      <w:r>
+        <w:rPr>
+          <w:rFonts w:ascii="Source Code Pro" w:hAnsi="Source Code Pro"/>
+        </w:rPr>
+        <w:t>+</w:t>
+      </w:r>
+      <w:proofErr w:type="gramStart"/>
+      <w:r>
+        <w:rPr>
+          <w:rFonts w:ascii="Source Code Pro" w:hAnsi="Source Code Pro"/>
+        </w:rPr>
+        <w:t>+;</w:t>
+      </w:r>
+      <w:proofErr w:type="gramEnd"/>
+    </w:p>
+    <w:p>
+      <w:pPr>
+        <w:tabs>
+          <w:tab w:val="left" w:pos="3053"/>
+        </w:tabs>
+        <w:rPr>
+          <w:rFonts w:ascii="Source Code Pro" w:hAnsi="Source Code Pro"/>
+        </w:rPr>
+      </w:pPr>
+      <w:r>
+        <w:rPr>
+          <w:rFonts w:ascii="Source Code Pro" w:hAnsi="Source Code Pro"/>
+        </w:rPr>
+        <w:t xml:space="preserve">            } else </w:t>
+      </w:r>
+      <w:proofErr w:type="gramStart"/>
+      <w:r>
+        <w:rPr>
+          <w:rFonts w:ascii="Source Code Pro" w:hAnsi="Source Code Pro"/>
+        </w:rPr>
+        <w:t>if(</w:t>
+      </w:r>
+      <w:proofErr w:type="gramEnd"/>
+      <w:r>
+        <w:rPr>
+          <w:rFonts w:ascii="Source Code Pro" w:hAnsi="Source Code Pro"/>
+        </w:rPr>
+        <w:t xml:space="preserve">c=='o'&amp;&amp; </w:t>
+      </w:r>
+      <w:proofErr w:type="spellStart"/>
+      <w:r>
+        <w:rPr>
+          <w:rFonts w:ascii="Source Code Pro" w:hAnsi="Source Code Pro"/>
+        </w:rPr>
+        <w:t>oCount</w:t>
+      </w:r>
+      <w:proofErr w:type="spellEnd"/>
+      <w:r>
+        <w:rPr>
+          <w:rFonts w:ascii="Source Code Pro" w:hAnsi="Source Code Pro"/>
+        </w:rPr>
+        <w:t>==</w:t>
+      </w:r>
+      <w:proofErr w:type="gramStart"/>
+      <w:r>
+        <w:rPr>
+          <w:rFonts w:ascii="Source Code Pro" w:hAnsi="Source Code Pro"/>
+        </w:rPr>
+        <w:t>0){</w:t>
+      </w:r>
+      <w:proofErr w:type="gramEnd"/>
+    </w:p>
+    <w:p>
+      <w:pPr>
+        <w:tabs>
+          <w:tab w:val="left" w:pos="3053"/>
+        </w:tabs>
+        <w:rPr>
+          <w:rFonts w:ascii="Source Code Pro" w:hAnsi="Source Code Pro"/>
+        </w:rPr>
+      </w:pPr>
+      <w:r>
+        <w:rPr>
+          <w:rFonts w:ascii="Source Code Pro" w:hAnsi="Source Code Pro"/>
+        </w:rPr>
+        <w:t xml:space="preserve">                </w:t>
+      </w:r>
+      <w:proofErr w:type="spellStart"/>
+      <w:r>
+        <w:rPr>
+          <w:rFonts w:ascii="Source Code Pro" w:hAnsi="Source Code Pro"/>
+        </w:rPr>
+        <w:t>charArrayList.add</w:t>
+      </w:r>
+      <w:proofErr w:type="spellEnd"/>
+      <w:r>
+        <w:rPr>
+          <w:rFonts w:ascii="Source Code Pro" w:hAnsi="Source Code Pro"/>
+        </w:rPr>
+        <w:t>(c</w:t>
+      </w:r>
+      <w:proofErr w:type="gramStart"/>
+      <w:r>
+        <w:rPr>
+          <w:rFonts w:ascii="Source Code Pro" w:hAnsi="Source Code Pro"/>
+        </w:rPr>
+        <w:t>);</w:t>
+      </w:r>
+      <w:proofErr w:type="gramEnd"/>
+    </w:p>
+    <w:p>
+      <w:pPr>
+        <w:tabs>
+          <w:tab w:val="left" w:pos="3053"/>
+        </w:tabs>
+        <w:rPr>
+          <w:rFonts w:ascii="Source Code Pro" w:hAnsi="Source Code Pro"/>
+        </w:rPr>
+      </w:pPr>
+      <w:r>
+        <w:rPr>
+          <w:rFonts w:ascii="Source Code Pro" w:hAnsi="Source Code Pro"/>
+        </w:rPr>
+        <w:t xml:space="preserve">                </w:t>
+      </w:r>
+      <w:proofErr w:type="spellStart"/>
+      <w:r>
+        <w:rPr>
+          <w:rFonts w:ascii="Source Code Pro" w:hAnsi="Source Code Pro"/>
+        </w:rPr>
+        <w:t>oCount</w:t>
+      </w:r>
+      <w:proofErr w:type="spellEnd"/>
+      <w:r>
+        <w:rPr>
+          <w:rFonts w:ascii="Source Code Pro" w:hAnsi="Source Code Pro"/>
+        </w:rPr>
+        <w:t>+</w:t>
+      </w:r>
+      <w:proofErr w:type="gramStart"/>
+      <w:r>
+        <w:rPr>
+          <w:rFonts w:ascii="Source Code Pro" w:hAnsi="Source Code Pro"/>
+        </w:rPr>
+        <w:t>+;</w:t>
+      </w:r>
+      <w:proofErr w:type="gramEnd"/>
+    </w:p>
+    <w:p>
+      <w:pPr>
+        <w:tabs>
+          <w:tab w:val="left" w:pos="3053"/>
+        </w:tabs>
+        <w:rPr>
+          <w:rFonts w:ascii="Source Code Pro" w:hAnsi="Source Code Pro"/>
+        </w:rPr>
+      </w:pPr>
       <w:r>
         <w:rPr>
           <w:rFonts w:ascii="Source Code Pro" w:hAnsi="Source Code Pro"/>
         </w:rPr>
         <w:lastRenderedPageBreak/>
+        <w:t xml:space="preserve">            } else </w:t>
+      </w:r>
+      <w:proofErr w:type="gramStart"/>
+      <w:r>
+        <w:rPr>
+          <w:rFonts w:ascii="Source Code Pro" w:hAnsi="Source Code Pro"/>
+        </w:rPr>
+        <w:t>if(</w:t>
+      </w:r>
+      <w:proofErr w:type="gramEnd"/>
+      <w:r>
+        <w:rPr>
+          <w:rFonts w:ascii="Source Code Pro" w:hAnsi="Source Code Pro"/>
+        </w:rPr>
+        <w:t xml:space="preserve">c=='u'&amp;&amp; </w:t>
+      </w:r>
+      <w:proofErr w:type="spellStart"/>
+      <w:r>
+        <w:rPr>
+          <w:rFonts w:ascii="Source Code Pro" w:hAnsi="Source Code Pro"/>
+        </w:rPr>
+        <w:t>uCount</w:t>
+      </w:r>
+      <w:proofErr w:type="spellEnd"/>
+      <w:r>
+        <w:rPr>
+          <w:rFonts w:ascii="Source Code Pro" w:hAnsi="Source Code Pro"/>
+        </w:rPr>
+        <w:t>==</w:t>
+      </w:r>
+      <w:proofErr w:type="gramStart"/>
+      <w:r>
+        <w:rPr>
+          <w:rFonts w:ascii="Source Code Pro" w:hAnsi="Source Code Pro"/>
+        </w:rPr>
+        <w:t>0){</w:t>
+      </w:r>
+      <w:proofErr w:type="gramEnd"/>
+    </w:p>
+    <w:p>
+      <w:pPr>
+        <w:tabs>
+          <w:tab w:val="left" w:pos="3053"/>
+        </w:tabs>
+        <w:rPr>
+          <w:rFonts w:ascii="Source Code Pro" w:hAnsi="Source Code Pro"/>
+        </w:rPr>
+      </w:pPr>
+      <w:r>
+        <w:rPr>
+          <w:rFonts w:ascii="Source Code Pro" w:hAnsi="Source Code Pro"/>
+        </w:rPr>
+        <w:t xml:space="preserve">                </w:t>
+      </w:r>
+      <w:proofErr w:type="spellStart"/>
+      <w:r>
+        <w:rPr>
+          <w:rFonts w:ascii="Source Code Pro" w:hAnsi="Source Code Pro"/>
+        </w:rPr>
+        <w:t>charArrayList.add</w:t>
+      </w:r>
+      <w:proofErr w:type="spellEnd"/>
+      <w:r>
+        <w:rPr>
+          <w:rFonts w:ascii="Source Code Pro" w:hAnsi="Source Code Pro"/>
+        </w:rPr>
+        <w:t>(c</w:t>
+      </w:r>
+      <w:proofErr w:type="gramStart"/>
+      <w:r>
+        <w:rPr>
+          <w:rFonts w:ascii="Source Code Pro" w:hAnsi="Source Code Pro"/>
+        </w:rPr>
+        <w:t>);</w:t>
+      </w:r>
+      <w:proofErr w:type="gramEnd"/>
+    </w:p>
+    <w:p>
+      <w:pPr>
+        <w:tabs>
+          <w:tab w:val="left" w:pos="3053"/>
+        </w:tabs>
+        <w:rPr>
+          <w:rFonts w:ascii="Source Code Pro" w:hAnsi="Source Code Pro"/>
+        </w:rPr>
+      </w:pPr>
+      <w:r>
+        <w:rPr>
+          <w:rFonts w:ascii="Source Code Pro" w:hAnsi="Source Code Pro"/>
+        </w:rPr>
+        <w:t xml:space="preserve">                </w:t>
+      </w:r>
+      <w:proofErr w:type="spellStart"/>
+      <w:r>
+        <w:rPr>
+          <w:rFonts w:ascii="Source Code Pro" w:hAnsi="Source Code Pro"/>
+        </w:rPr>
+        <w:t>uCount</w:t>
+      </w:r>
+      <w:proofErr w:type="spellEnd"/>
+      <w:r>
+        <w:rPr>
+          <w:rFonts w:ascii="Source Code Pro" w:hAnsi="Source Code Pro"/>
+        </w:rPr>
+        <w:t>+</w:t>
+      </w:r>
+      <w:proofErr w:type="gramStart"/>
+      <w:r>
+        <w:rPr>
+          <w:rFonts w:ascii="Source Code Pro" w:hAnsi="Source Code Pro"/>
+        </w:rPr>
+        <w:t>+;</w:t>
+      </w:r>
+      <w:proofErr w:type="gramEnd"/>
+    </w:p>
+    <w:p>
+      <w:pPr>
+        <w:tabs>
+          <w:tab w:val="left" w:pos="3053"/>
+        </w:tabs>
+        <w:rPr>
+          <w:rFonts w:ascii="Source Code Pro" w:hAnsi="Source Code Pro"/>
+        </w:rPr>
+      </w:pPr>
+      <w:r>
+        <w:rPr>
+          <w:rFonts w:ascii="Source Code Pro" w:hAnsi="Source Code Pro"/>
+        </w:rPr>
+        <w:t xml:space="preserve">            }       </w:t>
+      </w:r>
+    </w:p>
+    <w:p>
+      <w:pPr>
+        <w:tabs>
+          <w:tab w:val="left" w:pos="3053"/>
+        </w:tabs>
+        <w:rPr>
+          <w:rFonts w:ascii="Source Code Pro" w:hAnsi="Source Code Pro"/>
+        </w:rPr>
+      </w:pPr>
+      <w:r>
+        <w:rPr>
+          <w:rFonts w:ascii="Source Code Pro" w:hAnsi="Source Code Pro"/>
+        </w:rPr>
+        <w:t xml:space="preserve">        }</w:t>
+      </w:r>
+    </w:p>
+    <w:p>
+      <w:pPr>
+        <w:tabs>
+          <w:tab w:val="left" w:pos="3053"/>
+        </w:tabs>
+        <w:rPr>
+          <w:rFonts w:ascii="Source Code Pro" w:hAnsi="Source Code Pro"/>
+        </w:rPr>
+      </w:pPr>
+      <w:r>
+        <w:rPr>
+          <w:rFonts w:ascii="Source Code Pro" w:hAnsi="Source Code Pro"/>
+        </w:rPr>
+        <w:t xml:space="preserve">        </w:t>
+      </w:r>
+      <w:proofErr w:type="spellStart"/>
+      <w:proofErr w:type="gramStart"/>
+      <w:r>
+        <w:rPr>
+          <w:rFonts w:ascii="Source Code Pro" w:hAnsi="Source Code Pro"/>
+        </w:rPr>
+        <w:t>java.util</w:t>
+      </w:r>
+      <w:proofErr w:type="gramEnd"/>
+      <w:r>
+        <w:rPr>
+          <w:rFonts w:ascii="Source Code Pro" w:hAnsi="Source Code Pro"/>
+        </w:rPr>
+        <w:t>.Collections.sort</w:t>
+      </w:r>
+      <w:proofErr w:type="spellEnd"/>
+      <w:r>
+        <w:rPr>
+          <w:rFonts w:ascii="Source Code Pro" w:hAnsi="Source Code Pro"/>
+        </w:rPr>
+        <w:t>(</w:t>
+      </w:r>
+      <w:proofErr w:type="spellStart"/>
+      <w:r>
+        <w:rPr>
+          <w:rFonts w:ascii="Source Code Pro" w:hAnsi="Source Code Pro"/>
+        </w:rPr>
+        <w:t>charArrayList</w:t>
+      </w:r>
+      <w:proofErr w:type="spellEnd"/>
+      <w:proofErr w:type="gramStart"/>
+      <w:r>
+        <w:rPr>
+          <w:rFonts w:ascii="Source Code Pro" w:hAnsi="Source Code Pro"/>
+        </w:rPr>
+        <w:t>);</w:t>
+      </w:r>
+      <w:proofErr w:type="gramEnd"/>
+    </w:p>
+    <w:p>
+      <w:pPr>
+        <w:tabs>
+          <w:tab w:val="left" w:pos="3053"/>
+        </w:tabs>
+        <w:rPr>
+          <w:rFonts w:ascii="Source Code Pro" w:hAnsi="Source Code Pro"/>
+        </w:rPr>
+      </w:pPr>
+    </w:p>
+    <w:p>
+      <w:pPr>
+        <w:tabs>
+          <w:tab w:val="left" w:pos="3053"/>
+        </w:tabs>
+        <w:rPr>
+          <w:rFonts w:ascii="Source Code Pro" w:hAnsi="Source Code Pro"/>
+        </w:rPr>
+      </w:pPr>
+      <w:r>
+        <w:rPr>
+          <w:rFonts w:ascii="Source Code Pro" w:hAnsi="Source Code Pro"/>
+        </w:rPr>
+        <w:t xml:space="preserve">    for (Character </w:t>
+      </w:r>
+      <w:proofErr w:type="spellStart"/>
+      <w:proofErr w:type="gramStart"/>
+      <w:r>
+        <w:rPr>
+          <w:rFonts w:ascii="Source Code Pro" w:hAnsi="Source Code Pro"/>
+        </w:rPr>
+        <w:t>character</w:t>
+      </w:r>
+      <w:proofErr w:type="spellEnd"/>
+      <w:r>
+        <w:rPr>
+          <w:rFonts w:ascii="Source Code Pro" w:hAnsi="Source Code Pro"/>
+        </w:rPr>
+        <w:t xml:space="preserve"> :</w:t>
+      </w:r>
+      <w:proofErr w:type="gramEnd"/>
+      <w:r>
+        <w:rPr>
+          <w:rFonts w:ascii="Source Code Pro" w:hAnsi="Source Code Pro"/>
+        </w:rPr>
         <w:t xml:space="preserve"> </w:t>
       </w:r>
-      <w:r>
-        <w:rPr>
-          <w:rFonts w:ascii="Source Code Pro" w:hAnsi="Source Code Pro"/>
-        </w:rPr>
-        <w:br/>
+      <w:proofErr w:type="spellStart"/>
+      <w:r>
+        <w:rPr>
+          <w:rFonts w:ascii="Source Code Pro" w:hAnsi="Source Code Pro"/>
+        </w:rPr>
+        <w:t>charArrayList.reversed</w:t>
+      </w:r>
+      <w:proofErr w:type="spellEnd"/>
+      <w:r>
+        <w:rPr>
+          <w:rFonts w:ascii="Source Code Pro" w:hAnsi="Source Code Pro"/>
+        </w:rPr>
+        <w:t>()) {</w:t>
+      </w:r>
+    </w:p>
+    <w:p>
+      <w:pPr>
+        <w:tabs>
+          <w:tab w:val="left" w:pos="3053"/>
+        </w:tabs>
+        <w:rPr>
+          <w:rFonts w:ascii="Source Code Pro" w:hAnsi="Source Code Pro"/>
+        </w:rPr>
+      </w:pPr>
+      <w:r>
+        <w:rPr>
+          <w:rFonts w:ascii="Source Code Pro" w:hAnsi="Source Code Pro"/>
+        </w:rPr>
+        <w:t xml:space="preserve">        </w:t>
+      </w:r>
+      <w:proofErr w:type="spellStart"/>
+      <w:r>
+        <w:rPr>
+          <w:rFonts w:ascii="Source Code Pro" w:hAnsi="Source Code Pro"/>
+        </w:rPr>
+        <w:t>stackForVowel.push</w:t>
+      </w:r>
+      <w:proofErr w:type="spellEnd"/>
+      <w:r>
+        <w:rPr>
+          <w:rFonts w:ascii="Source Code Pro" w:hAnsi="Source Code Pro"/>
+        </w:rPr>
+        <w:t>(character</w:t>
+      </w:r>
+      <w:proofErr w:type="gramStart"/>
+      <w:r>
+        <w:rPr>
+          <w:rFonts w:ascii="Source Code Pro" w:hAnsi="Source Code Pro"/>
+        </w:rPr>
+        <w:t>);</w:t>
+      </w:r>
+      <w:proofErr w:type="gramEnd"/>
+    </w:p>
+    <w:p>
+      <w:pPr>
+        <w:tabs>
+          <w:tab w:val="left" w:pos="3053"/>
+        </w:tabs>
+        <w:rPr>
+          <w:rFonts w:ascii="Source Code Pro" w:hAnsi="Source Code Pro"/>
+        </w:rPr>
+      </w:pPr>
+      <w:r>
+        <w:rPr>
+          <w:rFonts w:ascii="Source Code Pro" w:hAnsi="Source Code Pro"/>
+        </w:rPr>
+        <w:t xml:space="preserve">    }</w:t>
+      </w:r>
+    </w:p>
+    <w:p>
+      <w:pPr>
+        <w:tabs>
+          <w:tab w:val="left" w:pos="3053"/>
+        </w:tabs>
+        <w:rPr>
+          <w:rFonts w:ascii="Source Code Pro" w:hAnsi="Source Code Pro"/>
+        </w:rPr>
+      </w:pPr>
+      <w:r>
+        <w:rPr>
+          <w:rFonts w:ascii="Source Code Pro" w:hAnsi="Source Code Pro"/>
+        </w:rPr>
+        <w:t xml:space="preserve">    while </w:t>
+      </w:r>
+      <w:proofErr w:type="gramStart"/>
+      <w:r>
+        <w:rPr>
+          <w:rFonts w:ascii="Source Code Pro" w:hAnsi="Source Code Pro"/>
+        </w:rPr>
+        <w:t>(!</w:t>
+      </w:r>
+      <w:proofErr w:type="spellStart"/>
+      <w:r>
+        <w:rPr>
+          <w:rFonts w:ascii="Source Code Pro" w:hAnsi="Source Code Pro"/>
+        </w:rPr>
+        <w:t>stackForVowel.isStackEmpty</w:t>
+      </w:r>
+      <w:proofErr w:type="spellEnd"/>
+      <w:proofErr w:type="gramEnd"/>
+      <w:r>
+        <w:rPr>
+          <w:rFonts w:ascii="Source Code Pro" w:hAnsi="Source Code Pro"/>
+        </w:rPr>
+        <w:t>()) {</w:t>
+      </w:r>
+    </w:p>
+    <w:p>
+      <w:pPr>
+        <w:tabs>
+          <w:tab w:val="left" w:pos="3053"/>
+        </w:tabs>
+        <w:rPr>
+          <w:rFonts w:ascii="Source Code Pro" w:hAnsi="Source Code Pro"/>
+        </w:rPr>
+      </w:pPr>
+      <w:r>
+        <w:rPr>
+          <w:rFonts w:ascii="Source Code Pro" w:hAnsi="Source Code Pro"/>
+        </w:rPr>
+        <w:t xml:space="preserve">        </w:t>
+      </w:r>
+      <w:proofErr w:type="spellStart"/>
+      <w:r>
+        <w:rPr>
+          <w:rFonts w:ascii="Source Code Pro" w:hAnsi="Source Code Pro"/>
+        </w:rPr>
+        <w:t>System.out.printf</w:t>
+      </w:r>
+      <w:proofErr w:type="spellEnd"/>
+      <w:r>
+        <w:rPr>
+          <w:rFonts w:ascii="Source Code Pro" w:hAnsi="Source Code Pro"/>
+        </w:rPr>
+        <w:t>(</w:t>
+      </w:r>
+      <w:proofErr w:type="spellStart"/>
+      <w:proofErr w:type="gramStart"/>
+      <w:r>
+        <w:rPr>
+          <w:rFonts w:ascii="Source Code Pro" w:hAnsi="Source Code Pro"/>
+        </w:rPr>
+        <w:t>stackForVowel.pop</w:t>
+      </w:r>
+      <w:proofErr w:type="spellEnd"/>
+      <w:r>
+        <w:rPr>
+          <w:rFonts w:ascii="Source Code Pro" w:hAnsi="Source Code Pro"/>
+        </w:rPr>
+        <w:t>(</w:t>
+      </w:r>
+      <w:proofErr w:type="gramEnd"/>
+      <w:r>
+        <w:rPr>
+          <w:rFonts w:ascii="Source Code Pro" w:hAnsi="Source Code Pro"/>
+        </w:rPr>
+        <w:t>)+""</w:t>
+      </w:r>
+      <w:proofErr w:type="gramStart"/>
+      <w:r>
+        <w:rPr>
+          <w:rFonts w:ascii="Source Code Pro" w:hAnsi="Source Code Pro"/>
+        </w:rPr>
+        <w:t>);</w:t>
+      </w:r>
+      <w:proofErr w:type="gramEnd"/>
+    </w:p>
+    <w:p>
+      <w:pPr>
+        <w:tabs>
+          <w:tab w:val="left" w:pos="3053"/>
+        </w:tabs>
+        <w:rPr>
+          <w:rFonts w:ascii="Source Code Pro" w:hAnsi="Source Code Pro"/>
+        </w:rPr>
+      </w:pPr>
+      <w:r>
+        <w:rPr>
+          <w:rFonts w:ascii="Source Code Pro" w:hAnsi="Source Code Pro"/>
+        </w:rPr>
+        <w:t xml:space="preserve">    }</w:t>
+      </w:r>
+    </w:p>
+    <w:p>
+      <w:pPr>
+        <w:tabs>
+          <w:tab w:val="left" w:pos="3053"/>
+        </w:tabs>
+        <w:rPr>
+          <w:rFonts w:ascii="Source Code Pro" w:hAnsi="Source Code Pro"/>
+        </w:rPr>
+      </w:pPr>
+      <w:r>
+        <w:rPr>
+          <w:rFonts w:ascii="Source Code Pro" w:hAnsi="Source Code Pro"/>
+        </w:rPr>
         <w:t xml:space="preserve">    </w:t>
       </w:r>
       <w:proofErr w:type="spellStart"/>
+      <w:r>
+        <w:rPr>
+          <w:rFonts w:ascii="Source Code Pro" w:hAnsi="Source Code Pro"/>
+        </w:rPr>
+        <w:t>System.out.println</w:t>
+      </w:r>
+      <w:proofErr w:type="spellEnd"/>
+      <w:r>
+        <w:rPr>
+          <w:rFonts w:ascii="Source Code Pro" w:hAnsi="Source Code Pro"/>
+        </w:rPr>
+        <w:t>(</w:t>
+      </w:r>
       <w:proofErr w:type="gramStart"/>
       <w:r>
         <w:rPr>
           <w:rFonts w:ascii="Source Code Pro" w:hAnsi="Source Code Pro"/>
         </w:rPr>
-        <w:t>java.util</w:t>
+        <w:t>);</w:t>
       </w:r>
       <w:proofErr w:type="gramEnd"/>
-      <w:r>
-        <w:rPr>
-          <w:rFonts w:ascii="Source Code Pro" w:hAnsi="Source Code Pro"/>
-        </w:rPr>
-        <w:t>.Collections.</w:t>
-      </w:r>
-      <w:r>
-        <w:rPr>
-          <w:rFonts w:ascii="Source Code Pro" w:hAnsi="Source Code Pro"/>
-          <w:i/>
-          <w:iCs/>
-        </w:rPr>
-        <w:t>sort</w:t>
-      </w:r>
-      <w:proofErr w:type="spellEnd"/>
-      <w:r>
-        <w:rPr>
-          <w:rFonts w:ascii="Source Code Pro" w:hAnsi="Source Code Pro"/>
-        </w:rPr>
-        <w:t>(</w:t>
-      </w:r>
-      <w:proofErr w:type="spellStart"/>
-      <w:r>
-        <w:rPr>
-          <w:rFonts w:ascii="Source Code Pro" w:hAnsi="Source Code Pro"/>
-        </w:rPr>
-        <w:t>charArrayList</w:t>
-      </w:r>
-      <w:proofErr w:type="spellEnd"/>
-      <w:r>
-        <w:rPr>
-          <w:rFonts w:ascii="Source Code Pro" w:hAnsi="Source Code Pro"/>
-        </w:rPr>
-        <w:t>);</w:t>
-      </w:r>
-      <w:r>
-        <w:rPr>
-          <w:rFonts w:ascii="Source Code Pro" w:hAnsi="Source Code Pro"/>
-        </w:rPr>
-        <w:br/>
-        <w:t xml:space="preserve">    </w:t>
-      </w:r>
-      <w:r>
-        <w:rPr>
-          <w:rFonts w:ascii="Source Code Pro" w:hAnsi="Source Code Pro"/>
-        </w:rPr>
-        <w:br/>
-        <w:t xml:space="preserve">    Stack </w:t>
-      </w:r>
-      <w:proofErr w:type="spellStart"/>
-      <w:r>
-        <w:rPr>
-          <w:rFonts w:ascii="Source Code Pro" w:hAnsi="Source Code Pro"/>
-        </w:rPr>
-        <w:t>outputStack</w:t>
-      </w:r>
-      <w:proofErr w:type="spellEnd"/>
-      <w:r>
-        <w:rPr>
-          <w:rFonts w:ascii="Source Code Pro" w:hAnsi="Source Code Pro"/>
-        </w:rPr>
-        <w:t xml:space="preserve"> = new Stack(</w:t>
-      </w:r>
-      <w:proofErr w:type="spellStart"/>
-      <w:r>
-        <w:rPr>
-          <w:rFonts w:ascii="Source Code Pro" w:hAnsi="Source Code Pro"/>
-        </w:rPr>
-        <w:t>charArrayList.size</w:t>
-      </w:r>
-      <w:proofErr w:type="spellEnd"/>
-      <w:r>
-        <w:rPr>
-          <w:rFonts w:ascii="Source Code Pro" w:hAnsi="Source Code Pro"/>
-        </w:rPr>
-        <w:t>());</w:t>
-      </w:r>
-      <w:r>
-        <w:rPr>
-          <w:rFonts w:ascii="Source Code Pro" w:hAnsi="Source Code Pro"/>
-        </w:rPr>
-        <w:br/>
-        <w:t xml:space="preserve">    for (char c : </w:t>
-      </w:r>
-      <w:proofErr w:type="spellStart"/>
-      <w:r>
-        <w:rPr>
-          <w:rFonts w:ascii="Source Code Pro" w:hAnsi="Source Code Pro"/>
-        </w:rPr>
-        <w:t>charArrayList</w:t>
-      </w:r>
-      <w:proofErr w:type="spellEnd"/>
-      <w:r>
-        <w:rPr>
-          <w:rFonts w:ascii="Source Code Pro" w:hAnsi="Source Code Pro"/>
-        </w:rPr>
-        <w:t>) {</w:t>
-      </w:r>
-      <w:r>
-        <w:rPr>
-          <w:rFonts w:ascii="Source Code Pro" w:hAnsi="Source Code Pro"/>
-        </w:rPr>
-        <w:br/>
-        <w:t xml:space="preserve">        </w:t>
-      </w:r>
-      <w:proofErr w:type="spellStart"/>
-      <w:r>
-        <w:rPr>
-          <w:rFonts w:ascii="Source Code Pro" w:hAnsi="Source Code Pro"/>
-        </w:rPr>
-        <w:t>outputStack.push</w:t>
-      </w:r>
-      <w:proofErr w:type="spellEnd"/>
-      <w:r>
-        <w:rPr>
-          <w:rFonts w:ascii="Source Code Pro" w:hAnsi="Source Code Pro"/>
-        </w:rPr>
-        <w:t>(c);</w:t>
-      </w:r>
-      <w:r>
-        <w:rPr>
-          <w:rFonts w:ascii="Source Code Pro" w:hAnsi="Source Code Pro"/>
-        </w:rPr>
-        <w:br/>
-        <w:t xml:space="preserve">    }</w:t>
-      </w:r>
-      <w:r>
-        <w:rPr>
-          <w:rFonts w:ascii="Source Code Pro" w:hAnsi="Source Code Pro"/>
-        </w:rPr>
-        <w:br/>
-      </w:r>
-      <w:r>
-        <w:rPr>
-          <w:rFonts w:ascii="Source Code Pro" w:hAnsi="Source Code Pro"/>
-        </w:rPr>
-        <w:br/>
-        <w:t xml:space="preserve">    </w:t>
-      </w:r>
-      <w:proofErr w:type="spellStart"/>
-      <w:r>
-        <w:rPr>
-          <w:rFonts w:ascii="Source Code Pro" w:hAnsi="Source Code Pro"/>
-        </w:rPr>
-        <w:t>System.</w:t>
-      </w:r>
-      <w:r>
-        <w:rPr>
-          <w:rFonts w:ascii="Source Code Pro" w:hAnsi="Source Code Pro"/>
-          <w:i/>
-          <w:iCs/>
-        </w:rPr>
-        <w:t>out</w:t>
-      </w:r>
-      <w:r>
-        <w:rPr>
-          <w:rFonts w:ascii="Source Code Pro" w:hAnsi="Source Code Pro"/>
-        </w:rPr>
-        <w:t>.println</w:t>
-      </w:r>
-      <w:proofErr w:type="spellEnd"/>
-      <w:r>
-        <w:rPr>
-          <w:rFonts w:ascii="Source Code Pro" w:hAnsi="Source Code Pro"/>
-        </w:rPr>
-        <w:t>(</w:t>
-      </w:r>
-      <w:proofErr w:type="spellStart"/>
-      <w:r>
-        <w:rPr>
-          <w:rFonts w:ascii="Source Code Pro" w:hAnsi="Source Code Pro"/>
-        </w:rPr>
-        <w:t>outputStack</w:t>
-      </w:r>
-      <w:proofErr w:type="spellEnd"/>
-      <w:r>
-        <w:rPr>
-          <w:rFonts w:ascii="Source Code Pro" w:hAnsi="Source Code Pro"/>
-        </w:rPr>
-        <w:t xml:space="preserve">); </w:t>
-      </w:r>
-      <w:r>
-        <w:rPr>
-          <w:rFonts w:ascii="Source Code Pro" w:hAnsi="Source Code Pro"/>
-        </w:rPr>
-        <w:br/>
+    </w:p>
+    <w:p>
+      <w:pPr>
+        <w:tabs>
+          <w:tab w:val="left" w:pos="3053"/>
+        </w:tabs>
+        <w:rPr>
+          <w:rFonts w:ascii="Source Code Pro" w:hAnsi="Source Code Pro"/>
+        </w:rPr>
+      </w:pPr>
+      <w:r>
+        <w:rPr>
+          <w:rFonts w:ascii="Source Code Pro" w:hAnsi="Source Code Pro"/>
+        </w:rPr>
         <w:t>}</w:t>
       </w:r>
-      <w:r>
-        <w:rPr>
-          <w:rFonts w:ascii="Source Code Pro" w:hAnsi="Source Code Pro"/>
-        </w:rPr>
-        <w:br/>
-        <w:t>}</w:t>
-      </w:r>
     </w:p>
     <w:p>
       <w:pPr>
         <w:pBdr>
-          <w:top w:val="single" w:sz="6" w:space="1" w:color="auto"/>
           <w:bottom w:val="single" w:sz="6" w:space="1" w:color="auto"/>
         </w:pBdr>
         <w:tabs>
@@ -6294,158 +6974,6 @@
         <w:rPr>
           <w:rFonts w:ascii="Source Code Pro" w:hAnsi="Source Code Pro"/>
         </w:rPr>
-        <w:t>package Question04;</w:t>
-      </w:r>
-      <w:r>
-        <w:rPr>
-          <w:rFonts w:ascii="Source Code Pro" w:hAnsi="Source Code Pro"/>
-        </w:rPr>
-        <w:br/>
-      </w:r>
-      <w:r>
-        <w:rPr>
-          <w:rFonts w:ascii="Source Code Pro" w:hAnsi="Source Code Pro"/>
-        </w:rPr>
-        <w:br/>
-        <w:t>public class Test {</w:t>
-      </w:r>
-      <w:r>
-        <w:rPr>
-          <w:rFonts w:ascii="Source Code Pro" w:hAnsi="Source Code Pro"/>
-        </w:rPr>
-        <w:br/>
-        <w:t xml:space="preserve">    public static void main(String[] </w:t>
-      </w:r>
-      <w:proofErr w:type="spellStart"/>
-      <w:r>
-        <w:rPr>
-          <w:rFonts w:ascii="Source Code Pro" w:hAnsi="Source Code Pro"/>
-        </w:rPr>
-        <w:t>args</w:t>
-      </w:r>
-      <w:proofErr w:type="spellEnd"/>
-      <w:r>
-        <w:rPr>
-          <w:rFonts w:ascii="Source Code Pro" w:hAnsi="Source Code Pro"/>
-        </w:rPr>
-        <w:t>) {</w:t>
-      </w:r>
-      <w:r>
-        <w:rPr>
-          <w:rFonts w:ascii="Source Code Pro" w:hAnsi="Source Code Pro"/>
-        </w:rPr>
-        <w:br/>
-        <w:t xml:space="preserve">        Question04 q4 = new Question04();</w:t>
-      </w:r>
-      <w:r>
-        <w:rPr>
-          <w:rFonts w:ascii="Source Code Pro" w:hAnsi="Source Code Pro"/>
-        </w:rPr>
-        <w:br/>
-        <w:t xml:space="preserve">        q4.VowelChecker("apple");    // Example 1</w:t>
-      </w:r>
-      <w:r>
-        <w:rPr>
-          <w:rFonts w:ascii="Source Code Pro" w:hAnsi="Source Code Pro"/>
-        </w:rPr>
-        <w:br/>
-        <w:t xml:space="preserve">        q4.VowelChecker("zebra");    // Example 2</w:t>
-      </w:r>
-      <w:r>
-        <w:rPr>
-          <w:rFonts w:ascii="Source Code Pro" w:hAnsi="Source Code Pro"/>
-        </w:rPr>
-        <w:br/>
-        <w:t xml:space="preserve">        q4.VowelChecker("school");   // Example 3</w:t>
-      </w:r>
-      <w:r>
-        <w:rPr>
-          <w:rFonts w:ascii="Source Code Pro" w:hAnsi="Source Code Pro"/>
-        </w:rPr>
-        <w:br/>
-        <w:t xml:space="preserve">        q4.VowelChecker("banana");   // Example 4</w:t>
-      </w:r>
-      <w:r>
-        <w:rPr>
-          <w:rFonts w:ascii="Source Code Pro" w:hAnsi="Source Code Pro"/>
-        </w:rPr>
-        <w:br/>
-        <w:t xml:space="preserve">        q4.VowelChecker("library");  // Example 5</w:t>
-      </w:r>
-      <w:r>
-        <w:rPr>
-          <w:rFonts w:ascii="Source Code Pro" w:hAnsi="Source Code Pro"/>
-        </w:rPr>
-        <w:br/>
-        <w:t xml:space="preserve">        q4.VowelChecker("elephant"); // Example 6</w:t>
-      </w:r>
-      <w:r>
-        <w:rPr>
-          <w:rFonts w:ascii="Source Code Pro" w:hAnsi="Source Code Pro"/>
-        </w:rPr>
-        <w:br/>
-        <w:t xml:space="preserve">        q4.VowelChecker("orange");   // Example 7</w:t>
-      </w:r>
-      <w:r>
-        <w:rPr>
-          <w:rFonts w:ascii="Source Code Pro" w:hAnsi="Source Code Pro"/>
-        </w:rPr>
-        <w:br/>
-        <w:t xml:space="preserve">        q4.VowelChecker("unicorn");  // Example 8</w:t>
-      </w:r>
-      <w:r>
-        <w:rPr>
-          <w:rFonts w:ascii="Source Code Pro" w:hAnsi="Source Code Pro"/>
-        </w:rPr>
-        <w:br/>
-        <w:t xml:space="preserve">        q4.VowelChecker("grape");    // Example 9</w:t>
-      </w:r>
-      <w:r>
-        <w:rPr>
-          <w:rFonts w:ascii="Source Code Pro" w:hAnsi="Source Code Pro"/>
-        </w:rPr>
-        <w:br/>
-        <w:t xml:space="preserve">        q4.VowelChecker("python");   // Example 10</w:t>
-      </w:r>
-      <w:r>
-        <w:rPr>
-          <w:rFonts w:ascii="Source Code Pro" w:hAnsi="Source Code Pro"/>
-        </w:rPr>
-        <w:br/>
-        <w:t xml:space="preserve">        q4.VowelChecker("kiwi");     // Example 11</w:t>
-      </w:r>
-      <w:r>
-        <w:rPr>
-          <w:rFonts w:ascii="Source Code Pro" w:hAnsi="Source Code Pro"/>
-        </w:rPr>
-        <w:br/>
-        <w:t xml:space="preserve">        q4.VowelChecker("jasmine");  // Example 12</w:t>
-      </w:r>
-      <w:r>
-        <w:rPr>
-          <w:rFonts w:ascii="Source Code Pro" w:hAnsi="Source Code Pro"/>
-        </w:rPr>
-        <w:br/>
-      </w:r>
-      <w:r>
-        <w:rPr>
-          <w:rFonts w:ascii="Source Code Pro" w:hAnsi="Source Code Pro"/>
-        </w:rPr>
-        <w:br/>
-        <w:t xml:space="preserve">    }</w:t>
-      </w:r>
-      <w:r>
-        <w:rPr>
-          <w:rFonts w:ascii="Source Code Pro" w:hAnsi="Source Code Pro"/>
-        </w:rPr>
-        <w:br/>
-        <w:t xml:space="preserve">    </w:t>
-      </w:r>
-      <w:r>
-        <w:rPr>
-          <w:rFonts w:ascii="Source Code Pro" w:hAnsi="Source Code Pro"/>
-        </w:rPr>
-        <w:br/>
         <w:t>}</w:t>
       </w:r>
     </w:p>
@@ -6468,6 +6996,20 @@
           <w:rFonts w:ascii="Source Code Pro" w:hAnsi="Source Code Pro"/>
         </w:rPr>
       </w:pPr>
+      <w:r>
+        <w:rPr>
+          <w:rFonts w:ascii="Source Code Pro" w:hAnsi="Source Code Pro"/>
+        </w:rPr>
+        <w:t xml:space="preserve">package </w:t>
+      </w:r>
+      <w:proofErr w:type="gramStart"/>
+      <w:r>
+        <w:rPr>
+          <w:rFonts w:ascii="Source Code Pro" w:hAnsi="Source Code Pro"/>
+        </w:rPr>
+        <w:t>Question04;</w:t>
+      </w:r>
+      <w:proofErr w:type="gramEnd"/>
     </w:p>
     <w:p>
       <w:pPr>
@@ -6488,6 +7030,12 @@
           <w:rFonts w:ascii="Source Code Pro" w:hAnsi="Source Code Pro"/>
         </w:rPr>
       </w:pPr>
+      <w:r>
+        <w:rPr>
+          <w:rFonts w:ascii="Source Code Pro" w:hAnsi="Source Code Pro"/>
+        </w:rPr>
+        <w:t>public class Test {</w:t>
+      </w:r>
     </w:p>
     <w:p>
       <w:pPr>
@@ -6498,46 +7046,821 @@
           <w:rFonts w:ascii="Source Code Pro" w:hAnsi="Source Code Pro"/>
         </w:rPr>
       </w:pPr>
+      <w:r>
+        <w:rPr>
+          <w:rFonts w:ascii="Source Code Pro" w:hAnsi="Source Code Pro"/>
+        </w:rPr>
+        <w:t xml:space="preserve">    public static void </w:t>
+      </w:r>
+      <w:proofErr w:type="gramStart"/>
+      <w:r>
+        <w:rPr>
+          <w:rFonts w:ascii="Source Code Pro" w:hAnsi="Source Code Pro"/>
+        </w:rPr>
+        <w:t>main(String[</w:t>
+      </w:r>
+      <w:proofErr w:type="gramEnd"/>
+      <w:r>
+        <w:rPr>
+          <w:rFonts w:ascii="Source Code Pro" w:hAnsi="Source Code Pro"/>
+        </w:rPr>
+        <w:t xml:space="preserve">] </w:t>
+      </w:r>
+      <w:proofErr w:type="spellStart"/>
+      <w:r>
+        <w:rPr>
+          <w:rFonts w:ascii="Source Code Pro" w:hAnsi="Source Code Pro"/>
+        </w:rPr>
+        <w:t>args</w:t>
+      </w:r>
+      <w:proofErr w:type="spellEnd"/>
+      <w:r>
+        <w:rPr>
+          <w:rFonts w:ascii="Source Code Pro" w:hAnsi="Source Code Pro"/>
+        </w:rPr>
+        <w:t>) {</w:t>
+      </w:r>
     </w:p>
     <w:p>
       <w:pPr>
         <w:tabs>
           <w:tab w:val="left" w:pos="3053"/>
         </w:tabs>
-        <w:rPr>
-          <w:rFonts w:ascii="Source Code Pro" w:hAnsi="Source Code Pro"/>
-        </w:rPr>
-      </w:pPr>
+        <w:ind w:left="720"/>
+        <w:rPr>
+          <w:rFonts w:ascii="Source Code Pro" w:hAnsi="Source Code Pro"/>
+        </w:rPr>
+      </w:pPr>
+      <w:r>
+        <w:rPr>
+          <w:rFonts w:ascii="Source Code Pro" w:hAnsi="Source Code Pro"/>
+        </w:rPr>
+        <w:t>Question04 example01 = new Question04(</w:t>
+      </w:r>
+      <w:proofErr w:type="gramStart"/>
+      <w:r>
+        <w:rPr>
+          <w:rFonts w:ascii="Source Code Pro" w:hAnsi="Source Code Pro"/>
+        </w:rPr>
+        <w:t>);</w:t>
+      </w:r>
+      <w:proofErr w:type="gramEnd"/>
     </w:p>
     <w:p>
       <w:pPr>
         <w:tabs>
           <w:tab w:val="left" w:pos="3053"/>
         </w:tabs>
-        <w:rPr>
-          <w:rFonts w:ascii="Source Code Pro" w:hAnsi="Source Code Pro"/>
-        </w:rPr>
-      </w:pPr>
+        <w:ind w:left="720"/>
+        <w:rPr>
+          <w:rFonts w:ascii="Source Code Pro" w:hAnsi="Source Code Pro"/>
+        </w:rPr>
+      </w:pPr>
+      <w:r>
+        <w:rPr>
+          <w:rFonts w:ascii="Source Code Pro" w:hAnsi="Source Code Pro"/>
+        </w:rPr>
+        <w:t>Question04 example02 = new Question04(</w:t>
+      </w:r>
+      <w:proofErr w:type="gramStart"/>
+      <w:r>
+        <w:rPr>
+          <w:rFonts w:ascii="Source Code Pro" w:hAnsi="Source Code Pro"/>
+        </w:rPr>
+        <w:t>);</w:t>
+      </w:r>
+      <w:proofErr w:type="gramEnd"/>
     </w:p>
     <w:p>
       <w:pPr>
         <w:tabs>
           <w:tab w:val="left" w:pos="3053"/>
         </w:tabs>
-        <w:rPr>
-          <w:rFonts w:ascii="Source Code Pro" w:hAnsi="Source Code Pro"/>
-        </w:rPr>
-      </w:pPr>
+        <w:ind w:left="720"/>
+        <w:rPr>
+          <w:rFonts w:ascii="Source Code Pro" w:hAnsi="Source Code Pro"/>
+        </w:rPr>
+      </w:pPr>
+      <w:r>
+        <w:rPr>
+          <w:rFonts w:ascii="Source Code Pro" w:hAnsi="Source Code Pro"/>
+        </w:rPr>
+        <w:t>Question04 example03 = new Question04(</w:t>
+      </w:r>
+      <w:proofErr w:type="gramStart"/>
+      <w:r>
+        <w:rPr>
+          <w:rFonts w:ascii="Source Code Pro" w:hAnsi="Source Code Pro"/>
+        </w:rPr>
+        <w:t>);</w:t>
+      </w:r>
+      <w:proofErr w:type="gramEnd"/>
     </w:p>
     <w:p>
       <w:pPr>
         <w:tabs>
           <w:tab w:val="left" w:pos="3053"/>
         </w:tabs>
-        <w:rPr>
-          <w:rFonts w:ascii="Source Code Pro" w:hAnsi="Source Code Pro"/>
-        </w:rPr>
-      </w:pPr>
+        <w:ind w:left="720"/>
+        <w:rPr>
+          <w:rFonts w:ascii="Source Code Pro" w:hAnsi="Source Code Pro"/>
+        </w:rPr>
+      </w:pPr>
+      <w:r>
+        <w:rPr>
+          <w:rFonts w:ascii="Source Code Pro" w:hAnsi="Source Code Pro"/>
+        </w:rPr>
+        <w:t>Question04 example04 = new Question04(</w:t>
+      </w:r>
+      <w:proofErr w:type="gramStart"/>
+      <w:r>
+        <w:rPr>
+          <w:rFonts w:ascii="Source Code Pro" w:hAnsi="Source Code Pro"/>
+        </w:rPr>
+        <w:t>);</w:t>
+      </w:r>
+      <w:proofErr w:type="gramEnd"/>
+    </w:p>
+    <w:p>
+      <w:pPr>
+        <w:tabs>
+          <w:tab w:val="left" w:pos="3053"/>
+        </w:tabs>
+        <w:ind w:left="720"/>
+        <w:rPr>
+          <w:rFonts w:ascii="Source Code Pro" w:hAnsi="Source Code Pro"/>
+        </w:rPr>
+      </w:pPr>
+      <w:r>
+        <w:rPr>
+          <w:rFonts w:ascii="Source Code Pro" w:hAnsi="Source Code Pro"/>
+        </w:rPr>
+        <w:t>Question04 example05 = new Question04(</w:t>
+      </w:r>
+      <w:proofErr w:type="gramStart"/>
+      <w:r>
+        <w:rPr>
+          <w:rFonts w:ascii="Source Code Pro" w:hAnsi="Source Code Pro"/>
+        </w:rPr>
+        <w:t>);</w:t>
+      </w:r>
+      <w:proofErr w:type="gramEnd"/>
+    </w:p>
+    <w:p>
+      <w:pPr>
+        <w:tabs>
+          <w:tab w:val="left" w:pos="3053"/>
+        </w:tabs>
+        <w:ind w:left="720"/>
+        <w:rPr>
+          <w:rFonts w:ascii="Source Code Pro" w:hAnsi="Source Code Pro"/>
+        </w:rPr>
+      </w:pPr>
+      <w:r>
+        <w:rPr>
+          <w:rFonts w:ascii="Source Code Pro" w:hAnsi="Source Code Pro"/>
+        </w:rPr>
+        <w:t>Question04 example06 = new Question04(</w:t>
+      </w:r>
+      <w:proofErr w:type="gramStart"/>
+      <w:r>
+        <w:rPr>
+          <w:rFonts w:ascii="Source Code Pro" w:hAnsi="Source Code Pro"/>
+        </w:rPr>
+        <w:t>);</w:t>
+      </w:r>
+      <w:proofErr w:type="gramEnd"/>
+    </w:p>
+    <w:p>
+      <w:pPr>
+        <w:tabs>
+          <w:tab w:val="left" w:pos="3053"/>
+        </w:tabs>
+        <w:ind w:left="720"/>
+        <w:rPr>
+          <w:rFonts w:ascii="Source Code Pro" w:hAnsi="Source Code Pro"/>
+        </w:rPr>
+      </w:pPr>
+      <w:r>
+        <w:rPr>
+          <w:rFonts w:ascii="Source Code Pro" w:hAnsi="Source Code Pro"/>
+        </w:rPr>
+        <w:t>Question04 example07 = new Question04(</w:t>
+      </w:r>
+      <w:proofErr w:type="gramStart"/>
+      <w:r>
+        <w:rPr>
+          <w:rFonts w:ascii="Source Code Pro" w:hAnsi="Source Code Pro"/>
+        </w:rPr>
+        <w:t>);</w:t>
+      </w:r>
+      <w:proofErr w:type="gramEnd"/>
+    </w:p>
+    <w:p>
+      <w:pPr>
+        <w:tabs>
+          <w:tab w:val="left" w:pos="3053"/>
+        </w:tabs>
+        <w:ind w:left="720"/>
+        <w:rPr>
+          <w:rFonts w:ascii="Source Code Pro" w:hAnsi="Source Code Pro"/>
+        </w:rPr>
+      </w:pPr>
+      <w:r>
+        <w:rPr>
+          <w:rFonts w:ascii="Source Code Pro" w:hAnsi="Source Code Pro"/>
+        </w:rPr>
+        <w:t>Question04 example08 = new Question04(</w:t>
+      </w:r>
+      <w:proofErr w:type="gramStart"/>
+      <w:r>
+        <w:rPr>
+          <w:rFonts w:ascii="Source Code Pro" w:hAnsi="Source Code Pro"/>
+        </w:rPr>
+        <w:t>);</w:t>
+      </w:r>
+      <w:proofErr w:type="gramEnd"/>
+    </w:p>
+    <w:p>
+      <w:pPr>
+        <w:tabs>
+          <w:tab w:val="left" w:pos="3053"/>
+        </w:tabs>
+        <w:ind w:left="720"/>
+        <w:rPr>
+          <w:rFonts w:ascii="Source Code Pro" w:hAnsi="Source Code Pro"/>
+        </w:rPr>
+      </w:pPr>
+      <w:r>
+        <w:rPr>
+          <w:rFonts w:ascii="Source Code Pro" w:hAnsi="Source Code Pro"/>
+        </w:rPr>
+        <w:t>Question04 example09 = new Question04(</w:t>
+      </w:r>
+      <w:proofErr w:type="gramStart"/>
+      <w:r>
+        <w:rPr>
+          <w:rFonts w:ascii="Source Code Pro" w:hAnsi="Source Code Pro"/>
+        </w:rPr>
+        <w:t>);</w:t>
+      </w:r>
+      <w:proofErr w:type="gramEnd"/>
+    </w:p>
+    <w:p>
+      <w:pPr>
+        <w:tabs>
+          <w:tab w:val="left" w:pos="3053"/>
+        </w:tabs>
+        <w:ind w:left="720"/>
+        <w:rPr>
+          <w:rFonts w:ascii="Source Code Pro" w:hAnsi="Source Code Pro"/>
+        </w:rPr>
+      </w:pPr>
+      <w:r>
+        <w:rPr>
+          <w:rFonts w:ascii="Source Code Pro" w:hAnsi="Source Code Pro"/>
+        </w:rPr>
+        <w:t>Question04 example10 = new Question04(</w:t>
+      </w:r>
+      <w:proofErr w:type="gramStart"/>
+      <w:r>
+        <w:rPr>
+          <w:rFonts w:ascii="Source Code Pro" w:hAnsi="Source Code Pro"/>
+        </w:rPr>
+        <w:t>);</w:t>
+      </w:r>
+      <w:proofErr w:type="gramEnd"/>
+    </w:p>
+    <w:p>
+      <w:pPr>
+        <w:tabs>
+          <w:tab w:val="left" w:pos="3053"/>
+        </w:tabs>
+        <w:ind w:left="720"/>
+        <w:rPr>
+          <w:rFonts w:ascii="Source Code Pro" w:hAnsi="Source Code Pro"/>
+        </w:rPr>
+      </w:pPr>
+      <w:r>
+        <w:rPr>
+          <w:rFonts w:ascii="Source Code Pro" w:hAnsi="Source Code Pro"/>
+        </w:rPr>
+        <w:lastRenderedPageBreak/>
+        <w:t>Question04 example11 = new Question04(</w:t>
+      </w:r>
+      <w:proofErr w:type="gramStart"/>
+      <w:r>
+        <w:rPr>
+          <w:rFonts w:ascii="Source Code Pro" w:hAnsi="Source Code Pro"/>
+        </w:rPr>
+        <w:t>);</w:t>
+      </w:r>
+      <w:proofErr w:type="gramEnd"/>
+    </w:p>
+    <w:p>
+      <w:pPr>
+        <w:tabs>
+          <w:tab w:val="left" w:pos="3053"/>
+        </w:tabs>
+        <w:ind w:left="720"/>
+        <w:rPr>
+          <w:rFonts w:ascii="Source Code Pro" w:hAnsi="Source Code Pro"/>
+        </w:rPr>
+      </w:pPr>
+      <w:r>
+        <w:rPr>
+          <w:rFonts w:ascii="Source Code Pro" w:hAnsi="Source Code Pro"/>
+        </w:rPr>
+        <w:t>Question04 example12 = new Question04(</w:t>
+      </w:r>
+      <w:proofErr w:type="gramStart"/>
+      <w:r>
+        <w:rPr>
+          <w:rFonts w:ascii="Source Code Pro" w:hAnsi="Source Code Pro"/>
+        </w:rPr>
+        <w:t>);</w:t>
+      </w:r>
+      <w:proofErr w:type="gramEnd"/>
+    </w:p>
+    <w:p>
+      <w:pPr>
+        <w:tabs>
+          <w:tab w:val="left" w:pos="3053"/>
+        </w:tabs>
+        <w:ind w:left="720"/>
+        <w:rPr>
+          <w:rFonts w:ascii="Source Code Pro" w:hAnsi="Source Code Pro"/>
+        </w:rPr>
+      </w:pPr>
+    </w:p>
+    <w:p>
+      <w:pPr>
+        <w:tabs>
+          <w:tab w:val="left" w:pos="3053"/>
+        </w:tabs>
+        <w:ind w:left="720"/>
+        <w:rPr>
+          <w:rFonts w:ascii="Source Code Pro" w:hAnsi="Source Code Pro"/>
+        </w:rPr>
+      </w:pPr>
+      <w:r>
+        <w:rPr>
+          <w:rFonts w:ascii="Source Code Pro" w:hAnsi="Source Code Pro"/>
+        </w:rPr>
+        <w:t>example01.VowelChecker("apple"</w:t>
+      </w:r>
+      <w:proofErr w:type="gramStart"/>
+      <w:r>
+        <w:rPr>
+          <w:rFonts w:ascii="Source Code Pro" w:hAnsi="Source Code Pro"/>
+        </w:rPr>
+        <w:t xml:space="preserve">);   </w:t>
+      </w:r>
+      <w:proofErr w:type="gramEnd"/>
+      <w:r>
+        <w:rPr>
+          <w:rFonts w:ascii="Source Code Pro" w:hAnsi="Source Code Pro"/>
+        </w:rPr>
+        <w:t xml:space="preserve"> // Example 1</w:t>
+      </w:r>
+    </w:p>
+    <w:p>
+      <w:pPr>
+        <w:tabs>
+          <w:tab w:val="left" w:pos="3053"/>
+        </w:tabs>
+        <w:ind w:left="720"/>
+        <w:rPr>
+          <w:rFonts w:ascii="Source Code Pro" w:hAnsi="Source Code Pro"/>
+        </w:rPr>
+      </w:pPr>
+      <w:r>
+        <w:rPr>
+          <w:rFonts w:ascii="Source Code Pro" w:hAnsi="Source Code Pro"/>
+        </w:rPr>
+        <w:t>example02.VowelChecker("zebra"</w:t>
+      </w:r>
+      <w:proofErr w:type="gramStart"/>
+      <w:r>
+        <w:rPr>
+          <w:rFonts w:ascii="Source Code Pro" w:hAnsi="Source Code Pro"/>
+        </w:rPr>
+        <w:t xml:space="preserve">);   </w:t>
+      </w:r>
+      <w:proofErr w:type="gramEnd"/>
+      <w:r>
+        <w:rPr>
+          <w:rFonts w:ascii="Source Code Pro" w:hAnsi="Source Code Pro"/>
+        </w:rPr>
+        <w:t xml:space="preserve"> // Example 2</w:t>
+      </w:r>
+    </w:p>
+    <w:p>
+      <w:pPr>
+        <w:tabs>
+          <w:tab w:val="left" w:pos="3053"/>
+        </w:tabs>
+        <w:ind w:left="720"/>
+        <w:rPr>
+          <w:rFonts w:ascii="Source Code Pro" w:hAnsi="Source Code Pro"/>
+        </w:rPr>
+      </w:pPr>
+      <w:r>
+        <w:rPr>
+          <w:rFonts w:ascii="Source Code Pro" w:hAnsi="Source Code Pro"/>
+        </w:rPr>
+        <w:t>example03.VowelChecker("school"</w:t>
+      </w:r>
+      <w:proofErr w:type="gramStart"/>
+      <w:r>
+        <w:rPr>
+          <w:rFonts w:ascii="Source Code Pro" w:hAnsi="Source Code Pro"/>
+        </w:rPr>
+        <w:t xml:space="preserve">);   </w:t>
+      </w:r>
+      <w:proofErr w:type="gramEnd"/>
+      <w:r>
+        <w:rPr>
+          <w:rFonts w:ascii="Source Code Pro" w:hAnsi="Source Code Pro"/>
+        </w:rPr>
+        <w:t>// Example 3</w:t>
+      </w:r>
+    </w:p>
+    <w:p>
+      <w:pPr>
+        <w:tabs>
+          <w:tab w:val="left" w:pos="3053"/>
+        </w:tabs>
+        <w:ind w:left="720"/>
+        <w:rPr>
+          <w:rFonts w:ascii="Source Code Pro" w:hAnsi="Source Code Pro"/>
+        </w:rPr>
+      </w:pPr>
+      <w:r>
+        <w:rPr>
+          <w:rFonts w:ascii="Source Code Pro" w:hAnsi="Source Code Pro"/>
+        </w:rPr>
+        <w:t>example04.VowelChecker("banana"</w:t>
+      </w:r>
+      <w:proofErr w:type="gramStart"/>
+      <w:r>
+        <w:rPr>
+          <w:rFonts w:ascii="Source Code Pro" w:hAnsi="Source Code Pro"/>
+        </w:rPr>
+        <w:t xml:space="preserve">);   </w:t>
+      </w:r>
+      <w:proofErr w:type="gramEnd"/>
+      <w:r>
+        <w:rPr>
+          <w:rFonts w:ascii="Source Code Pro" w:hAnsi="Source Code Pro"/>
+        </w:rPr>
+        <w:t>// Example 4</w:t>
+      </w:r>
+    </w:p>
+    <w:p>
+      <w:pPr>
+        <w:tabs>
+          <w:tab w:val="left" w:pos="3053"/>
+        </w:tabs>
+        <w:ind w:left="720"/>
+        <w:rPr>
+          <w:rFonts w:ascii="Source Code Pro" w:hAnsi="Source Code Pro"/>
+        </w:rPr>
+      </w:pPr>
+      <w:r>
+        <w:rPr>
+          <w:rFonts w:ascii="Source Code Pro" w:hAnsi="Source Code Pro"/>
+        </w:rPr>
+        <w:t>example05.VowelChecker("library"</w:t>
+      </w:r>
+      <w:proofErr w:type="gramStart"/>
+      <w:r>
+        <w:rPr>
+          <w:rFonts w:ascii="Source Code Pro" w:hAnsi="Source Code Pro"/>
+        </w:rPr>
+        <w:t>);  /</w:t>
+      </w:r>
+      <w:proofErr w:type="gramEnd"/>
+      <w:r>
+        <w:rPr>
+          <w:rFonts w:ascii="Source Code Pro" w:hAnsi="Source Code Pro"/>
+        </w:rPr>
+        <w:t>/ Example 5</w:t>
+      </w:r>
+    </w:p>
+    <w:p>
+      <w:pPr>
+        <w:tabs>
+          <w:tab w:val="left" w:pos="3053"/>
+        </w:tabs>
+        <w:ind w:left="720"/>
+        <w:rPr>
+          <w:rFonts w:ascii="Source Code Pro" w:hAnsi="Source Code Pro"/>
+        </w:rPr>
+      </w:pPr>
+      <w:r>
+        <w:rPr>
+          <w:rFonts w:ascii="Source Code Pro" w:hAnsi="Source Code Pro"/>
+        </w:rPr>
+        <w:t>example06.VowelChecker("elephant"); // Example 6</w:t>
+      </w:r>
+    </w:p>
+    <w:p>
+      <w:pPr>
+        <w:tabs>
+          <w:tab w:val="left" w:pos="3053"/>
+        </w:tabs>
+        <w:ind w:left="720"/>
+        <w:rPr>
+          <w:rFonts w:ascii="Source Code Pro" w:hAnsi="Source Code Pro"/>
+        </w:rPr>
+      </w:pPr>
+      <w:r>
+        <w:rPr>
+          <w:rFonts w:ascii="Source Code Pro" w:hAnsi="Source Code Pro"/>
+        </w:rPr>
+        <w:t>example07.VowelChecker("orange"</w:t>
+      </w:r>
+      <w:proofErr w:type="gramStart"/>
+      <w:r>
+        <w:rPr>
+          <w:rFonts w:ascii="Source Code Pro" w:hAnsi="Source Code Pro"/>
+        </w:rPr>
+        <w:t xml:space="preserve">);   </w:t>
+      </w:r>
+      <w:proofErr w:type="gramEnd"/>
+      <w:r>
+        <w:rPr>
+          <w:rFonts w:ascii="Source Code Pro" w:hAnsi="Source Code Pro"/>
+        </w:rPr>
+        <w:t>// Example 7</w:t>
+      </w:r>
+    </w:p>
+    <w:p>
+      <w:pPr>
+        <w:tabs>
+          <w:tab w:val="left" w:pos="3053"/>
+        </w:tabs>
+        <w:ind w:left="720"/>
+        <w:rPr>
+          <w:rFonts w:ascii="Source Code Pro" w:hAnsi="Source Code Pro"/>
+        </w:rPr>
+      </w:pPr>
+      <w:r>
+        <w:rPr>
+          <w:rFonts w:ascii="Source Code Pro" w:hAnsi="Source Code Pro"/>
+        </w:rPr>
+        <w:t>example08.VowelChecker("unicorn"</w:t>
+      </w:r>
+      <w:proofErr w:type="gramStart"/>
+      <w:r>
+        <w:rPr>
+          <w:rFonts w:ascii="Source Code Pro" w:hAnsi="Source Code Pro"/>
+        </w:rPr>
+        <w:t>);  /</w:t>
+      </w:r>
+      <w:proofErr w:type="gramEnd"/>
+      <w:r>
+        <w:rPr>
+          <w:rFonts w:ascii="Source Code Pro" w:hAnsi="Source Code Pro"/>
+        </w:rPr>
+        <w:t>/ Example 8</w:t>
+      </w:r>
+    </w:p>
+    <w:p>
+      <w:pPr>
+        <w:tabs>
+          <w:tab w:val="left" w:pos="3053"/>
+        </w:tabs>
+        <w:ind w:left="720"/>
+        <w:rPr>
+          <w:rFonts w:ascii="Source Code Pro" w:hAnsi="Source Code Pro"/>
+        </w:rPr>
+      </w:pPr>
+      <w:r>
+        <w:rPr>
+          <w:rFonts w:ascii="Source Code Pro" w:hAnsi="Source Code Pro"/>
+        </w:rPr>
+        <w:t>example09.VowelChecker("grape"</w:t>
+      </w:r>
+      <w:proofErr w:type="gramStart"/>
+      <w:r>
+        <w:rPr>
+          <w:rFonts w:ascii="Source Code Pro" w:hAnsi="Source Code Pro"/>
+        </w:rPr>
+        <w:t xml:space="preserve">);   </w:t>
+      </w:r>
+      <w:proofErr w:type="gramEnd"/>
+      <w:r>
+        <w:rPr>
+          <w:rFonts w:ascii="Source Code Pro" w:hAnsi="Source Code Pro"/>
+        </w:rPr>
+        <w:t xml:space="preserve"> // Example 9</w:t>
+      </w:r>
+    </w:p>
+    <w:p>
+      <w:pPr>
+        <w:tabs>
+          <w:tab w:val="left" w:pos="3053"/>
+        </w:tabs>
+        <w:ind w:left="720"/>
+        <w:rPr>
+          <w:rFonts w:ascii="Source Code Pro" w:hAnsi="Source Code Pro"/>
+        </w:rPr>
+      </w:pPr>
+      <w:r>
+        <w:rPr>
+          <w:rFonts w:ascii="Source Code Pro" w:hAnsi="Source Code Pro"/>
+        </w:rPr>
+        <w:t>example10.VowelChecker("python"</w:t>
+      </w:r>
+      <w:proofErr w:type="gramStart"/>
+      <w:r>
+        <w:rPr>
+          <w:rFonts w:ascii="Source Code Pro" w:hAnsi="Source Code Pro"/>
+        </w:rPr>
+        <w:t xml:space="preserve">);   </w:t>
+      </w:r>
+      <w:proofErr w:type="gramEnd"/>
+      <w:r>
+        <w:rPr>
+          <w:rFonts w:ascii="Source Code Pro" w:hAnsi="Source Code Pro"/>
+        </w:rPr>
+        <w:t>// Example 10</w:t>
+      </w:r>
+    </w:p>
+    <w:p>
+      <w:pPr>
+        <w:tabs>
+          <w:tab w:val="left" w:pos="3053"/>
+        </w:tabs>
+        <w:ind w:left="720"/>
+        <w:rPr>
+          <w:rFonts w:ascii="Source Code Pro" w:hAnsi="Source Code Pro"/>
+        </w:rPr>
+      </w:pPr>
+      <w:r>
+        <w:rPr>
+          <w:rFonts w:ascii="Source Code Pro" w:hAnsi="Source Code Pro"/>
+        </w:rPr>
+        <w:t>example11.VowelChecker("kiwi"</w:t>
+      </w:r>
+      <w:proofErr w:type="gramStart"/>
+      <w:r>
+        <w:rPr>
+          <w:rFonts w:ascii="Source Code Pro" w:hAnsi="Source Code Pro"/>
+        </w:rPr>
+        <w:t xml:space="preserve">);   </w:t>
+      </w:r>
+      <w:proofErr w:type="gramEnd"/>
+      <w:r>
+        <w:rPr>
+          <w:rFonts w:ascii="Source Code Pro" w:hAnsi="Source Code Pro"/>
+        </w:rPr>
+        <w:t xml:space="preserve">  // Example 11</w:t>
+      </w:r>
+    </w:p>
+    <w:p>
+      <w:pPr>
+        <w:tabs>
+          <w:tab w:val="left" w:pos="3053"/>
+        </w:tabs>
+        <w:ind w:left="720"/>
+        <w:rPr>
+          <w:rFonts w:ascii="Source Code Pro" w:hAnsi="Source Code Pro"/>
+        </w:rPr>
+      </w:pPr>
+      <w:r>
+        <w:rPr>
+          <w:rFonts w:ascii="Source Code Pro" w:hAnsi="Source Code Pro"/>
+        </w:rPr>
+        <w:t>example12.VowelChecker("jasmine"</w:t>
+      </w:r>
+      <w:proofErr w:type="gramStart"/>
+      <w:r>
+        <w:rPr>
+          <w:rFonts w:ascii="Source Code Pro" w:hAnsi="Source Code Pro"/>
+        </w:rPr>
+        <w:t>);  /</w:t>
+      </w:r>
+      <w:proofErr w:type="gramEnd"/>
+      <w:r>
+        <w:rPr>
+          <w:rFonts w:ascii="Source Code Pro" w:hAnsi="Source Code Pro"/>
+        </w:rPr>
+        <w:t>/ Example 12</w:t>
+      </w:r>
+    </w:p>
+    <w:p>
+      <w:pPr>
+        <w:tabs>
+          <w:tab w:val="left" w:pos="3053"/>
+        </w:tabs>
+        <w:rPr>
+          <w:rFonts w:ascii="Source Code Pro" w:hAnsi="Source Code Pro"/>
+        </w:rPr>
+      </w:pPr>
+      <w:r>
+        <w:rPr>
+          <w:rFonts w:ascii="Source Code Pro" w:hAnsi="Source Code Pro"/>
+        </w:rPr>
+        <w:t xml:space="preserve">    }</w:t>
+      </w:r>
+    </w:p>
+    <w:p>
+      <w:pPr>
+        <w:tabs>
+          <w:tab w:val="left" w:pos="3053"/>
+        </w:tabs>
+        <w:rPr>
+          <w:rFonts w:ascii="Source Code Pro" w:hAnsi="Source Code Pro"/>
+        </w:rPr>
+      </w:pPr>
+      <w:r>
+        <w:rPr>
+          <w:rFonts w:ascii="Source Code Pro" w:hAnsi="Source Code Pro"/>
+        </w:rPr>
+        <w:t xml:space="preserve">}   </w:t>
+      </w:r>
+    </w:p>
+    <w:p>
+      <w:pPr>
+        <w:tabs>
+          <w:tab w:val="left" w:pos="3053"/>
+        </w:tabs>
+        <w:rPr>
+          <w:rFonts w:ascii="Source Code Pro" w:hAnsi="Source Code Pro"/>
+        </w:rPr>
+      </w:pPr>
+      <w:r>
+        <w:rPr>
+          <w:rFonts w:ascii="Source Code Pro" w:hAnsi="Source Code Pro"/>
+          <w:noProof/>
+        </w:rPr>
+        <w:drawing>
+          <wp:anchor distT="0" distB="0" distL="114300" distR="114300" simplePos="0" relativeHeight="251662336" behindDoc="1" locked="0" layoutInCell="1" allowOverlap="1" wp14:anchorId="750C13FB" wp14:editId="7CD90491">
+            <wp:simplePos x="0" y="0"/>
+            <wp:positionH relativeFrom="column">
+              <wp:posOffset>-36195</wp:posOffset>
+            </wp:positionH>
+            <wp:positionV relativeFrom="paragraph">
+              <wp:posOffset>204577</wp:posOffset>
+            </wp:positionV>
+            <wp:extent cx="6645910" cy="3456940"/>
+            <wp:effectExtent l="0" t="0" r="0" b="0"/>
+            <wp:wrapTight wrapText="bothSides">
+              <wp:wrapPolygon edited="0">
+                <wp:start x="0" y="0"/>
+                <wp:lineTo x="0" y="21505"/>
+                <wp:lineTo x="21546" y="21505"/>
+                <wp:lineTo x="21546" y="0"/>
+                <wp:lineTo x="0" y="0"/>
+              </wp:wrapPolygon>
+            </wp:wrapTight>
+            <wp:docPr id="148673042" name="Picture 1"/>
+            <wp:cNvGraphicFramePr>
+              <a:graphicFrameLocks xmlns:a="http://schemas.openxmlformats.org/drawingml/2006/main" noChangeAspect="1"/>
+            </wp:cNvGraphicFramePr>
+            <a:graphic xmlns:a="http://schemas.openxmlformats.org/drawingml/2006/main">
+              <a:graphicData uri="http://schemas.openxmlformats.org/drawingml/2006/picture">
+                <pic:pic xmlns:pic="http://schemas.openxmlformats.org/drawingml/2006/picture">
+                  <pic:nvPicPr>
+                    <pic:cNvPr id="148673042" name="Picture 148673042"/>
+                    <pic:cNvPicPr/>
+                  </pic:nvPicPr>
+                  <pic:blipFill>
+                    <a:blip r:embed="rId9" cstate="print">
+                      <a:extLst>
+                        <a:ext uri="{28A0092B-C50C-407E-A947-70E740481C1C}">
+                          <a14:useLocalDpi xmlns:a14="http://schemas.microsoft.com/office/drawing/2010/main" val="0"/>
+                        </a:ext>
+                      </a:extLst>
+                    </a:blip>
+                    <a:stretch>
+                      <a:fillRect/>
+                    </a:stretch>
+                  </pic:blipFill>
+                  <pic:spPr>
+                    <a:xfrm>
+                      <a:off x="0" y="0"/>
+                      <a:ext cx="6645910" cy="3456940"/>
+                    </a:xfrm>
+                    <a:prstGeom prst="rect">
+                      <a:avLst/>
+                    </a:prstGeom>
+                  </pic:spPr>
+                </pic:pic>
+              </a:graphicData>
+            </a:graphic>
+            <wp14:sizeRelH relativeFrom="page">
+              <wp14:pctWidth>0</wp14:pctWidth>
+            </wp14:sizeRelH>
+            <wp14:sizeRelV relativeFrom="page">
+              <wp14:pctHeight>0</wp14:pctHeight>
+            </wp14:sizeRelV>
+          </wp:anchor>
+        </w:drawing>
+      </w:r>
     </w:p>
     <w:p>
       <w:pPr>
@@ -9097,14 +10420,14 @@
         <w:rPr>
           <w:rFonts w:ascii="Source Code Pro" w:hAnsi="Source Code Pro"/>
         </w:rPr>
-        <w:t>main(</w:t>
+        <w:t>main(String[</w:t>
       </w:r>
       <w:proofErr w:type="gramEnd"/>
       <w:r>
         <w:rPr>
           <w:rFonts w:ascii="Source Code Pro" w:hAnsi="Source Code Pro"/>
         </w:rPr>
-        <w:t xml:space="preserve">String[] </w:t>
+        <w:t xml:space="preserve">] </w:t>
       </w:r>
       <w:proofErr w:type="spellStart"/>
       <w:r>
@@ -9173,8 +10496,16 @@
           <w:rFonts w:ascii="Source Code Pro" w:hAnsi="Source Code Pro"/>
         </w:rPr>
         <w:br/>
-        <w:t xml:space="preserve">    }</w:t>
-      </w:r>
+        <w:t xml:space="preserve">  </w:t>
+      </w:r>
+      <w:proofErr w:type="gramStart"/>
+      <w:r>
+        <w:rPr>
+          <w:rFonts w:ascii="Source Code Pro" w:hAnsi="Source Code Pro"/>
+        </w:rPr>
+        <w:t xml:space="preserve">  }</w:t>
+      </w:r>
+      <w:proofErr w:type="gramEnd"/>
       <w:r>
         <w:rPr>
           <w:rFonts w:ascii="Source Code Pro" w:hAnsi="Source Code Pro"/>
@@ -9234,7 +10565,7 @@
                     <pic:cNvPicPr/>
                   </pic:nvPicPr>
                   <pic:blipFill rotWithShape="1">
-                    <a:blip r:embed="rId9">
+                    <a:blip r:embed="rId10">
                       <a:extLst>
                         <a:ext uri="{28A0092B-C50C-407E-A947-70E740481C1C}">
                           <a14:useLocalDpi xmlns:a14="http://schemas.microsoft.com/office/drawing/2010/main" val="0"/>
@@ -9269,8 +10600,8 @@
       </w:r>
     </w:p>
     <w:sectPr>
-      <w:headerReference w:type="default" r:id="rId10"/>
-      <w:footerReference w:type="default" r:id="rId11"/>
+      <w:headerReference w:type="default" r:id="rId11"/>
+      <w:footerReference w:type="default" r:id="rId12"/>
       <w:pgSz w:w="11906" w:h="16838" w:code="9"/>
       <w:pgMar w:top="720" w:right="720" w:bottom="720" w:left="720" w:header="720" w:footer="720" w:gutter="0"/>
       <w:pgBorders w:offsetFrom="page">
@@ -9287,7 +10618,7 @@
 </file>
 
 <file path=word/endnotes.xml><?xml version="1.0" encoding="utf-8"?>
-<w:endnotes xmlns:wpc="http://schemas.microsoft.com/office/word/2010/wordprocessingCanvas" xmlns:cx="http://schemas.microsoft.com/office/drawing/2014/chartex" xmlns:cx1="http://schemas.microsoft.com/office/drawing/2015/9/8/chartex" xmlns:cx2="http://schemas.microsoft.com/office/drawing/2015/10/21/chartex" xmlns:cx3="http://schemas.microsoft.com/office/drawing/2016/5/9/chartex" xmlns:cx4="http://schemas.microsoft.com/office/drawing/2016/5/10/chartex" xmlns:cx5="http://schemas.microsoft.com/office/drawing/2016/5/11/chartex" xmlns:cx6="http://schemas.microsoft.com/office/drawing/2016/5/12/chartex" xmlns:cx7="http://schemas.microsoft.com/office/drawing/2016/5/13/chartex" xmlns:cx8="http://schemas.microsoft.com/office/drawing/2016/5/14/chartex" xmlns:mc="http://schemas.openxmlformats.org/markup-compatibility/2006" xmlns:aink="http://schemas.microsoft.com/office/drawing/2016/ink" xmlns:am3d="http://schemas.microsoft.com/office/drawing/2017/model3d" xmlns:o="urn:schemas-microsoft-com:office:office" xmlns:r="http://schemas.openxmlformats.org/officeDocument/2006/relationships" xmlns:m="http://schemas.openxmlformats.org/officeDocument/2006/math" xmlns:v="urn:schemas-microsoft-com:vml" xmlns:wp14="http://schemas.microsoft.com/office/word/2010/wordprocessingDrawing" xmlns:wp="http://schemas.openxmlformats.org/drawingml/2006/wordprocessingDrawing" xmlns:w10="urn:schemas-microsoft-com:office:word" xmlns:w="http://schemas.openxmlformats.org/wordprocessingml/2006/main" xmlns:w14="http://schemas.microsoft.com/office/word/2010/wordml" xmlns:w15="http://schemas.microsoft.com/office/word/2012/wordml" xmlns:w16cex="http://schemas.microsoft.com/office/word/2018/wordml/cex" xmlns:w16cid="http://schemas.microsoft.com/office/word/2016/wordml/cid" xmlns:w16="http://schemas.microsoft.com/office/word/2018/wordml" xmlns:w16sdtdh="http://schemas.microsoft.com/office/word/2020/wordml/sdtdatahash" xmlns:w16se="http://schemas.microsoft.com/office/word/2015/wordml/symex" xmlns:wpg="http://schemas.microsoft.com/office/word/2010/wordprocessingGroup" xmlns:wpi="http://schemas.microsoft.com/office/word/2010/wordprocessingInk" xmlns:wne="http://schemas.microsoft.com/office/word/2006/wordml" xmlns:wps="http://schemas.microsoft.com/office/word/2010/wordprocessingShape" mc:Ignorable="w14 w15 w16se w16cid w16 w16cex w16sdtdh wp14">
+<w:endnotes xmlns:wpc="http://schemas.microsoft.com/office/word/2010/wordprocessingCanvas" xmlns:cx="http://schemas.microsoft.com/office/drawing/2014/chartex" xmlns:cx1="http://schemas.microsoft.com/office/drawing/2015/9/8/chartex" xmlns:cx2="http://schemas.microsoft.com/office/drawing/2015/10/21/chartex" xmlns:cx3="http://schemas.microsoft.com/office/drawing/2016/5/9/chartex" xmlns:cx4="http://schemas.microsoft.com/office/drawing/2016/5/10/chartex" xmlns:cx5="http://schemas.microsoft.com/office/drawing/2016/5/11/chartex" xmlns:cx6="http://schemas.microsoft.com/office/drawing/2016/5/12/chartex" xmlns:cx7="http://schemas.microsoft.com/office/drawing/2016/5/13/chartex" xmlns:cx8="http://schemas.microsoft.com/office/drawing/2016/5/14/chartex" xmlns:mc="http://schemas.openxmlformats.org/markup-compatibility/2006" xmlns:aink="http://schemas.microsoft.com/office/drawing/2016/ink" xmlns:am3d="http://schemas.microsoft.com/office/drawing/2017/model3d" xmlns:o="urn:schemas-microsoft-com:office:office" xmlns:oel="http://schemas.microsoft.com/office/2019/extlst" xmlns:r="http://schemas.openxmlformats.org/officeDocument/2006/relationships" xmlns:m="http://schemas.openxmlformats.org/officeDocument/2006/math" xmlns:v="urn:schemas-microsoft-com:vml" xmlns:wp14="http://schemas.microsoft.com/office/word/2010/wordprocessingDrawing" xmlns:wp="http://schemas.openxmlformats.org/drawingml/2006/wordprocessingDrawing" xmlns:w10="urn:schemas-microsoft-com:office:word" xmlns:w="http://schemas.openxmlformats.org/wordprocessingml/2006/main" xmlns:w14="http://schemas.microsoft.com/office/word/2010/wordml" xmlns:w15="http://schemas.microsoft.com/office/word/2012/wordml" xmlns:w16cex="http://schemas.microsoft.com/office/word/2018/wordml/cex" xmlns:w16cid="http://schemas.microsoft.com/office/word/2016/wordml/cid" xmlns:w16="http://schemas.microsoft.com/office/word/2018/wordml" xmlns:w16du="http://schemas.microsoft.com/office/word/2023/wordml/word16du" xmlns:w16sdtdh="http://schemas.microsoft.com/office/word/2020/wordml/sdtdatahash" xmlns:w16sdtfl="http://schemas.microsoft.com/office/word/2024/wordml/sdtformatlock" xmlns:w16se="http://schemas.microsoft.com/office/word/2015/wordml/symex" xmlns:wpg="http://schemas.microsoft.com/office/word/2010/wordprocessingGroup" xmlns:wpi="http://schemas.microsoft.com/office/word/2010/wordprocessingInk" xmlns:wne="http://schemas.microsoft.com/office/word/2006/wordml" xmlns:wps="http://schemas.microsoft.com/office/word/2010/wordprocessingShape" mc:Ignorable="w14 w15 w16se w16cid w16 w16cex w16sdtdh w16sdtfl w16du wp14">
   <w:endnote w:type="separator" w:id="-1">
     <w:p>
       <w:pPr>
@@ -9312,7 +10643,7 @@
 </file>
 
 <file path=word/footer1.xml><?xml version="1.0" encoding="utf-8"?>
-<w:ftr xmlns:wpc="http://schemas.microsoft.com/office/word/2010/wordprocessingCanvas" xmlns:cx="http://schemas.microsoft.com/office/drawing/2014/chartex" xmlns:cx1="http://schemas.microsoft.com/office/drawing/2015/9/8/chartex" xmlns:cx2="http://schemas.microsoft.com/office/drawing/2015/10/21/chartex" xmlns:cx3="http://schemas.microsoft.com/office/drawing/2016/5/9/chartex" xmlns:cx4="http://schemas.microsoft.com/office/drawing/2016/5/10/chartex" xmlns:cx5="http://schemas.microsoft.com/office/drawing/2016/5/11/chartex" xmlns:cx6="http://schemas.microsoft.com/office/drawing/2016/5/12/chartex" xmlns:cx7="http://schemas.microsoft.com/office/drawing/2016/5/13/chartex" xmlns:cx8="http://schemas.microsoft.com/office/drawing/2016/5/14/chartex" xmlns:mc="http://schemas.openxmlformats.org/markup-compatibility/2006" xmlns:aink="http://schemas.microsoft.com/office/drawing/2016/ink" xmlns:am3d="http://schemas.microsoft.com/office/drawing/2017/model3d" xmlns:o="urn:schemas-microsoft-com:office:office" xmlns:r="http://schemas.openxmlformats.org/officeDocument/2006/relationships" xmlns:m="http://schemas.openxmlformats.org/officeDocument/2006/math" xmlns:v="urn:schemas-microsoft-com:vml" xmlns:wp14="http://schemas.microsoft.com/office/word/2010/wordprocessingDrawing" xmlns:wp="http://schemas.openxmlformats.org/drawingml/2006/wordprocessingDrawing" xmlns:w10="urn:schemas-microsoft-com:office:word" xmlns:w="http://schemas.openxmlformats.org/wordprocessingml/2006/main" xmlns:w14="http://schemas.microsoft.com/office/word/2010/wordml" xmlns:w15="http://schemas.microsoft.com/office/word/2012/wordml" xmlns:w16cex="http://schemas.microsoft.com/office/word/2018/wordml/cex" xmlns:w16cid="http://schemas.microsoft.com/office/word/2016/wordml/cid" xmlns:w16="http://schemas.microsoft.com/office/word/2018/wordml" xmlns:w16sdtdh="http://schemas.microsoft.com/office/word/2020/wordml/sdtdatahash" xmlns:w16se="http://schemas.microsoft.com/office/word/2015/wordml/symex" xmlns:wpg="http://schemas.microsoft.com/office/word/2010/wordprocessingGroup" xmlns:wpi="http://schemas.microsoft.com/office/word/2010/wordprocessingInk" xmlns:wne="http://schemas.microsoft.com/office/word/2006/wordml" xmlns:wps="http://schemas.microsoft.com/office/word/2010/wordprocessingShape" mc:Ignorable="w14 w15 w16se w16cid w16 w16cex w16sdtdh wp14">
+<w:ftr xmlns:wpc="http://schemas.microsoft.com/office/word/2010/wordprocessingCanvas" xmlns:cx="http://schemas.microsoft.com/office/drawing/2014/chartex" xmlns:cx1="http://schemas.microsoft.com/office/drawing/2015/9/8/chartex" xmlns:cx2="http://schemas.microsoft.com/office/drawing/2015/10/21/chartex" xmlns:cx3="http://schemas.microsoft.com/office/drawing/2016/5/9/chartex" xmlns:cx4="http://schemas.microsoft.com/office/drawing/2016/5/10/chartex" xmlns:cx5="http://schemas.microsoft.com/office/drawing/2016/5/11/chartex" xmlns:cx6="http://schemas.microsoft.com/office/drawing/2016/5/12/chartex" xmlns:cx7="http://schemas.microsoft.com/office/drawing/2016/5/13/chartex" xmlns:cx8="http://schemas.microsoft.com/office/drawing/2016/5/14/chartex" xmlns:mc="http://schemas.openxmlformats.org/markup-compatibility/2006" xmlns:aink="http://schemas.microsoft.com/office/drawing/2016/ink" xmlns:am3d="http://schemas.microsoft.com/office/drawing/2017/model3d" xmlns:o="urn:schemas-microsoft-com:office:office" xmlns:oel="http://schemas.microsoft.com/office/2019/extlst" xmlns:r="http://schemas.openxmlformats.org/officeDocument/2006/relationships" xmlns:m="http://schemas.openxmlformats.org/officeDocument/2006/math" xmlns:v="urn:schemas-microsoft-com:vml" xmlns:wp14="http://schemas.microsoft.com/office/word/2010/wordprocessingDrawing" xmlns:wp="http://schemas.openxmlformats.org/drawingml/2006/wordprocessingDrawing" xmlns:w10="urn:schemas-microsoft-com:office:word" xmlns:w="http://schemas.openxmlformats.org/wordprocessingml/2006/main" xmlns:w14="http://schemas.microsoft.com/office/word/2010/wordml" xmlns:w15="http://schemas.microsoft.com/office/word/2012/wordml" xmlns:w16cex="http://schemas.microsoft.com/office/word/2018/wordml/cex" xmlns:w16cid="http://schemas.microsoft.com/office/word/2016/wordml/cid" xmlns:w16="http://schemas.microsoft.com/office/word/2018/wordml" xmlns:w16du="http://schemas.microsoft.com/office/word/2023/wordml/word16du" xmlns:w16sdtdh="http://schemas.microsoft.com/office/word/2020/wordml/sdtdatahash" xmlns:w16sdtfl="http://schemas.microsoft.com/office/word/2024/wordml/sdtformatlock" xmlns:w16se="http://schemas.microsoft.com/office/word/2015/wordml/symex" xmlns:wpg="http://schemas.microsoft.com/office/word/2010/wordprocessingGroup" xmlns:wpi="http://schemas.microsoft.com/office/word/2010/wordprocessingInk" xmlns:wne="http://schemas.microsoft.com/office/word/2006/wordml" xmlns:wps="http://schemas.microsoft.com/office/word/2010/wordprocessingShape" mc:Ignorable="w14 w15 w16se w16cid w16 w16cex w16sdtdh w16sdtfl w16du wp14">
   <w:sdt>
     <w:sdtPr>
       <w:id w:val="-1776859354"/>
@@ -9365,7 +10696,7 @@
 </file>
 
 <file path=word/footnotes.xml><?xml version="1.0" encoding="utf-8"?>
-<w:footnotes xmlns:wpc="http://schemas.microsoft.com/office/word/2010/wordprocessingCanvas" xmlns:cx="http://schemas.microsoft.com/office/drawing/2014/chartex" xmlns:cx1="http://schemas.microsoft.com/office/drawing/2015/9/8/chartex" xmlns:cx2="http://schemas.microsoft.com/office/drawing/2015/10/21/chartex" xmlns:cx3="http://schemas.microsoft.com/office/drawing/2016/5/9/chartex" xmlns:cx4="http://schemas.microsoft.com/office/drawing/2016/5/10/chartex" xmlns:cx5="http://schemas.microsoft.com/office/drawing/2016/5/11/chartex" xmlns:cx6="http://schemas.microsoft.com/office/drawing/2016/5/12/chartex" xmlns:cx7="http://schemas.microsoft.com/office/drawing/2016/5/13/chartex" xmlns:cx8="http://schemas.microsoft.com/office/drawing/2016/5/14/chartex" xmlns:mc="http://schemas.openxmlformats.org/markup-compatibility/2006" xmlns:aink="http://schemas.microsoft.com/office/drawing/2016/ink" xmlns:am3d="http://schemas.microsoft.com/office/drawing/2017/model3d" xmlns:o="urn:schemas-microsoft-com:office:office" xmlns:r="http://schemas.openxmlformats.org/officeDocument/2006/relationships" xmlns:m="http://schemas.openxmlformats.org/officeDocument/2006/math" xmlns:v="urn:schemas-microsoft-com:vml" xmlns:wp14="http://schemas.microsoft.com/office/word/2010/wordprocessingDrawing" xmlns:wp="http://schemas.openxmlformats.org/drawingml/2006/wordprocessingDrawing" xmlns:w10="urn:schemas-microsoft-com:office:word" xmlns:w="http://schemas.openxmlformats.org/wordprocessingml/2006/main" xmlns:w14="http://schemas.microsoft.com/office/word/2010/wordml" xmlns:w15="http://schemas.microsoft.com/office/word/2012/wordml" xmlns:w16cex="http://schemas.microsoft.com/office/word/2018/wordml/cex" xmlns:w16cid="http://schemas.microsoft.com/office/word/2016/wordml/cid" xmlns:w16="http://schemas.microsoft.com/office/word/2018/wordml" xmlns:w16sdtdh="http://schemas.microsoft.com/office/word/2020/wordml/sdtdatahash" xmlns:w16se="http://schemas.microsoft.com/office/word/2015/wordml/symex" xmlns:wpg="http://schemas.microsoft.com/office/word/2010/wordprocessingGroup" xmlns:wpi="http://schemas.microsoft.com/office/word/2010/wordprocessingInk" xmlns:wne="http://schemas.microsoft.com/office/word/2006/wordml" xmlns:wps="http://schemas.microsoft.com/office/word/2010/wordprocessingShape" mc:Ignorable="w14 w15 w16se w16cid w16 w16cex w16sdtdh wp14">
+<w:footnotes xmlns:wpc="http://schemas.microsoft.com/office/word/2010/wordprocessingCanvas" xmlns:cx="http://schemas.microsoft.com/office/drawing/2014/chartex" xmlns:cx1="http://schemas.microsoft.com/office/drawing/2015/9/8/chartex" xmlns:cx2="http://schemas.microsoft.com/office/drawing/2015/10/21/chartex" xmlns:cx3="http://schemas.microsoft.com/office/drawing/2016/5/9/chartex" xmlns:cx4="http://schemas.microsoft.com/office/drawing/2016/5/10/chartex" xmlns:cx5="http://schemas.microsoft.com/office/drawing/2016/5/11/chartex" xmlns:cx6="http://schemas.microsoft.com/office/drawing/2016/5/12/chartex" xmlns:cx7="http://schemas.microsoft.com/office/drawing/2016/5/13/chartex" xmlns:cx8="http://schemas.microsoft.com/office/drawing/2016/5/14/chartex" xmlns:mc="http://schemas.openxmlformats.org/markup-compatibility/2006" xmlns:aink="http://schemas.microsoft.com/office/drawing/2016/ink" xmlns:am3d="http://schemas.microsoft.com/office/drawing/2017/model3d" xmlns:o="urn:schemas-microsoft-com:office:office" xmlns:oel="http://schemas.microsoft.com/office/2019/extlst" xmlns:r="http://schemas.openxmlformats.org/officeDocument/2006/relationships" xmlns:m="http://schemas.openxmlformats.org/officeDocument/2006/math" xmlns:v="urn:schemas-microsoft-com:vml" xmlns:wp14="http://schemas.microsoft.com/office/word/2010/wordprocessingDrawing" xmlns:wp="http://schemas.openxmlformats.org/drawingml/2006/wordprocessingDrawing" xmlns:w10="urn:schemas-microsoft-com:office:word" xmlns:w="http://schemas.openxmlformats.org/wordprocessingml/2006/main" xmlns:w14="http://schemas.microsoft.com/office/word/2010/wordml" xmlns:w15="http://schemas.microsoft.com/office/word/2012/wordml" xmlns:w16cex="http://schemas.microsoft.com/office/word/2018/wordml/cex" xmlns:w16cid="http://schemas.microsoft.com/office/word/2016/wordml/cid" xmlns:w16="http://schemas.microsoft.com/office/word/2018/wordml" xmlns:w16du="http://schemas.microsoft.com/office/word/2023/wordml/word16du" xmlns:w16sdtdh="http://schemas.microsoft.com/office/word/2020/wordml/sdtdatahash" xmlns:w16sdtfl="http://schemas.microsoft.com/office/word/2024/wordml/sdtformatlock" xmlns:w16se="http://schemas.microsoft.com/office/word/2015/wordml/symex" xmlns:wpg="http://schemas.microsoft.com/office/word/2010/wordprocessingGroup" xmlns:wpi="http://schemas.microsoft.com/office/word/2010/wordprocessingInk" xmlns:wne="http://schemas.microsoft.com/office/word/2006/wordml" xmlns:wps="http://schemas.microsoft.com/office/word/2010/wordprocessingShape" mc:Ignorable="w14 w15 w16se w16cid w16 w16cex w16sdtdh w16sdtfl w16du wp14">
   <w:footnote w:type="separator" w:id="-1">
     <w:p>
       <w:pPr>
@@ -9390,7 +10721,7 @@
 </file>
 
 <file path=word/header1.xml><?xml version="1.0" encoding="utf-8"?>
-<w:hdr xmlns:wpc="http://schemas.microsoft.com/office/word/2010/wordprocessingCanvas" xmlns:cx="http://schemas.microsoft.com/office/drawing/2014/chartex" xmlns:cx1="http://schemas.microsoft.com/office/drawing/2015/9/8/chartex" xmlns:cx2="http://schemas.microsoft.com/office/drawing/2015/10/21/chartex" xmlns:cx3="http://schemas.microsoft.com/office/drawing/2016/5/9/chartex" xmlns:cx4="http://schemas.microsoft.com/office/drawing/2016/5/10/chartex" xmlns:cx5="http://schemas.microsoft.com/office/drawing/2016/5/11/chartex" xmlns:cx6="http://schemas.microsoft.com/office/drawing/2016/5/12/chartex" xmlns:cx7="http://schemas.microsoft.com/office/drawing/2016/5/13/chartex" xmlns:cx8="http://schemas.microsoft.com/office/drawing/2016/5/14/chartex" xmlns:mc="http://schemas.openxmlformats.org/markup-compatibility/2006" xmlns:aink="http://schemas.microsoft.com/office/drawing/2016/ink" xmlns:am3d="http://schemas.microsoft.com/office/drawing/2017/model3d" xmlns:o="urn:schemas-microsoft-com:office:office" xmlns:r="http://schemas.openxmlformats.org/officeDocument/2006/relationships" xmlns:m="http://schemas.openxmlformats.org/officeDocument/2006/math" xmlns:v="urn:schemas-microsoft-com:vml" xmlns:wp14="http://schemas.microsoft.com/office/word/2010/wordprocessingDrawing" xmlns:wp="http://schemas.openxmlformats.org/drawingml/2006/wordprocessingDrawing" xmlns:w10="urn:schemas-microsoft-com:office:word" xmlns:w="http://schemas.openxmlformats.org/wordprocessingml/2006/main" xmlns:w14="http://schemas.microsoft.com/office/word/2010/wordml" xmlns:w15="http://schemas.microsoft.com/office/word/2012/wordml" xmlns:w16cex="http://schemas.microsoft.com/office/word/2018/wordml/cex" xmlns:w16cid="http://schemas.microsoft.com/office/word/2016/wordml/cid" xmlns:w16="http://schemas.microsoft.com/office/word/2018/wordml" xmlns:w16sdtdh="http://schemas.microsoft.com/office/word/2020/wordml/sdtdatahash" xmlns:w16se="http://schemas.microsoft.com/office/word/2015/wordml/symex" xmlns:wpg="http://schemas.microsoft.com/office/word/2010/wordprocessingGroup" xmlns:wpi="http://schemas.microsoft.com/office/word/2010/wordprocessingInk" xmlns:wne="http://schemas.microsoft.com/office/word/2006/wordml" xmlns:wps="http://schemas.microsoft.com/office/word/2010/wordprocessingShape" mc:Ignorable="w14 w15 w16se w16cid w16 w16cex w16sdtdh wp14">
+<w:hdr xmlns:wpc="http://schemas.microsoft.com/office/word/2010/wordprocessingCanvas" xmlns:cx="http://schemas.microsoft.com/office/drawing/2014/chartex" xmlns:cx1="http://schemas.microsoft.com/office/drawing/2015/9/8/chartex" xmlns:cx2="http://schemas.microsoft.com/office/drawing/2015/10/21/chartex" xmlns:cx3="http://schemas.microsoft.com/office/drawing/2016/5/9/chartex" xmlns:cx4="http://schemas.microsoft.com/office/drawing/2016/5/10/chartex" xmlns:cx5="http://schemas.microsoft.com/office/drawing/2016/5/11/chartex" xmlns:cx6="http://schemas.microsoft.com/office/drawing/2016/5/12/chartex" xmlns:cx7="http://schemas.microsoft.com/office/drawing/2016/5/13/chartex" xmlns:cx8="http://schemas.microsoft.com/office/drawing/2016/5/14/chartex" xmlns:mc="http://schemas.openxmlformats.org/markup-compatibility/2006" xmlns:aink="http://schemas.microsoft.com/office/drawing/2016/ink" xmlns:am3d="http://schemas.microsoft.com/office/drawing/2017/model3d" xmlns:o="urn:schemas-microsoft-com:office:office" xmlns:oel="http://schemas.microsoft.com/office/2019/extlst" xmlns:r="http://schemas.openxmlformats.org/officeDocument/2006/relationships" xmlns:m="http://schemas.openxmlformats.org/officeDocument/2006/math" xmlns:v="urn:schemas-microsoft-com:vml" xmlns:wp14="http://schemas.microsoft.com/office/word/2010/wordprocessingDrawing" xmlns:wp="http://schemas.openxmlformats.org/drawingml/2006/wordprocessingDrawing" xmlns:w10="urn:schemas-microsoft-com:office:word" xmlns:w="http://schemas.openxmlformats.org/wordprocessingml/2006/main" xmlns:w14="http://schemas.microsoft.com/office/word/2010/wordml" xmlns:w15="http://schemas.microsoft.com/office/word/2012/wordml" xmlns:w16cex="http://schemas.microsoft.com/office/word/2018/wordml/cex" xmlns:w16cid="http://schemas.microsoft.com/office/word/2016/wordml/cid" xmlns:w16="http://schemas.microsoft.com/office/word/2018/wordml" xmlns:w16du="http://schemas.microsoft.com/office/word/2023/wordml/word16du" xmlns:w16sdtdh="http://schemas.microsoft.com/office/word/2020/wordml/sdtdatahash" xmlns:w16sdtfl="http://schemas.microsoft.com/office/word/2024/wordml/sdtformatlock" xmlns:w16se="http://schemas.microsoft.com/office/word/2015/wordml/symex" xmlns:wpg="http://schemas.microsoft.com/office/word/2010/wordprocessingGroup" xmlns:wpi="http://schemas.microsoft.com/office/word/2010/wordprocessingInk" xmlns:wne="http://schemas.microsoft.com/office/word/2006/wordml" xmlns:wps="http://schemas.microsoft.com/office/word/2010/wordprocessingShape" mc:Ignorable="w14 w15 w16se w16cid w16 w16cex w16sdtdh w16sdtfl w16du wp14">
   <w:p>
     <w:pPr>
       <w:pBdr>
@@ -9483,15 +10814,25 @@
         <w:sz w:val="20"/>
         <w:szCs w:val="20"/>
       </w:rPr>
-      <w:t>K.S.B.Galkotuwa</w:t>
+      <w:t>K.S.</w:t>
+    </w:r>
+    <w:proofErr w:type="gramStart"/>
+    <w:r>
+      <w:rPr>
+        <w:rFonts w:ascii="Source Code Pro" w:eastAsia="Arial" w:hAnsi="Source Code Pro" w:cs="Arial"/>
+        <w:sz w:val="20"/>
+        <w:szCs w:val="20"/>
+      </w:rPr>
+      <w:t>B.Galkotuwa</w:t>
     </w:r>
     <w:proofErr w:type="spellEnd"/>
+    <w:proofErr w:type="gramEnd"/>
   </w:p>
 </w:hdr>
 </file>
 
 <file path=word/styles.xml><?xml version="1.0" encoding="utf-8"?>
-<w:styles xmlns:mc="http://schemas.openxmlformats.org/markup-compatibility/2006" xmlns:r="http://schemas.openxmlformats.org/officeDocument/2006/relationships" xmlns:w="http://schemas.openxmlformats.org/wordprocessingml/2006/main" xmlns:w14="http://schemas.microsoft.com/office/word/2010/wordml" xmlns:w15="http://schemas.microsoft.com/office/word/2012/wordml" xmlns:w16cex="http://schemas.microsoft.com/office/word/2018/wordml/cex" xmlns:w16cid="http://schemas.microsoft.com/office/word/2016/wordml/cid" xmlns:w16="http://schemas.microsoft.com/office/word/2018/wordml" xmlns:w16sdtdh="http://schemas.microsoft.com/office/word/2020/wordml/sdtdatahash" xmlns:w16se="http://schemas.microsoft.com/office/word/2015/wordml/symex" mc:Ignorable="w14 w15 w16se w16cid w16 w16cex w16sdtdh">
+<w:styles xmlns:mc="http://schemas.openxmlformats.org/markup-compatibility/2006" xmlns:r="http://schemas.openxmlformats.org/officeDocument/2006/relationships" xmlns:w="http://schemas.openxmlformats.org/wordprocessingml/2006/main" xmlns:w14="http://schemas.microsoft.com/office/word/2010/wordml" xmlns:w15="http://schemas.microsoft.com/office/word/2012/wordml" xmlns:w16cex="http://schemas.microsoft.com/office/word/2018/wordml/cex" xmlns:w16cid="http://schemas.microsoft.com/office/word/2016/wordml/cid" xmlns:w16="http://schemas.microsoft.com/office/word/2018/wordml" xmlns:w16du="http://schemas.microsoft.com/office/word/2023/wordml/word16du" xmlns:w16sdtdh="http://schemas.microsoft.com/office/word/2020/wordml/sdtdatahash" xmlns:w16sdtfl="http://schemas.microsoft.com/office/word/2024/wordml/sdtformatlock" xmlns:w16se="http://schemas.microsoft.com/office/word/2015/wordml/symex" mc:Ignorable="w14 w15 w16se w16cid w16 w16cex w16sdtdh w16sdtfl w16du">
   <w:docDefaults>
     <w:rPrDefault>
       <w:rPr>
@@ -9892,6 +11233,7 @@
   <w:style w:type="character" w:default="1" w:styleId="DefaultParagraphFont">
     <w:name w:val="Default Paragraph Font"/>
     <w:uiPriority w:val="1"/>
+    <w:semiHidden/>
     <w:unhideWhenUsed/>
   </w:style>
   <w:style w:type="table" w:default="1" w:styleId="TableNormal">

</xml_diff>